<commit_message>
Addes text to FYP document
</commit_message>
<xml_diff>
--- a/Player Emulation in Video Games using Artificial Intelligence.docx
+++ b/Player Emulation in Video Games using Artificial Intelligence.docx
@@ -7,9 +7,6 @@
         <w:pStyle w:val="Title"/>
         <w:spacing w:line="360" w:lineRule="auto"/>
         <w:jc w:val="center"/>
-        <w:rPr>
-          <w:lang w:val="en-US"/>
-        </w:rPr>
       </w:pPr>
     </w:p>
     <w:p>
@@ -17,9 +14,6 @@
         <w:pStyle w:val="Title"/>
         <w:spacing w:line="360" w:lineRule="auto"/>
         <w:jc w:val="center"/>
-        <w:rPr>
-          <w:lang w:val="en-US"/>
-        </w:rPr>
       </w:pPr>
     </w:p>
     <w:p>
@@ -27,181 +21,108 @@
         <w:pStyle w:val="Title"/>
         <w:spacing w:line="360" w:lineRule="auto"/>
         <w:jc w:val="center"/>
-        <w:rPr>
-          <w:lang w:val="en-US"/>
-        </w:rPr>
-      </w:pPr>
-      <w:r>
-        <w:rPr>
-          <w:lang w:val="en-US"/>
-        </w:rPr>
+      </w:pPr>
+      <w:r>
         <w:t>Player Emulation in Video Games using Artificial Intelligence</w:t>
       </w:r>
     </w:p>
-    <w:p>
-      <w:pPr>
-        <w:rPr>
-          <w:lang w:val="en-US"/>
-        </w:rPr>
-      </w:pPr>
-    </w:p>
-    <w:p>
-      <w:pPr>
-        <w:rPr>
-          <w:lang w:val="en-US"/>
-        </w:rPr>
-      </w:pPr>
-    </w:p>
+    <w:p/>
+    <w:p/>
     <w:p>
       <w:pPr>
         <w:pStyle w:val="Subtitle"/>
         <w:jc w:val="center"/>
-        <w:rPr>
-          <w:lang w:val="en-US"/>
-        </w:rPr>
-      </w:pPr>
-      <w:r>
-        <w:rPr>
-          <w:lang w:val="en-US"/>
-        </w:rPr>
+      </w:pPr>
+      <w:r>
         <w:t>B.Sc. (HONS) Computing with Games Development</w:t>
       </w:r>
     </w:p>
     <w:p>
       <w:pPr>
         <w:jc w:val="center"/>
-        <w:rPr>
-          <w:lang w:val="en-US"/>
-        </w:rPr>
       </w:pPr>
     </w:p>
     <w:p>
       <w:pPr>
         <w:jc w:val="center"/>
-        <w:rPr>
-          <w:lang w:val="en-US"/>
-        </w:rPr>
-      </w:pPr>
-      <w:r>
-        <w:rPr>
-          <w:lang w:val="en-US"/>
-        </w:rPr>
+      </w:pPr>
+      <w:r>
         <w:t>Supervisor: Robert Sheehy</w:t>
       </w:r>
     </w:p>
     <w:p>
       <w:pPr>
         <w:jc w:val="center"/>
-        <w:rPr>
-          <w:lang w:val="en-US"/>
-        </w:rPr>
-      </w:pPr>
-      <w:r>
-        <w:rPr>
-          <w:lang w:val="en-US"/>
-        </w:rPr>
+      </w:pPr>
+      <w:r>
         <w:t>Student Number: T00200674</w:t>
       </w:r>
     </w:p>
     <w:p>
       <w:pPr>
         <w:jc w:val="center"/>
-        <w:rPr>
-          <w:lang w:val="en-US"/>
-        </w:rPr>
-      </w:pPr>
-      <w:r>
-        <w:rPr>
-          <w:lang w:val="en-US"/>
-        </w:rPr>
+      </w:pPr>
+      <w:r>
         <w:t>Student: Ben Lenihan</w:t>
       </w:r>
     </w:p>
     <w:p>
       <w:pPr>
         <w:jc w:val="center"/>
-        <w:rPr>
-          <w:lang w:val="en-US"/>
-        </w:rPr>
       </w:pPr>
     </w:p>
     <w:p>
       <w:pPr>
         <w:jc w:val="center"/>
-        <w:rPr>
-          <w:lang w:val="en-US"/>
-        </w:rPr>
       </w:pPr>
     </w:p>
     <w:p>
       <w:pPr>
         <w:jc w:val="center"/>
-        <w:rPr>
-          <w:lang w:val="en-US"/>
-        </w:rPr>
       </w:pPr>
     </w:p>
     <w:p>
       <w:pPr>
         <w:jc w:val="center"/>
-        <w:rPr>
-          <w:lang w:val="en-US"/>
-        </w:rPr>
-      </w:pPr>
-      <w:r>
-        <w:rPr>
-          <w:lang w:val="en-US"/>
-        </w:rPr>
-        <w:t>Munster Technological University, Dromthacker, Tralee, Co. Kerry</w:t>
+      </w:pPr>
+      <w:r>
+        <w:t xml:space="preserve">Munster Technological University, </w:t>
+      </w:r>
+      <w:proofErr w:type="spellStart"/>
+      <w:r>
+        <w:t>Dromthacker</w:t>
+      </w:r>
+      <w:proofErr w:type="spellEnd"/>
+      <w:r>
+        <w:t>, Tralee, Co. Kerry</w:t>
       </w:r>
     </w:p>
     <w:p>
       <w:pPr>
         <w:jc w:val="center"/>
-        <w:rPr>
-          <w:lang w:val="en-US"/>
-        </w:rPr>
       </w:pPr>
     </w:p>
     <w:p>
       <w:pPr>
         <w:jc w:val="center"/>
-        <w:rPr>
-          <w:lang w:val="en-US"/>
-        </w:rPr>
       </w:pPr>
     </w:p>
     <w:p>
       <w:pPr>
         <w:jc w:val="center"/>
-        <w:rPr>
-          <w:lang w:val="en-US"/>
-        </w:rPr>
       </w:pPr>
     </w:p>
     <w:p>
       <w:pPr>
         <w:jc w:val="center"/>
-        <w:rPr>
-          <w:lang w:val="en-US"/>
-        </w:rPr>
       </w:pPr>
     </w:p>
     <w:p>
       <w:pPr>
         <w:jc w:val="center"/>
-        <w:rPr>
-          <w:lang w:val="en-US"/>
-        </w:rPr>
-      </w:pPr>
-    </w:p>
-    <w:p>
-      <w:pPr>
-        <w:rPr>
-          <w:lang w:val="en-US"/>
-        </w:rPr>
-      </w:pPr>
-    </w:p>
+      </w:pPr>
+    </w:p>
+    <w:p/>
     <w:p>
       <w:pPr>
         <w:pStyle w:val="Heading1"/>
@@ -210,29 +131,17 @@
           <w:numId w:val="0"/>
         </w:numPr>
         <w:ind w:left="432"/>
-        <w:rPr>
-          <w:lang w:val="en-US"/>
-        </w:rPr>
       </w:pPr>
       <w:bookmarkStart w:id="0" w:name="_Toc85064409"/>
       <w:bookmarkStart w:id="1" w:name="_Toc88614959"/>
       <w:r>
-        <w:rPr>
-          <w:lang w:val="en-US"/>
-        </w:rPr>
         <w:lastRenderedPageBreak/>
         <w:t>Abstract</w:t>
       </w:r>
       <w:bookmarkEnd w:id="0"/>
       <w:bookmarkEnd w:id="1"/>
     </w:p>
-    <w:p>
-      <w:pPr>
-        <w:rPr>
-          <w:lang w:val="en-US"/>
-        </w:rPr>
-      </w:pPr>
-    </w:p>
+    <w:p/>
     <w:bookmarkStart w:id="2" w:name="_Toc88614960" w:displacedByCustomXml="next"/>
     <w:sdt>
       <w:sdtPr>
@@ -241,7 +150,7 @@
           <w:color w:val="auto"/>
           <w:sz w:val="22"/>
           <w:szCs w:val="22"/>
-          <w:lang w:val="en-GB"/>
+          <w:lang w:val="en-IE"/>
         </w:rPr>
         <w:id w:val="-1728830850"/>
         <w:docPartObj>
@@ -261,8 +170,14 @@
         <w:p>
           <w:pPr>
             <w:pStyle w:val="TOCHeading"/>
+            <w:rPr>
+              <w:lang w:val="en-IE"/>
+            </w:rPr>
           </w:pPr>
           <w:r>
+            <w:rPr>
+              <w:lang w:val="en-IE"/>
+            </w:rPr>
             <w:t>Table of Contents</w:t>
           </w:r>
           <w:bookmarkEnd w:id="2"/>
@@ -291,7 +206,6 @@
               <w:rPr>
                 <w:rStyle w:val="Hyperlink"/>
                 <w:noProof/>
-                <w:lang w:val="en-US"/>
               </w:rPr>
               <w:t>Abstract</w:t>
             </w:r>
@@ -444,7 +358,6 @@
               <w:rPr>
                 <w:rStyle w:val="Hyperlink"/>
                 <w:noProof/>
-                <w:lang w:val="en-US"/>
               </w:rPr>
               <w:t>1</w:t>
             </w:r>
@@ -461,7 +374,6 @@
               <w:rPr>
                 <w:rStyle w:val="Hyperlink"/>
                 <w:noProof/>
-                <w:lang w:val="en-US"/>
               </w:rPr>
               <w:t>Introduction</w:t>
             </w:r>
@@ -530,7 +442,6 @@
               <w:rPr>
                 <w:rStyle w:val="Hyperlink"/>
                 <w:noProof/>
-                <w:lang w:val="en-US"/>
               </w:rPr>
               <w:t>2</w:t>
             </w:r>
@@ -547,7 +458,6 @@
               <w:rPr>
                 <w:rStyle w:val="Hyperlink"/>
                 <w:noProof/>
-                <w:lang w:val="en-US"/>
               </w:rPr>
               <w:t>Artificial Intelligence</w:t>
             </w:r>
@@ -620,7 +530,6 @@
               <w:rPr>
                 <w:rStyle w:val="Hyperlink"/>
                 <w:noProof/>
-                <w:lang w:val="en-US"/>
               </w:rPr>
               <w:t>2.1</w:t>
             </w:r>
@@ -637,7 +546,6 @@
               <w:rPr>
                 <w:rStyle w:val="Hyperlink"/>
                 <w:noProof/>
-                <w:lang w:val="en-US"/>
               </w:rPr>
               <w:t>Introduction</w:t>
             </w:r>
@@ -710,7 +618,6 @@
               <w:rPr>
                 <w:rStyle w:val="Hyperlink"/>
                 <w:noProof/>
-                <w:lang w:val="en-US"/>
               </w:rPr>
               <w:t>2.2</w:t>
             </w:r>
@@ -727,7 +634,6 @@
               <w:rPr>
                 <w:rStyle w:val="Hyperlink"/>
                 <w:noProof/>
-                <w:lang w:val="en-US"/>
               </w:rPr>
               <w:t>Machine Learning</w:t>
             </w:r>
@@ -796,7 +702,6 @@
               <w:rPr>
                 <w:rStyle w:val="Hyperlink"/>
                 <w:noProof/>
-                <w:lang w:val="en-US"/>
               </w:rPr>
               <w:t>3</w:t>
             </w:r>
@@ -813,7 +718,6 @@
               <w:rPr>
                 <w:rStyle w:val="Hyperlink"/>
                 <w:noProof/>
-                <w:lang w:val="en-US"/>
               </w:rPr>
               <w:t>Algorithms</w:t>
             </w:r>
@@ -886,7 +790,6 @@
               <w:rPr>
                 <w:rStyle w:val="Hyperlink"/>
                 <w:noProof/>
-                <w:lang w:val="en-US"/>
               </w:rPr>
               <w:t>3.1</w:t>
             </w:r>
@@ -903,7 +806,6 @@
               <w:rPr>
                 <w:rStyle w:val="Hyperlink"/>
                 <w:noProof/>
-                <w:lang w:val="en-US"/>
               </w:rPr>
               <w:t>Decision Trees</w:t>
             </w:r>
@@ -972,7 +874,6 @@
               <w:rPr>
                 <w:rStyle w:val="Hyperlink"/>
                 <w:noProof/>
-                <w:lang w:val="en-US"/>
               </w:rPr>
               <w:t>4</w:t>
             </w:r>
@@ -989,7 +890,6 @@
               <w:rPr>
                 <w:rStyle w:val="Hyperlink"/>
                 <w:noProof/>
-                <w:lang w:val="en-US"/>
               </w:rPr>
               <w:t>Technologies</w:t>
             </w:r>
@@ -1062,7 +962,6 @@
               <w:rPr>
                 <w:rStyle w:val="Hyperlink"/>
                 <w:noProof/>
-                <w:lang w:val="en-US"/>
               </w:rPr>
               <w:t>4.1</w:t>
             </w:r>
@@ -1079,7 +978,6 @@
               <w:rPr>
                 <w:rStyle w:val="Hyperlink"/>
                 <w:noProof/>
-                <w:lang w:val="en-US"/>
               </w:rPr>
               <w:t>Android Emulators</w:t>
             </w:r>
@@ -1152,7 +1050,6 @@
               <w:rPr>
                 <w:rStyle w:val="Hyperlink"/>
                 <w:noProof/>
-                <w:lang w:val="en-US"/>
               </w:rPr>
               <w:t>4.1.1</w:t>
             </w:r>
@@ -1169,7 +1066,6 @@
               <w:rPr>
                 <w:rStyle w:val="Hyperlink"/>
                 <w:noProof/>
-                <w:lang w:val="en-US"/>
               </w:rPr>
               <w:t>Bluestacks</w:t>
             </w:r>
@@ -1242,7 +1138,6 @@
               <w:rPr>
                 <w:rStyle w:val="Hyperlink"/>
                 <w:noProof/>
-                <w:lang w:val="en-US"/>
               </w:rPr>
               <w:t>4.1.2</w:t>
             </w:r>
@@ -1259,7 +1154,6 @@
               <w:rPr>
                 <w:rStyle w:val="Hyperlink"/>
                 <w:noProof/>
-                <w:lang w:val="en-US"/>
               </w:rPr>
               <w:t>LDPlayer</w:t>
             </w:r>
@@ -1332,7 +1226,6 @@
               <w:rPr>
                 <w:rStyle w:val="Hyperlink"/>
                 <w:noProof/>
-                <w:lang w:val="en-US"/>
               </w:rPr>
               <w:t>4.1.3</w:t>
             </w:r>
@@ -1349,7 +1242,6 @@
               <w:rPr>
                 <w:rStyle w:val="Hyperlink"/>
                 <w:noProof/>
-                <w:lang w:val="en-US"/>
               </w:rPr>
               <w:t>NoxPlayer</w:t>
             </w:r>
@@ -1422,7 +1314,6 @@
               <w:rPr>
                 <w:rStyle w:val="Hyperlink"/>
                 <w:noProof/>
-                <w:lang w:val="en-US"/>
               </w:rPr>
               <w:t>4.2</w:t>
             </w:r>
@@ -1439,7 +1330,6 @@
               <w:rPr>
                 <w:rStyle w:val="Hyperlink"/>
                 <w:noProof/>
-                <w:lang w:val="en-US"/>
               </w:rPr>
               <w:t>Evaluation of Android Emulators</w:t>
             </w:r>
@@ -1512,7 +1402,6 @@
               <w:rPr>
                 <w:rStyle w:val="Hyperlink"/>
                 <w:noProof/>
-                <w:lang w:val="en-US"/>
               </w:rPr>
               <w:t>4.3</w:t>
             </w:r>
@@ -1529,7 +1418,6 @@
               <w:rPr>
                 <w:rStyle w:val="Hyperlink"/>
                 <w:noProof/>
-                <w:lang w:val="en-US"/>
               </w:rPr>
               <w:t>Programming Languages</w:t>
             </w:r>
@@ -1598,7 +1486,6 @@
               <w:rPr>
                 <w:rStyle w:val="Hyperlink"/>
                 <w:noProof/>
-                <w:lang w:val="en-US"/>
               </w:rPr>
               <w:t>5</w:t>
             </w:r>
@@ -1615,7 +1502,6 @@
               <w:rPr>
                 <w:rStyle w:val="Hyperlink"/>
                 <w:noProof/>
-                <w:lang w:val="en-US"/>
               </w:rPr>
               <w:t>Methodology</w:t>
             </w:r>
@@ -1688,7 +1574,6 @@
               <w:rPr>
                 <w:rStyle w:val="Hyperlink"/>
                 <w:noProof/>
-                <w:lang w:val="en-US"/>
               </w:rPr>
               <w:t>5.1</w:t>
             </w:r>
@@ -1705,7 +1590,6 @@
               <w:rPr>
                 <w:rStyle w:val="Hyperlink"/>
                 <w:noProof/>
-                <w:lang w:val="en-US"/>
               </w:rPr>
               <w:t>Research Undertaken</w:t>
             </w:r>
@@ -1778,7 +1662,6 @@
               <w:rPr>
                 <w:rStyle w:val="Hyperlink"/>
                 <w:noProof/>
-                <w:lang w:val="en-US"/>
               </w:rPr>
               <w:t>5.2</w:t>
             </w:r>
@@ -1795,7 +1678,6 @@
               <w:rPr>
                 <w:rStyle w:val="Hyperlink"/>
                 <w:noProof/>
-                <w:lang w:val="en-US"/>
               </w:rPr>
               <w:t>Research Question</w:t>
             </w:r>
@@ -1868,7 +1750,6 @@
               <w:rPr>
                 <w:rStyle w:val="Hyperlink"/>
                 <w:noProof/>
-                <w:lang w:val="en-US"/>
               </w:rPr>
               <w:t>5.3</w:t>
             </w:r>
@@ -1885,7 +1766,6 @@
               <w:rPr>
                 <w:rStyle w:val="Hyperlink"/>
                 <w:noProof/>
-                <w:lang w:val="en-US"/>
               </w:rPr>
               <w:t>Proposed Project Implementation</w:t>
             </w:r>
@@ -1958,7 +1838,6 @@
               <w:rPr>
                 <w:rStyle w:val="Hyperlink"/>
                 <w:noProof/>
-                <w:lang w:val="en-US"/>
               </w:rPr>
               <w:t>5.4</w:t>
             </w:r>
@@ -1975,7 +1854,6 @@
               <w:rPr>
                 <w:rStyle w:val="Hyperlink"/>
                 <w:noProof/>
-                <w:lang w:val="en-US"/>
               </w:rPr>
               <w:t>System Design</w:t>
             </w:r>
@@ -2048,7 +1926,6 @@
               <w:rPr>
                 <w:rStyle w:val="Hyperlink"/>
                 <w:noProof/>
-                <w:lang w:val="en-US"/>
               </w:rPr>
               <w:t>5.5</w:t>
             </w:r>
@@ -2065,7 +1942,6 @@
               <w:rPr>
                 <w:rStyle w:val="Hyperlink"/>
                 <w:noProof/>
-                <w:lang w:val="en-US"/>
               </w:rPr>
               <w:t>Prototype</w:t>
             </w:r>
@@ -2134,7 +2010,6 @@
               <w:rPr>
                 <w:rStyle w:val="Hyperlink"/>
                 <w:noProof/>
-                <w:lang w:val="en-US"/>
               </w:rPr>
               <w:t>6</w:t>
             </w:r>
@@ -2151,7 +2026,6 @@
               <w:rPr>
                 <w:rStyle w:val="Hyperlink"/>
                 <w:noProof/>
-                <w:lang w:val="en-US"/>
               </w:rPr>
               <w:t>Implementation</w:t>
             </w:r>
@@ -2224,7 +2098,6 @@
               <w:rPr>
                 <w:rStyle w:val="Hyperlink"/>
                 <w:noProof/>
-                <w:lang w:val="en-US"/>
               </w:rPr>
               <w:t>6.1</w:t>
             </w:r>
@@ -2241,7 +2114,6 @@
               <w:rPr>
                 <w:rStyle w:val="Hyperlink"/>
                 <w:noProof/>
-                <w:lang w:val="en-US"/>
               </w:rPr>
               <w:t>Sprints</w:t>
             </w:r>
@@ -2314,7 +2186,6 @@
               <w:rPr>
                 <w:rStyle w:val="Hyperlink"/>
                 <w:noProof/>
-                <w:lang w:val="en-US"/>
               </w:rPr>
               <w:t>6.1.1</w:t>
             </w:r>
@@ -2331,7 +2202,6 @@
               <w:rPr>
                 <w:rStyle w:val="Hyperlink"/>
                 <w:noProof/>
-                <w:lang w:val="en-US"/>
               </w:rPr>
               <w:t>Sprint 1</w:t>
             </w:r>
@@ -2400,7 +2270,6 @@
               <w:rPr>
                 <w:rStyle w:val="Hyperlink"/>
                 <w:noProof/>
-                <w:lang w:val="en-US"/>
               </w:rPr>
               <w:t>7</w:t>
             </w:r>
@@ -2417,7 +2286,6 @@
               <w:rPr>
                 <w:rStyle w:val="Hyperlink"/>
                 <w:noProof/>
-                <w:lang w:val="en-US"/>
               </w:rPr>
               <w:t>Findings &amp; Conclusions</w:t>
             </w:r>
@@ -2486,7 +2354,6 @@
               <w:rPr>
                 <w:rStyle w:val="Hyperlink"/>
                 <w:noProof/>
-                <w:lang w:val="en-US"/>
               </w:rPr>
               <w:t>8</w:t>
             </w:r>
@@ -2503,7 +2370,6 @@
               <w:rPr>
                 <w:rStyle w:val="Hyperlink"/>
                 <w:noProof/>
-                <w:lang w:val="en-US"/>
               </w:rPr>
               <w:t>References</w:t>
             </w:r>
@@ -2572,16 +2438,10 @@
     <w:p>
       <w:pPr>
         <w:pStyle w:val="Heading1"/>
-        <w:rPr>
-          <w:lang w:val="en-US"/>
-        </w:rPr>
       </w:pPr>
       <w:bookmarkStart w:id="3" w:name="_Toc85064410"/>
       <w:bookmarkStart w:id="4" w:name="_Toc88614961"/>
       <w:r>
-        <w:rPr>
-          <w:lang w:val="en-US"/>
-        </w:rPr>
         <w:t>Introduction</w:t>
       </w:r>
       <w:bookmarkEnd w:id="3"/>
@@ -2590,16 +2450,10 @@
     <w:p>
       <w:pPr>
         <w:pStyle w:val="Heading1"/>
-        <w:rPr>
-          <w:lang w:val="en-US"/>
-        </w:rPr>
       </w:pPr>
       <w:bookmarkStart w:id="5" w:name="_Toc85064411"/>
       <w:bookmarkStart w:id="6" w:name="_Toc88614962"/>
       <w:r>
-        <w:rPr>
-          <w:lang w:val="en-US"/>
-        </w:rPr>
         <w:t>Artificial Intelligence</w:t>
       </w:r>
       <w:bookmarkEnd w:id="5"/>
@@ -2608,16 +2462,10 @@
     <w:p>
       <w:pPr>
         <w:pStyle w:val="Heading2"/>
-        <w:rPr>
-          <w:lang w:val="en-US"/>
-        </w:rPr>
       </w:pPr>
       <w:bookmarkStart w:id="7" w:name="_Toc85064412"/>
       <w:bookmarkStart w:id="8" w:name="_Toc88614963"/>
       <w:r>
-        <w:rPr>
-          <w:lang w:val="en-US"/>
-        </w:rPr>
         <w:t>Introduction</w:t>
       </w:r>
       <w:bookmarkEnd w:id="7"/>
@@ -2627,26 +2475,18 @@
       <w:pPr>
         <w:rPr>
           <w:color w:val="000000"/>
-          <w:lang w:val="en-US"/>
         </w:rPr>
       </w:pPr>
       <w:r>
-        <w:rPr>
-          <w:lang w:val="en-US"/>
-        </w:rPr>
         <w:t>Artificial Intelligence is a branch of computer science concerned with building programs that can perform tasks that would, under normal circumstances, require human intelligence. “It is the science and engineering of making especially intelligent computer systems.”</w:t>
       </w:r>
       <w:r>
-        <w:rPr>
-          <w:lang w:val="en-US"/>
-        </w:rPr>
         <w:t xml:space="preserve"> </w:t>
       </w:r>
       <w:sdt>
         <w:sdtPr>
           <w:rPr>
             <w:color w:val="000000"/>
-            <w:lang w:val="en-US"/>
           </w:rPr>
           <w:tag w:val="MENDELEY_CITATION_v3_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"/>
           <w:id w:val="-169261260"/>
@@ -2659,9 +2499,22 @@
           <w:r>
             <w:rPr>
               <w:color w:val="000000"/>
-              <w:lang w:val="en-US"/>
-            </w:rPr>
-            <w:t>(Mccarthy, 2004)</w:t>
+            </w:rPr>
+            <w:t>(</w:t>
+          </w:r>
+          <w:proofErr w:type="spellStart"/>
+          <w:r>
+            <w:rPr>
+              <w:color w:val="000000"/>
+            </w:rPr>
+            <w:t>Mccarthy</w:t>
+          </w:r>
+          <w:proofErr w:type="spellEnd"/>
+          <w:r>
+            <w:rPr>
+              <w:color w:val="000000"/>
+            </w:rPr>
+            <w:t>, 2004)</w:t>
           </w:r>
         </w:sdtContent>
       </w:sdt>
@@ -2670,20 +2523,17 @@
       <w:pPr>
         <w:rPr>
           <w:color w:val="000000"/>
-          <w:lang w:val="en-US"/>
         </w:rPr>
       </w:pPr>
       <w:r>
         <w:rPr>
           <w:color w:val="000000"/>
-          <w:lang w:val="en-US"/>
         </w:rPr>
         <w:t>The idea of Artificial Intelligence can be traced back as far as the 1950’s with Alan Turing’s work</w:t>
       </w:r>
       <w:r>
         <w:rPr>
           <w:color w:val="000000"/>
-          <w:lang w:val="en-US"/>
         </w:rPr>
         <w:t xml:space="preserve"> “Computing Machinery and Intelligence”. In this paper Turing asks the question “Can machines think?”</w:t>
       </w:r>
@@ -2691,7 +2541,6 @@
         <w:sdtPr>
           <w:rPr>
             <w:color w:val="000000"/>
-            <w:lang w:val="en-US"/>
           </w:rPr>
           <w:tag w:val="MENDELEY_CITATION_v3_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"/>
           <w:id w:val="1945491678"/>
@@ -2704,7 +2553,6 @@
           <w:r>
             <w:rPr>
               <w:color w:val="000000"/>
-              <w:lang w:val="en-US"/>
             </w:rPr>
             <w:t>(Turing, 1950)</w:t>
           </w:r>
@@ -2713,56 +2561,48 @@
       <w:r>
         <w:rPr>
           <w:color w:val="000000"/>
-          <w:lang w:val="en-US"/>
         </w:rPr>
         <w:t xml:space="preserve">. He then </w:t>
       </w:r>
       <w:r>
         <w:rPr>
           <w:color w:val="000000"/>
-          <w:lang w:val="en-US"/>
         </w:rPr>
         <w:t>establishes</w:t>
       </w:r>
       <w:r>
         <w:rPr>
           <w:color w:val="000000"/>
-          <w:lang w:val="en-US"/>
         </w:rPr>
         <w:t xml:space="preserve"> out the “Turing Test”. </w:t>
       </w:r>
       <w:r>
         <w:rPr>
           <w:color w:val="000000"/>
-          <w:lang w:val="en-US"/>
         </w:rPr>
         <w:t>This is a</w:t>
       </w:r>
       <w:r>
         <w:rPr>
           <w:color w:val="000000"/>
-          <w:lang w:val="en-US"/>
         </w:rPr>
         <w:t xml:space="preserve"> test in which a human interrogator is supposedly able to distinguish between a machine and a human. </w:t>
       </w:r>
       <w:r>
         <w:rPr>
           <w:color w:val="000000"/>
-          <w:lang w:val="en-US"/>
         </w:rPr>
         <w:t>D</w:t>
       </w:r>
       <w:r>
         <w:rPr>
           <w:color w:val="000000"/>
-          <w:lang w:val="en-US"/>
         </w:rPr>
         <w:t>evelopments since then have already allowed Artificial Intelligence to surpass humans in some areas. In 2015 Google’s AI AlphaGo played the European Go champion Fan Hui</w:t>
       </w:r>
       <w:r>
         <w:rPr>
           <w:color w:val="000000"/>
-          <w:lang w:val="en-US"/>
         </w:rPr>
         <w:t>.</w:t>
       </w:r>
@@ -2770,7 +2610,6 @@
         <w:sdtPr>
           <w:rPr>
             <w:color w:val="000000"/>
-            <w:lang w:val="en-US"/>
           </w:rPr>
           <w:tag w:val="MENDELEY_CITATION_v3_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"/>
           <w:id w:val="122126818"/>
@@ -2783,7 +2622,6 @@
           <w:r>
             <w:rPr>
               <w:color w:val="000000"/>
-              <w:lang w:val="en-US"/>
             </w:rPr>
             <w:t>(Stanek, 2021)</w:t>
           </w:r>
@@ -2799,42 +2637,36 @@
       <w:r>
         <w:rPr>
           <w:color w:val="000000"/>
-          <w:lang w:val="en-US"/>
         </w:rPr>
         <w:t>Artificial Intelligence is utilized in many areas such as</w:t>
       </w:r>
       <w:r>
         <w:rPr>
           <w:color w:val="000000"/>
-          <w:lang w:val="en-US"/>
         </w:rPr>
         <w:t xml:space="preserve"> “assistants” in the form of Apple’s Siri, in games for non-player characters, self-driving cars and the </w:t>
       </w:r>
       <w:r>
         <w:rPr>
           <w:color w:val="000000"/>
-          <w:lang w:val="en-US"/>
         </w:rPr>
         <w:t>AlphaGo</w:t>
       </w:r>
       <w:r>
         <w:rPr>
           <w:color w:val="000000"/>
-          <w:lang w:val="en-US"/>
         </w:rPr>
         <w:t xml:space="preserve"> </w:t>
       </w:r>
       <w:r>
         <w:rPr>
           <w:color w:val="000000"/>
-          <w:lang w:val="en-US"/>
         </w:rPr>
         <w:t xml:space="preserve">AI </w:t>
       </w:r>
       <w:r>
         <w:rPr>
           <w:color w:val="000000"/>
-          <w:lang w:val="en-US"/>
         </w:rPr>
         <w:t>that beat Fan Hui.</w:t>
       </w:r>
@@ -2842,7 +2674,6 @@
         <w:sdtPr>
           <w:rPr>
             <w:color w:val="000000"/>
-            <w:lang w:val="en-US"/>
           </w:rPr>
           <w:tag w:val="MENDELEY_CITATION_v3_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"/>
           <w:id w:val="-51154111"/>
@@ -2855,7 +2686,6 @@
           <w:r>
             <w:rPr>
               <w:color w:val="000000"/>
-              <w:lang w:val="en-US"/>
             </w:rPr>
             <w:t>(European Parliament, 2021)</w:t>
           </w:r>
@@ -2865,74 +2695,37 @@
     <w:p>
       <w:pPr>
         <w:pStyle w:val="Heading2"/>
-        <w:rPr>
-          <w:lang w:val="en-US"/>
-        </w:rPr>
       </w:pPr>
       <w:bookmarkStart w:id="9" w:name="_Toc85064413"/>
       <w:bookmarkStart w:id="10" w:name="_Toc88614964"/>
       <w:r>
-        <w:rPr>
-          <w:lang w:val="en-US"/>
-        </w:rPr>
         <w:t>Machine Learning</w:t>
       </w:r>
       <w:bookmarkEnd w:id="9"/>
       <w:bookmarkEnd w:id="10"/>
     </w:p>
     <w:p>
-      <w:pPr>
-        <w:rPr>
-          <w:lang w:val="en-US"/>
-        </w:rPr>
-      </w:pPr>
-      <w:r>
-        <w:rPr>
-          <w:lang w:val="en-US"/>
-        </w:rPr>
+      <w:r>
         <w:t>Machine learning is a sub-branch of Artificial Intelligence</w:t>
       </w:r>
       <w:r>
-        <w:rPr>
-          <w:lang w:val="en-US"/>
-        </w:rPr>
         <w:t xml:space="preserve"> </w:t>
       </w:r>
       <w:r>
-        <w:rPr>
-          <w:lang w:val="en-US"/>
-        </w:rPr>
         <w:t>focusing on the use of algorithms and data to replicate the</w:t>
       </w:r>
       <w:r>
-        <w:rPr>
-          <w:lang w:val="en-US"/>
-        </w:rPr>
         <w:t xml:space="preserve"> way humans learn.</w:t>
       </w:r>
     </w:p>
     <w:p>
-      <w:pPr>
-        <w:rPr>
-          <w:lang w:val="en-US"/>
-        </w:rPr>
-      </w:pPr>
-      <w:r>
-        <w:rPr>
-          <w:lang w:val="en-US"/>
-        </w:rPr>
+      <w:r>
         <w:t xml:space="preserve">UC Berkeley </w:t>
       </w:r>
       <w:r>
-        <w:rPr>
-          <w:lang w:val="en-US"/>
-        </w:rPr>
         <w:t xml:space="preserve">describe </w:t>
       </w:r>
       <w:r>
-        <w:rPr>
-          <w:lang w:val="en-US"/>
-        </w:rPr>
         <w:t>a typical machine learning algorithm as follows:</w:t>
       </w:r>
     </w:p>
@@ -2943,9 +2736,6 @@
           <w:ilvl w:val="0"/>
           <w:numId w:val="3"/>
         </w:numPr>
-        <w:rPr>
-          <w:lang w:val="en-US"/>
-        </w:rPr>
       </w:pPr>
       <w:r>
         <w:rPr>
@@ -2965,9 +2755,6 @@
           <w:ilvl w:val="0"/>
           <w:numId w:val="3"/>
         </w:numPr>
-        <w:rPr>
-          <w:lang w:val="en-US"/>
-        </w:rPr>
       </w:pPr>
       <w:r>
         <w:rPr>
@@ -2987,9 +2774,6 @@
           <w:numId w:val="3"/>
         </w:numPr>
         <w:ind w:left="714" w:hanging="357"/>
-        <w:rPr>
-          <w:lang w:val="en-US"/>
-        </w:rPr>
       </w:pPr>
       <w:r>
         <w:rPr>
@@ -3025,15 +2809,9 @@
     <w:p>
       <w:pPr>
         <w:pStyle w:val="Heading1"/>
-        <w:rPr>
-          <w:lang w:val="en-US"/>
-        </w:rPr>
       </w:pPr>
       <w:bookmarkStart w:id="11" w:name="_Toc88614965"/>
       <w:r>
-        <w:rPr>
-          <w:lang w:val="en-US"/>
-        </w:rPr>
         <w:t>Algorithms</w:t>
       </w:r>
       <w:bookmarkEnd w:id="11"/>
@@ -3041,40 +2819,22 @@
     <w:p>
       <w:pPr>
         <w:pStyle w:val="Heading2"/>
-        <w:rPr>
-          <w:lang w:val="en-US"/>
-        </w:rPr>
-      </w:pPr>
-      <w:r>
-        <w:rPr>
-          <w:lang w:val="en-US"/>
-        </w:rPr>
+      </w:pPr>
+      <w:r>
         <w:t>Introduction</w:t>
       </w:r>
     </w:p>
     <w:p>
-      <w:pPr>
-        <w:rPr>
-          <w:lang w:val="en-US"/>
-        </w:rPr>
-      </w:pPr>
-      <w:r>
-        <w:rPr>
-          <w:lang w:val="en-US"/>
-        </w:rPr>
+      <w:r>
         <w:t>An algorithm is a set of step-by-step instructions created to solve a problem</w:t>
       </w:r>
       <w:r>
-        <w:rPr>
-          <w:lang w:val="en-US"/>
-        </w:rPr>
         <w:t>. Computers are only able to operate the way they do by the algorithms they are given. Algorithms are the starting point of any program.</w:t>
       </w:r>
       <w:sdt>
         <w:sdtPr>
           <w:rPr>
             <w:color w:val="000000"/>
-            <w:lang w:val="en-US"/>
           </w:rPr>
           <w:tag w:val="MENDELEY_CITATION_v3_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"/>
           <w:id w:val="1031617626"/>
@@ -3082,11 +2842,11 @@
             <w:docPart w:val="DefaultPlaceholder_-1854013440"/>
           </w:placeholder>
         </w:sdtPr>
+        <w:sdtEndPr/>
         <w:sdtContent>
           <w:r>
             <w:rPr>
               <w:color w:val="000000"/>
-              <w:lang w:val="en-US"/>
             </w:rPr>
             <w:t>(BBC, 2021)</w:t>
           </w:r>
@@ -3096,29 +2856,15 @@
     <w:p>
       <w:pPr>
         <w:pStyle w:val="Heading2"/>
-        <w:rPr>
-          <w:lang w:val="en-US"/>
-        </w:rPr>
       </w:pPr>
       <w:bookmarkStart w:id="12" w:name="_Toc88614966"/>
       <w:r>
-        <w:rPr>
-          <w:lang w:val="en-US"/>
-        </w:rPr>
         <w:t>Decision Trees</w:t>
       </w:r>
       <w:bookmarkEnd w:id="12"/>
     </w:p>
     <w:p>
-      <w:pPr>
-        <w:rPr>
-          <w:lang w:val="en-US"/>
-        </w:rPr>
-      </w:pPr>
-      <w:r>
-        <w:rPr>
-          <w:lang w:val="en-US"/>
-        </w:rPr>
+      <w:r>
         <w:t>A decision tree is an algorithm used for machine learning. A decision tree starts at one point (called a node) and branches into at least two directions, each branch offering different outcomes. Decision trees consist of three types of nodes.</w:t>
       </w:r>
     </w:p>
@@ -3129,14 +2875,8 @@
           <w:ilvl w:val="0"/>
           <w:numId w:val="4"/>
         </w:numPr>
-        <w:rPr>
-          <w:lang w:val="en-US"/>
-        </w:rPr>
-      </w:pPr>
-      <w:r>
-        <w:rPr>
-          <w:lang w:val="en-US"/>
-        </w:rPr>
+      </w:pPr>
+      <w:r>
         <w:t>Decision nodes: These represent a decision to be made by the system.</w:t>
       </w:r>
     </w:p>
@@ -3147,14 +2887,8 @@
           <w:ilvl w:val="0"/>
           <w:numId w:val="4"/>
         </w:numPr>
-        <w:rPr>
-          <w:lang w:val="en-US"/>
-        </w:rPr>
-      </w:pPr>
-      <w:r>
-        <w:rPr>
-          <w:lang w:val="en-US"/>
-        </w:rPr>
+      </w:pPr>
+      <w:r>
         <w:t>Chance nodes: These represent a probability of what will happen.</w:t>
       </w:r>
     </w:p>
@@ -3165,75 +2899,54 @@
           <w:ilvl w:val="0"/>
           <w:numId w:val="4"/>
         </w:numPr>
-        <w:rPr>
-          <w:lang w:val="en-US"/>
-        </w:rPr>
-      </w:pPr>
-      <w:r>
-        <w:rPr>
-          <w:lang w:val="en-US"/>
-        </w:rPr>
+      </w:pPr>
+      <w:r>
         <w:t>End nodes: Representing an outcome.</w:t>
       </w:r>
     </w:p>
     <w:p>
-      <w:pPr>
-        <w:rPr>
-          <w:lang w:val="en-US"/>
-        </w:rPr>
-      </w:pPr>
-      <w:r>
-        <w:rPr>
-          <w:lang w:val="en-US"/>
-        </w:rPr>
+      <w:r>
         <w:t>These nodes are connected by branches. These nodes and branches are reusable and can be used in any number of combinations to create more complex trees.</w:t>
       </w:r>
       <w:r>
         <w:rPr>
           <w:color w:val="000000"/>
-          <w:lang w:val="en-US"/>
         </w:rPr>
         <w:t xml:space="preserve"> The first node is called the “root node”</w:t>
       </w:r>
       <w:r>
         <w:rPr>
           <w:color w:val="000000"/>
-          <w:lang w:val="en-US"/>
         </w:rPr>
         <w:t xml:space="preserve"> this</w:t>
       </w:r>
       <w:r>
         <w:rPr>
           <w:color w:val="000000"/>
-          <w:lang w:val="en-US"/>
         </w:rPr>
         <w:t>, while the final nodes</w:t>
       </w:r>
       <w:r>
         <w:rPr>
           <w:color w:val="000000"/>
-          <w:lang w:val="en-US"/>
         </w:rPr>
         <w:t>, representing outcomes,</w:t>
       </w:r>
       <w:r>
         <w:rPr>
           <w:color w:val="000000"/>
-          <w:lang w:val="en-US"/>
         </w:rPr>
         <w:t xml:space="preserve"> are called the leaf nodes. The nodes between these are called internal nodes</w:t>
       </w:r>
       <w:r>
         <w:rPr>
           <w:color w:val="000000"/>
-          <w:lang w:val="en-US"/>
         </w:rPr>
         <w:t>, these represent decisions or chances depending on the tree’s purpose</w:t>
       </w:r>
       <w:r>
         <w:rPr>
           <w:color w:val="000000"/>
-          <w:lang w:val="en-US"/>
         </w:rPr>
         <w:t>. Sometimes these trees can put too much emphasis on irrelevant data. In these instances, a process named pruning can be used. In this process unnecessary data is removed.</w:t>
       </w:r>
@@ -3241,7 +2954,6 @@
         <w:sdtPr>
           <w:rPr>
             <w:color w:val="000000"/>
-            <w:lang w:val="en-US"/>
           </w:rPr>
           <w:tag w:val="MENDELEY_CITATION_v3_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"/>
           <w:id w:val="1704136528"/>
@@ -3254,7 +2966,6 @@
           <w:r>
             <w:rPr>
               <w:color w:val="000000"/>
-              <w:lang w:val="en-US"/>
             </w:rPr>
             <w:t>(Hillier, 2021)</w:t>
           </w:r>
@@ -3268,7 +2979,6 @@
       <w:r>
         <w:rPr>
           <w:noProof/>
-          <w:lang w:val="en-US"/>
         </w:rPr>
         <w:lastRenderedPageBreak/>
         <w:drawing>
@@ -3329,14 +3039,27 @@
       <w:r>
         <w:t>3.</w:t>
       </w:r>
-      <w:fldSimple w:instr=" SEQ Figure \* ARABIC ">
-        <w:r>
-          <w:rPr>
-            <w:noProof/>
-          </w:rPr>
-          <w:t>1</w:t>
-        </w:r>
-      </w:fldSimple>
+      <w:r>
+        <w:fldChar w:fldCharType="begin"/>
+      </w:r>
+      <w:r>
+        <w:instrText xml:space="preserve"> SEQ Figure \* ARABIC </w:instrText>
+      </w:r>
+      <w:r>
+        <w:fldChar w:fldCharType="separate"/>
+      </w:r>
+      <w:r>
+        <w:rPr>
+          <w:noProof/>
+        </w:rPr>
+        <w:t>1</w:t>
+      </w:r>
+      <w:r>
+        <w:rPr>
+          <w:noProof/>
+        </w:rPr>
+        <w:fldChar w:fldCharType="end"/>
+      </w:r>
       <w:r>
         <w:t>. - Simple Decision Tree using chance nodes</w:t>
       </w:r>
@@ -3364,26 +3087,14 @@
         </w:sdtContent>
       </w:sdt>
     </w:p>
-    <w:p>
-      <w:pPr>
-        <w:rPr>
-          <w:lang w:val="en-US"/>
-        </w:rPr>
-      </w:pPr>
-    </w:p>
+    <w:p/>
     <w:p>
       <w:pPr>
         <w:pStyle w:val="Heading1"/>
-        <w:rPr>
-          <w:lang w:val="en-US"/>
-        </w:rPr>
       </w:pPr>
       <w:bookmarkStart w:id="13" w:name="_Toc85064415"/>
       <w:bookmarkStart w:id="14" w:name="_Toc88614967"/>
       <w:r>
-        <w:rPr>
-          <w:lang w:val="en-US"/>
-        </w:rPr>
         <w:t>Technologies</w:t>
       </w:r>
       <w:bookmarkEnd w:id="13"/>
@@ -3392,88 +3103,150 @@
     <w:p>
       <w:pPr>
         <w:pStyle w:val="Heading2"/>
-        <w:rPr>
-          <w:lang w:val="en-US"/>
-        </w:rPr>
+      </w:pPr>
+      <w:r>
+        <w:t>Introduction</w:t>
+      </w:r>
+    </w:p>
+    <w:p>
+      <w:r>
+        <w:t>There are many possible technologies which could be used in this project. This section will discus</w:t>
+      </w:r>
+      <w:r>
+        <w:t>s</w:t>
+      </w:r>
+      <w:r>
+        <w:t xml:space="preserve"> the various software which was considered for </w:t>
+      </w:r>
+      <w:r>
+        <w:t xml:space="preserve">use in </w:t>
+      </w:r>
+      <w:r>
+        <w:t>this project.</w:t>
+      </w:r>
+    </w:p>
+    <w:p>
+      <w:pPr>
+        <w:pStyle w:val="Heading2"/>
       </w:pPr>
       <w:bookmarkStart w:id="15" w:name="_Toc88614968"/>
       <w:r>
-        <w:rPr>
-          <w:lang w:val="en-US"/>
-        </w:rPr>
         <w:t>Android Emulators</w:t>
       </w:r>
       <w:bookmarkEnd w:id="15"/>
     </w:p>
     <w:p>
+      <w:r>
+        <w:t xml:space="preserve">An </w:t>
+      </w:r>
+      <w:r>
+        <w:t>Android emulator is a software which simulates the Android operating system for mobile devices on a desktop computer. This allows applications created for Android to be run on another system such as Windows. The emulators being examined here are:</w:t>
+      </w:r>
+    </w:p>
+    <w:p>
+      <w:pPr>
+        <w:pStyle w:val="ListParagraph"/>
+        <w:numPr>
+          <w:ilvl w:val="0"/>
+          <w:numId w:val="6"/>
+        </w:numPr>
+      </w:pPr>
+      <w:proofErr w:type="spellStart"/>
+      <w:r>
+        <w:t>Bluestacks</w:t>
+      </w:r>
+      <w:proofErr w:type="spellEnd"/>
+    </w:p>
+    <w:p>
+      <w:pPr>
+        <w:pStyle w:val="ListParagraph"/>
+        <w:numPr>
+          <w:ilvl w:val="0"/>
+          <w:numId w:val="6"/>
+        </w:numPr>
+      </w:pPr>
+      <w:proofErr w:type="spellStart"/>
+      <w:r>
+        <w:t>LDPlayer</w:t>
+      </w:r>
+      <w:proofErr w:type="spellEnd"/>
+    </w:p>
+    <w:p>
+      <w:pPr>
+        <w:pStyle w:val="ListParagraph"/>
+        <w:numPr>
+          <w:ilvl w:val="0"/>
+          <w:numId w:val="6"/>
+        </w:numPr>
+      </w:pPr>
+      <w:proofErr w:type="spellStart"/>
+      <w:r>
+        <w:t>NoxPLayer</w:t>
+      </w:r>
+      <w:proofErr w:type="spellEnd"/>
+    </w:p>
+    <w:p>
+      <w:pPr>
+        <w:pStyle w:val="ListParagraph"/>
+        <w:numPr>
+          <w:ilvl w:val="0"/>
+          <w:numId w:val="6"/>
+        </w:numPr>
+      </w:pPr>
+      <w:proofErr w:type="spellStart"/>
+      <w:r>
+        <w:t>MEmu</w:t>
+      </w:r>
+      <w:proofErr w:type="spellEnd"/>
+      <w:r>
+        <w:t xml:space="preserve"> Play</w:t>
+      </w:r>
+    </w:p>
+    <w:p/>
+    <w:p>
       <w:pPr>
         <w:pStyle w:val="Heading3"/>
-        <w:rPr>
-          <w:lang w:val="en-US"/>
-        </w:rPr>
       </w:pPr>
       <w:bookmarkStart w:id="16" w:name="_Toc88614969"/>
-      <w:r>
-        <w:rPr>
-          <w:lang w:val="en-US"/>
-        </w:rPr>
+      <w:proofErr w:type="spellStart"/>
+      <w:r>
+        <w:lastRenderedPageBreak/>
         <w:t>Bluestacks</w:t>
       </w:r>
       <w:bookmarkEnd w:id="16"/>
-    </w:p>
-    <w:p>
-      <w:pPr>
-        <w:rPr>
-          <w:lang w:val="en-US"/>
-        </w:rPr>
-      </w:pPr>
-      <w:r>
-        <w:rPr>
-          <w:lang w:val="en-US"/>
-        </w:rPr>
-        <w:t xml:space="preserve">Bluestacks is </w:t>
-      </w:r>
-      <w:r>
-        <w:rPr>
-          <w:lang w:val="en-US"/>
-        </w:rPr>
+      <w:proofErr w:type="spellEnd"/>
+    </w:p>
+    <w:p>
+      <w:proofErr w:type="spellStart"/>
+      <w:r>
+        <w:t>Bluestacks</w:t>
+      </w:r>
+      <w:proofErr w:type="spellEnd"/>
+      <w:r>
+        <w:t xml:space="preserve"> is </w:t>
+      </w:r>
+      <w:r>
         <w:t>among the most popular</w:t>
       </w:r>
       <w:r>
-        <w:rPr>
-          <w:lang w:val="en-US"/>
-        </w:rPr>
         <w:t xml:space="preserve"> Android emulator</w:t>
       </w:r>
       <w:r>
-        <w:rPr>
-          <w:lang w:val="en-US"/>
-        </w:rPr>
         <w:t>s, claiming more than 500 million users. It features a large library of compatible Android games and is constantly growing its library. It contains many features such as keyboard control</w:t>
       </w:r>
       <w:r>
-        <w:rPr>
-          <w:lang w:val="en-US"/>
-        </w:rPr>
         <w:t xml:space="preserve">, multi-instances, allowing multiple instances of the same application to be run at the same time, </w:t>
       </w:r>
       <w:r>
-        <w:rPr>
-          <w:lang w:val="en-US"/>
-        </w:rPr>
         <w:t xml:space="preserve">and cloud-based </w:t>
       </w:r>
       <w:r>
-        <w:rPr>
-          <w:lang w:val="en-US"/>
-        </w:rPr>
         <w:t>platform usage alongside its more traditional desktop application</w:t>
       </w:r>
       <w:sdt>
         <w:sdtPr>
           <w:rPr>
             <w:color w:val="000000"/>
-            <w:lang w:val="en-US"/>
           </w:rPr>
           <w:tag w:val="MENDELEY_CITATION_v3_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"/>
           <w:id w:val="2130663182"/>
@@ -3486,9 +3259,22 @@
           <w:r>
             <w:rPr>
               <w:color w:val="000000"/>
-              <w:lang w:val="en-US"/>
-            </w:rPr>
-            <w:t>(Bluestacks, 2021)</w:t>
+            </w:rPr>
+            <w:t>(</w:t>
+          </w:r>
+          <w:proofErr w:type="spellStart"/>
+          <w:r>
+            <w:rPr>
+              <w:color w:val="000000"/>
+            </w:rPr>
+            <w:t>Bluestacks</w:t>
+          </w:r>
+          <w:proofErr w:type="spellEnd"/>
+          <w:r>
+            <w:rPr>
+              <w:color w:val="000000"/>
+            </w:rPr>
+            <w:t>, 2021)</w:t>
           </w:r>
         </w:sdtContent>
       </w:sdt>
@@ -3496,42 +3282,31 @@
     <w:p>
       <w:pPr>
         <w:pStyle w:val="Heading3"/>
-        <w:rPr>
-          <w:lang w:val="en-US"/>
-        </w:rPr>
       </w:pPr>
       <w:bookmarkStart w:id="17" w:name="_Toc88614970"/>
-      <w:r>
-        <w:rPr>
-          <w:lang w:val="en-US"/>
-        </w:rPr>
+      <w:proofErr w:type="spellStart"/>
+      <w:r>
         <w:t>LDPlayer</w:t>
       </w:r>
       <w:bookmarkEnd w:id="17"/>
-    </w:p>
-    <w:p>
-      <w:pPr>
-        <w:rPr>
-          <w:lang w:val="en-US"/>
-        </w:rPr>
-      </w:pPr>
-      <w:r>
-        <w:rPr>
-          <w:lang w:val="en-US"/>
-        </w:rPr>
-        <w:t>LDPlayer is a popular Android emulator with more than 4 million daily users. It claims to support more than 1 million games</w:t>
-      </w:r>
-      <w:r>
-        <w:rPr>
-          <w:lang w:val="en-US"/>
-        </w:rPr>
+      <w:proofErr w:type="spellEnd"/>
+    </w:p>
+    <w:p>
+      <w:proofErr w:type="spellStart"/>
+      <w:r>
+        <w:t>LDPlayer</w:t>
+      </w:r>
+      <w:proofErr w:type="spellEnd"/>
+      <w:r>
+        <w:t xml:space="preserve"> is a popular Android emulator with more than 4 million daily users. It claims to support more than 1 million games</w:t>
+      </w:r>
+      <w:r>
         <w:t>. It supports features custom keyboard controls and multi-instance allowing the same app to be opened and used at the same time.</w:t>
       </w:r>
       <w:sdt>
         <w:sdtPr>
           <w:rPr>
             <w:color w:val="000000"/>
-            <w:lang w:val="en-US"/>
           </w:rPr>
           <w:tag w:val="MENDELEY_CITATION_v3_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"/>
           <w:id w:val="1839720197"/>
@@ -3544,9 +3319,22 @@
           <w:r>
             <w:rPr>
               <w:color w:val="000000"/>
-              <w:lang w:val="en-US"/>
-            </w:rPr>
-            <w:t>(LDPlayer, 2021)</w:t>
+            </w:rPr>
+            <w:t>(</w:t>
+          </w:r>
+          <w:proofErr w:type="spellStart"/>
+          <w:r>
+            <w:rPr>
+              <w:color w:val="000000"/>
+            </w:rPr>
+            <w:t>LDPlayer</w:t>
+          </w:r>
+          <w:proofErr w:type="spellEnd"/>
+          <w:r>
+            <w:rPr>
+              <w:color w:val="000000"/>
+            </w:rPr>
+            <w:t>, 2021)</w:t>
           </w:r>
         </w:sdtContent>
       </w:sdt>
@@ -3554,50 +3342,39 @@
     <w:p>
       <w:pPr>
         <w:pStyle w:val="Heading3"/>
-        <w:rPr>
-          <w:lang w:val="en-US"/>
-        </w:rPr>
       </w:pPr>
       <w:bookmarkStart w:id="18" w:name="_Toc88614971"/>
-      <w:r>
-        <w:rPr>
-          <w:lang w:val="en-US"/>
-        </w:rPr>
-        <w:lastRenderedPageBreak/>
+      <w:proofErr w:type="spellStart"/>
+      <w:r>
         <w:t>Nox</w:t>
       </w:r>
       <w:r>
-        <w:rPr>
-          <w:lang w:val="en-US"/>
-        </w:rPr>
         <w:t>Player</w:t>
       </w:r>
       <w:bookmarkEnd w:id="18"/>
+      <w:proofErr w:type="spellEnd"/>
     </w:p>
     <w:p>
       <w:pPr>
         <w:rPr>
           <w:color w:val="000000"/>
-          <w:lang w:val="en-US"/>
         </w:rPr>
       </w:pPr>
-      <w:r>
-        <w:rPr>
-          <w:lang w:val="en-US"/>
-        </w:rPr>
-        <w:t>NoxPlayer is a popular Android emulator. Claiming to have over 150 million</w:t>
-      </w:r>
-      <w:r>
-        <w:rPr>
-          <w:lang w:val="en-US"/>
-        </w:rPr>
+      <w:proofErr w:type="spellStart"/>
+      <w:r>
+        <w:t>NoxPlayer</w:t>
+      </w:r>
+      <w:proofErr w:type="spellEnd"/>
+      <w:r>
+        <w:t xml:space="preserve"> is a popular Android emulator. Claiming to have over 150 million</w:t>
+      </w:r>
+      <w:r>
         <w:t xml:space="preserve"> users across 150 countries. It supports common features such as keyboard control mapping and multi-instances of applications.</w:t>
       </w:r>
       <w:sdt>
         <w:sdtPr>
           <w:rPr>
             <w:color w:val="000000"/>
-            <w:lang w:val="en-US"/>
           </w:rPr>
           <w:tag w:val="MENDELEY_CITATION_v3_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"/>
           <w:id w:val="1716845757"/>
@@ -3610,9 +3387,22 @@
           <w:r>
             <w:rPr>
               <w:color w:val="000000"/>
-              <w:lang w:val="en-US"/>
-            </w:rPr>
-            <w:t>(NoxPlayer, 2021)</w:t>
+            </w:rPr>
+            <w:t>(</w:t>
+          </w:r>
+          <w:proofErr w:type="spellStart"/>
+          <w:r>
+            <w:rPr>
+              <w:color w:val="000000"/>
+            </w:rPr>
+            <w:t>NoxPlayer</w:t>
+          </w:r>
+          <w:proofErr w:type="spellEnd"/>
+          <w:r>
+            <w:rPr>
+              <w:color w:val="000000"/>
+            </w:rPr>
+            <w:t>, 2021)</w:t>
           </w:r>
         </w:sdtContent>
       </w:sdt>
@@ -3620,40 +3410,32 @@
     <w:p>
       <w:pPr>
         <w:pStyle w:val="Heading3"/>
-        <w:rPr>
-          <w:lang w:val="en-US"/>
-        </w:rPr>
-      </w:pPr>
-      <w:r>
-        <w:rPr>
-          <w:lang w:val="en-US"/>
-        </w:rPr>
-        <w:t>MEmu Play</w:t>
-      </w:r>
-    </w:p>
-    <w:p>
-      <w:pPr>
-        <w:rPr>
-          <w:lang w:val="en-US"/>
-        </w:rPr>
-      </w:pPr>
-      <w:r>
-        <w:rPr>
-          <w:lang w:val="en-US"/>
-        </w:rPr>
-        <w:t>MEmu Play is another popular Android emulator. It reports over 100 million downloads and supports keyboard mapping and multi</w:t>
-      </w:r>
-      <w:r>
-        <w:rPr>
-          <w:lang w:val="en-US"/>
-        </w:rPr>
+      </w:pPr>
+      <w:proofErr w:type="spellStart"/>
+      <w:r>
+        <w:t>MEmu</w:t>
+      </w:r>
+      <w:proofErr w:type="spellEnd"/>
+      <w:r>
+        <w:t xml:space="preserve"> Play</w:t>
+      </w:r>
+    </w:p>
+    <w:p>
+      <w:proofErr w:type="spellStart"/>
+      <w:r>
+        <w:t>MEmu</w:t>
+      </w:r>
+      <w:proofErr w:type="spellEnd"/>
+      <w:r>
+        <w:t xml:space="preserve"> Play is another popular Android emulator. It reports over 100 million downloads and supports keyboard mapping and multi</w:t>
+      </w:r>
+      <w:r>
         <w:t>ple instances.</w:t>
       </w:r>
       <w:sdt>
         <w:sdtPr>
           <w:rPr>
             <w:color w:val="000000"/>
-            <w:lang w:val="en-US"/>
           </w:rPr>
           <w:tag w:val="MENDELEY_CITATION_v3_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"/>
           <w:id w:val="627205770"/>
@@ -3666,9 +3448,22 @@
           <w:r>
             <w:rPr>
               <w:color w:val="000000"/>
-              <w:lang w:val="en-US"/>
-            </w:rPr>
-            <w:t>(Microvirt, 2021b; a)</w:t>
+            </w:rPr>
+            <w:t>(</w:t>
+          </w:r>
+          <w:proofErr w:type="spellStart"/>
+          <w:r>
+            <w:rPr>
+              <w:color w:val="000000"/>
+            </w:rPr>
+            <w:t>Microvirt</w:t>
+          </w:r>
+          <w:proofErr w:type="spellEnd"/>
+          <w:r>
+            <w:rPr>
+              <w:color w:val="000000"/>
+            </w:rPr>
+            <w:t>, 2021b; a)</w:t>
           </w:r>
         </w:sdtContent>
       </w:sdt>
@@ -3676,63 +3471,121 @@
     <w:p>
       <w:pPr>
         <w:pStyle w:val="Heading2"/>
-        <w:rPr>
-          <w:lang w:val="en-US"/>
-        </w:rPr>
       </w:pPr>
       <w:bookmarkStart w:id="19" w:name="_Toc88614972"/>
       <w:r>
-        <w:rPr>
-          <w:lang w:val="en-US"/>
-        </w:rPr>
         <w:t>Evaluation of Android Emulators</w:t>
       </w:r>
       <w:bookmarkEnd w:id="19"/>
     </w:p>
     <w:p>
-      <w:pPr>
-        <w:rPr>
-          <w:lang w:val="en-US"/>
-        </w:rPr>
-      </w:pPr>
-      <w:r>
-        <w:rPr>
-          <w:lang w:val="en-US"/>
-        </w:rPr>
+      <w:r>
         <w:t>These emulators</w:t>
       </w:r>
       <w:r>
-        <w:rPr>
-          <w:lang w:val="en-US"/>
-        </w:rPr>
-        <w:t xml:space="preserve"> are broadly similar in their abilities, making a decision between them difficult. However, benchmark test</w:t>
-      </w:r>
-      <w:r>
-        <w:rPr>
-          <w:lang w:val="en-US"/>
-        </w:rPr>
+        <w:t xml:space="preserve"> are broadly similar in their abilities, </w:t>
+      </w:r>
+      <w:proofErr w:type="gramStart"/>
+      <w:r>
+        <w:t>making a decision</w:t>
+      </w:r>
+      <w:proofErr w:type="gramEnd"/>
+      <w:r>
+        <w:t xml:space="preserve"> between them difficult. However, benchmark test</w:t>
+      </w:r>
+      <w:r>
         <w:t>s</w:t>
       </w:r>
       <w:r>
-        <w:rPr>
-          <w:lang w:val="en-US"/>
-        </w:rPr>
-        <w:t xml:space="preserve"> have been done to show which of these are more resource intensive compared to their peers.</w:t>
-      </w:r>
-    </w:p>
+        <w:t xml:space="preserve"> </w:t>
+      </w:r>
+      <w:r>
+        <w:t xml:space="preserve">done by </w:t>
+      </w:r>
+      <w:proofErr w:type="spellStart"/>
+      <w:r>
+        <w:t>B</w:t>
+      </w:r>
+      <w:r>
+        <w:t>luestacks</w:t>
+      </w:r>
+      <w:proofErr w:type="spellEnd"/>
+      <w:r>
+        <w:t xml:space="preserve"> show</w:t>
+      </w:r>
+      <w:r>
+        <w:t xml:space="preserve"> </w:t>
+      </w:r>
+      <w:proofErr w:type="gramStart"/>
+      <w:r>
+        <w:t>a</w:t>
+      </w:r>
+      <w:r>
+        <w:t xml:space="preserve"> number</w:t>
+      </w:r>
+      <w:r>
+        <w:t xml:space="preserve"> of</w:t>
+      </w:r>
+      <w:proofErr w:type="gramEnd"/>
+      <w:r>
+        <w:t xml:space="preserve"> differences</w:t>
+      </w:r>
+      <w:r>
+        <w:t xml:space="preserve"> </w:t>
+      </w:r>
+      <w:r>
+        <w:t>in how resource intensive these</w:t>
+      </w:r>
+      <w:r>
+        <w:t xml:space="preserve"> </w:t>
+      </w:r>
+      <w:r>
+        <w:t>emulators</w:t>
+      </w:r>
+      <w:r>
+        <w:t xml:space="preserve"> are</w:t>
+      </w:r>
+      <w:r>
+        <w:t xml:space="preserve"> compared to their peers.</w:t>
+      </w:r>
+      <w:r>
+        <w:t xml:space="preserve"> </w:t>
+      </w:r>
+      <w:r>
+        <w:t xml:space="preserve">As these benchmark tests are done by </w:t>
+      </w:r>
+      <w:proofErr w:type="spellStart"/>
+      <w:r>
+        <w:t>Bluestacks</w:t>
+      </w:r>
+      <w:proofErr w:type="spellEnd"/>
+      <w:r>
+        <w:t xml:space="preserve"> themselves it is possible they are not entirely reliable. These benchmarks show </w:t>
+      </w:r>
+      <w:proofErr w:type="spellStart"/>
+      <w:r>
+        <w:t>Bluestacks</w:t>
+      </w:r>
+      <w:proofErr w:type="spellEnd"/>
+      <w:r>
+        <w:t xml:space="preserve"> as being the least resources intensive when compared to other common emulators.</w:t>
+      </w:r>
+    </w:p>
+    <w:p/>
     <w:p>
       <w:pPr>
         <w:keepNext/>
+        <w:jc w:val="center"/>
       </w:pPr>
       <w:r>
         <w:rPr>
           <w:noProof/>
-          <w:lang w:val="en-US"/>
         </w:rPr>
+        <w:lastRenderedPageBreak/>
         <w:drawing>
-          <wp:inline distT="0" distB="0" distL="0" distR="0" wp14:anchorId="41FA837D" wp14:editId="142B9CD3">
-            <wp:extent cx="4752975" cy="3799840"/>
-            <wp:effectExtent l="0" t="0" r="9525" b="0"/>
+          <wp:inline distT="0" distB="0" distL="0" distR="0" wp14:anchorId="41FA837D" wp14:editId="72388B46">
+            <wp:extent cx="2847497" cy="2276475"/>
+            <wp:effectExtent l="0" t="0" r="0" b="0"/>
             <wp:docPr id="2" name="Picture 2" descr="Diagram&#10;&#10;Description automatically generated with medium confidence"/>
             <wp:cNvGraphicFramePr>
               <a:graphicFrameLocks xmlns:a="http://schemas.openxmlformats.org/drawingml/2006/main" noChangeAspect="1"/>
@@ -3745,7 +3598,7 @@
                     <pic:cNvPicPr/>
                   </pic:nvPicPr>
                   <pic:blipFill>
-                    <a:blip r:embed="rId9">
+                    <a:blip r:embed="rId9" cstate="print">
                       <a:extLst>
                         <a:ext uri="{28A0092B-C50C-407E-A947-70E740481C1C}">
                           <a14:useLocalDpi xmlns:a14="http://schemas.microsoft.com/office/drawing/2010/main" val="0"/>
@@ -3759,7 +3612,7 @@
                   <pic:spPr>
                     <a:xfrm>
                       <a:off x="0" y="0"/>
-                      <a:ext cx="4765244" cy="3809649"/>
+                      <a:ext cx="2865189" cy="2290619"/>
                     </a:xfrm>
                     <a:prstGeom prst="rect">
                       <a:avLst/>
@@ -3776,6 +3629,7 @@
       <w:pPr>
         <w:pStyle w:val="Caption"/>
         <w:spacing w:line="360" w:lineRule="auto"/>
+        <w:jc w:val="center"/>
         <w:rPr>
           <w:i w:val="0"/>
           <w:color w:val="000000"/>
@@ -3803,25 +3657,45 @@
               <w:i w:val="0"/>
               <w:color w:val="000000"/>
             </w:rPr>
-            <w:t>(Blustacks, 2021)</w:t>
+            <w:t>(</w:t>
+          </w:r>
+          <w:proofErr w:type="spellStart"/>
+          <w:r>
+            <w:rPr>
+              <w:i w:val="0"/>
+              <w:color w:val="000000"/>
+            </w:rPr>
+            <w:t>Blustacks</w:t>
+          </w:r>
+          <w:proofErr w:type="spellEnd"/>
+          <w:r>
+            <w:rPr>
+              <w:i w:val="0"/>
+              <w:color w:val="000000"/>
+            </w:rPr>
+            <w:t>, 2021)</w:t>
           </w:r>
         </w:sdtContent>
       </w:sdt>
     </w:p>
     <w:p>
       <w:pPr>
+        <w:jc w:val="center"/>
+      </w:pPr>
+    </w:p>
+    <w:p>
+      <w:pPr>
         <w:keepNext/>
+        <w:jc w:val="center"/>
       </w:pPr>
       <w:r>
         <w:rPr>
           <w:noProof/>
-          <w:lang w:val="en-US"/>
         </w:rPr>
-        <w:lastRenderedPageBreak/>
         <w:drawing>
-          <wp:inline distT="0" distB="0" distL="0" distR="0" wp14:anchorId="2F49FD91" wp14:editId="4968F017">
-            <wp:extent cx="4438650" cy="3616914"/>
-            <wp:effectExtent l="0" t="0" r="0" b="3175"/>
+          <wp:inline distT="0" distB="0" distL="0" distR="0" wp14:anchorId="2F49FD91" wp14:editId="24F676C0">
+            <wp:extent cx="2819400" cy="2297437"/>
+            <wp:effectExtent l="0" t="0" r="0" b="7620"/>
             <wp:docPr id="3" name="Picture 3" descr="Diagram&#10;&#10;Description automatically generated with medium confidence"/>
             <wp:cNvGraphicFramePr>
               <a:graphicFrameLocks xmlns:a="http://schemas.openxmlformats.org/drawingml/2006/main" noChangeAspect="1"/>
@@ -3848,7 +3722,7 @@
                   <pic:spPr>
                     <a:xfrm>
                       <a:off x="0" y="0"/>
-                      <a:ext cx="4451808" cy="3627636"/>
+                      <a:ext cx="2841666" cy="2315581"/>
                     </a:xfrm>
                     <a:prstGeom prst="rect">
                       <a:avLst/>
@@ -3865,13 +3739,22 @@
       <w:pPr>
         <w:pStyle w:val="Caption"/>
         <w:spacing w:line="360" w:lineRule="auto"/>
+        <w:jc w:val="center"/>
         <w:rPr>
           <w:i w:val="0"/>
           <w:color w:val="000000"/>
         </w:rPr>
       </w:pPr>
       <w:r>
-        <w:t xml:space="preserve">Figure 4.2.2 – RAM usage on a single snstance </w:t>
+        <w:t xml:space="preserve">Figure 4.2.2 – RAM usage on a single </w:t>
+      </w:r>
+      <w:proofErr w:type="spellStart"/>
+      <w:r>
+        <w:t>snstance</w:t>
+      </w:r>
+      <w:proofErr w:type="spellEnd"/>
+      <w:r>
+        <w:t xml:space="preserve"> </w:t>
       </w:r>
       <w:sdt>
         <w:sdtPr>
@@ -3892,7 +3775,23 @@
               <w:i w:val="0"/>
               <w:color w:val="000000"/>
             </w:rPr>
-            <w:t>(Blustacks, 2021)</w:t>
+            <w:t>(</w:t>
+          </w:r>
+          <w:proofErr w:type="spellStart"/>
+          <w:r>
+            <w:rPr>
+              <w:i w:val="0"/>
+              <w:color w:val="000000"/>
+            </w:rPr>
+            <w:t>Blustacks</w:t>
+          </w:r>
+          <w:proofErr w:type="spellEnd"/>
+          <w:r>
+            <w:rPr>
+              <w:i w:val="0"/>
+              <w:color w:val="000000"/>
+            </w:rPr>
+            <w:t>, 2021)</w:t>
           </w:r>
         </w:sdtContent>
       </w:sdt>
@@ -3900,16 +3799,16 @@
     <w:p>
       <w:pPr>
         <w:keepNext/>
+        <w:jc w:val="center"/>
       </w:pPr>
       <w:r>
         <w:rPr>
           <w:noProof/>
-          <w:lang w:val="en-US"/>
         </w:rPr>
         <w:drawing>
-          <wp:inline distT="0" distB="0" distL="0" distR="0" wp14:anchorId="2AA88877" wp14:editId="5C26FD06">
-            <wp:extent cx="4505325" cy="3671246"/>
-            <wp:effectExtent l="0" t="0" r="0" b="5715"/>
+          <wp:inline distT="0" distB="0" distL="0" distR="0" wp14:anchorId="2AA88877" wp14:editId="67248FA5">
+            <wp:extent cx="2800326" cy="2281898"/>
+            <wp:effectExtent l="0" t="0" r="635" b="4445"/>
             <wp:docPr id="4" name="Picture 4" descr="A picture containing graphical user interface&#10;&#10;Description automatically generated"/>
             <wp:cNvGraphicFramePr>
               <a:graphicFrameLocks xmlns:a="http://schemas.openxmlformats.org/drawingml/2006/main" noChangeAspect="1"/>
@@ -3922,7 +3821,7 @@
                     <pic:cNvPicPr/>
                   </pic:nvPicPr>
                   <pic:blipFill>
-                    <a:blip r:embed="rId11">
+                    <a:blip r:embed="rId11" cstate="print">
                       <a:extLst>
                         <a:ext uri="{28A0092B-C50C-407E-A947-70E740481C1C}">
                           <a14:useLocalDpi xmlns:a14="http://schemas.microsoft.com/office/drawing/2010/main" val="0"/>
@@ -3936,7 +3835,7 @@
                   <pic:spPr>
                     <a:xfrm>
                       <a:off x="0" y="0"/>
-                      <a:ext cx="4513733" cy="3678098"/>
+                      <a:ext cx="2836373" cy="2311271"/>
                     </a:xfrm>
                     <a:prstGeom prst="rect">
                       <a:avLst/>
@@ -3953,6 +3852,7 @@
       <w:pPr>
         <w:pStyle w:val="Caption"/>
         <w:spacing w:line="360" w:lineRule="auto"/>
+        <w:jc w:val="center"/>
         <w:rPr>
           <w:i w:val="0"/>
           <w:color w:val="000000"/>
@@ -3980,7 +3880,23 @@
               <w:i w:val="0"/>
               <w:color w:val="000000"/>
             </w:rPr>
-            <w:t>(Blustacks, 2021)</w:t>
+            <w:t>(</w:t>
+          </w:r>
+          <w:proofErr w:type="spellStart"/>
+          <w:r>
+            <w:rPr>
+              <w:i w:val="0"/>
+              <w:color w:val="000000"/>
+            </w:rPr>
+            <w:t>Blustacks</w:t>
+          </w:r>
+          <w:proofErr w:type="spellEnd"/>
+          <w:r>
+            <w:rPr>
+              <w:i w:val="0"/>
+              <w:color w:val="000000"/>
+            </w:rPr>
+            <w:t>, 2021)</w:t>
           </w:r>
         </w:sdtContent>
       </w:sdt>
@@ -3989,16 +3905,9 @@
     <w:p>
       <w:pPr>
         <w:pStyle w:val="Heading2"/>
-        <w:rPr>
-          <w:lang w:val="en-US"/>
-        </w:rPr>
       </w:pPr>
       <w:bookmarkStart w:id="20" w:name="_Toc88614973"/>
       <w:r>
-        <w:rPr>
-          <w:lang w:val="en-US"/>
-        </w:rPr>
-        <w:lastRenderedPageBreak/>
         <w:t>Programming Languages</w:t>
       </w:r>
       <w:bookmarkEnd w:id="20"/>
@@ -4010,14 +3919,8 @@
           <w:ilvl w:val="0"/>
           <w:numId w:val="5"/>
         </w:numPr>
-        <w:rPr>
-          <w:lang w:val="en-US"/>
-        </w:rPr>
-      </w:pPr>
-      <w:r>
-        <w:rPr>
-          <w:lang w:val="en-US"/>
-        </w:rPr>
+      </w:pPr>
+      <w:r>
         <w:t>Python – A general-purpose object-oriented programming language (chosen)</w:t>
       </w:r>
     </w:p>
@@ -4028,30 +3931,18 @@
           <w:ilvl w:val="0"/>
           <w:numId w:val="5"/>
         </w:numPr>
-        <w:rPr>
-          <w:lang w:val="en-US"/>
-        </w:rPr>
-      </w:pPr>
-      <w:r>
-        <w:rPr>
-          <w:lang w:val="en-US"/>
-        </w:rPr>
+      </w:pPr>
+      <w:r>
         <w:t>C# - Object-oriented language created by Microsoft</w:t>
       </w:r>
     </w:p>
     <w:p>
       <w:pPr>
         <w:pStyle w:val="Heading1"/>
-        <w:rPr>
-          <w:lang w:val="en-US"/>
-        </w:rPr>
       </w:pPr>
       <w:bookmarkStart w:id="21" w:name="_Toc85064416"/>
       <w:bookmarkStart w:id="22" w:name="_Toc88614974"/>
       <w:r>
-        <w:rPr>
-          <w:lang w:val="en-US"/>
-        </w:rPr>
         <w:t>Methodology</w:t>
       </w:r>
       <w:bookmarkEnd w:id="21"/>
@@ -4060,15 +3951,9 @@
     <w:p>
       <w:pPr>
         <w:pStyle w:val="Heading2"/>
-        <w:rPr>
-          <w:lang w:val="en-US"/>
-        </w:rPr>
       </w:pPr>
       <w:bookmarkStart w:id="23" w:name="_Toc88614975"/>
       <w:r>
-        <w:rPr>
-          <w:lang w:val="en-US"/>
-        </w:rPr>
         <w:t>Research Undertaken</w:t>
       </w:r>
       <w:bookmarkEnd w:id="23"/>
@@ -4076,72 +3961,65 @@
     <w:p>
       <w:pPr>
         <w:pStyle w:val="Heading2"/>
-        <w:rPr>
-          <w:lang w:val="en-US"/>
-        </w:rPr>
       </w:pPr>
       <w:bookmarkStart w:id="24" w:name="_Toc88614976"/>
       <w:r>
-        <w:rPr>
-          <w:lang w:val="en-US"/>
-        </w:rPr>
         <w:t>Research Question</w:t>
       </w:r>
       <w:bookmarkEnd w:id="24"/>
     </w:p>
     <w:p>
-      <w:pPr>
-        <w:rPr>
-          <w:lang w:val="en-US"/>
-        </w:rPr>
-      </w:pPr>
-      <w:r>
-        <w:rPr>
-          <w:lang w:val="en-US"/>
-        </w:rPr>
+      <w:r>
         <w:t xml:space="preserve">An evaluation into the use of </w:t>
       </w:r>
       <w:r>
-        <w:rPr>
-          <w:lang w:val="en-US"/>
-        </w:rPr>
         <w:t xml:space="preserve">an </w:t>
       </w:r>
       <w:r>
-        <w:rPr>
-          <w:lang w:val="en-US"/>
-        </w:rPr>
         <w:t>artificial intelligence to replicate a human player in a mobile game.</w:t>
       </w:r>
     </w:p>
     <w:p>
       <w:pPr>
         <w:pStyle w:val="Heading2"/>
-        <w:rPr>
-          <w:lang w:val="en-US"/>
-        </w:rPr>
       </w:pPr>
       <w:bookmarkStart w:id="25" w:name="_Toc88614977"/>
       <w:r>
-        <w:rPr>
-          <w:lang w:val="en-US"/>
-        </w:rPr>
         <w:t>Proposed Project Implementation</w:t>
       </w:r>
       <w:bookmarkEnd w:id="25"/>
     </w:p>
     <w:p>
+      <w:r>
+        <w:t>This aim of this project is to design and build an artificial intelligence</w:t>
+      </w:r>
+      <w:r>
+        <w:t xml:space="preserve"> to play</w:t>
+      </w:r>
+      <w:r>
+        <w:t xml:space="preserve"> </w:t>
+      </w:r>
+      <w:r>
+        <w:t xml:space="preserve">a mobile game, Fate/Grand Order. </w:t>
+      </w:r>
+      <w:r>
+        <w:t xml:space="preserve">This will be done using a decision tree algorithm in Python and an android emulator in the form of </w:t>
+      </w:r>
+      <w:proofErr w:type="spellStart"/>
+      <w:r>
+        <w:t>Bluestacks</w:t>
+      </w:r>
+      <w:proofErr w:type="spellEnd"/>
+      <w:r>
+        <w:t>. This is intended to investigate possible ways to automate aspects of games, replacing human input.</w:t>
+      </w:r>
+    </w:p>
+    <w:p>
       <w:pPr>
         <w:pStyle w:val="Heading2"/>
-        <w:rPr>
-          <w:lang w:val="en-US"/>
-        </w:rPr>
       </w:pPr>
       <w:bookmarkStart w:id="26" w:name="_Toc88614978"/>
       <w:r>
-        <w:rPr>
-          <w:lang w:val="en-US"/>
-        </w:rPr>
         <w:t>System Design</w:t>
       </w:r>
       <w:bookmarkEnd w:id="26"/>
@@ -4149,15 +4027,9 @@
     <w:p>
       <w:pPr>
         <w:pStyle w:val="Heading2"/>
-        <w:rPr>
-          <w:lang w:val="en-US"/>
-        </w:rPr>
       </w:pPr>
       <w:bookmarkStart w:id="27" w:name="_Toc88614979"/>
       <w:r>
-        <w:rPr>
-          <w:lang w:val="en-US"/>
-        </w:rPr>
         <w:t>Prototype</w:t>
       </w:r>
       <w:bookmarkEnd w:id="27"/>
@@ -4181,14 +4053,8 @@
           <w:p>
             <w:pPr>
               <w:spacing w:line="360" w:lineRule="auto"/>
-              <w:rPr>
-                <w:lang w:val="en-US"/>
-              </w:rPr>
             </w:pPr>
             <w:r>
-              <w:rPr>
-                <w:lang w:val="en-US"/>
-              </w:rPr>
               <w:t>Prototype</w:t>
             </w:r>
           </w:p>
@@ -4200,14 +4066,8 @@
           <w:p>
             <w:pPr>
               <w:spacing w:line="360" w:lineRule="auto"/>
-              <w:rPr>
-                <w:lang w:val="en-US"/>
-              </w:rPr>
             </w:pPr>
             <w:r>
-              <w:rPr>
-                <w:lang w:val="en-US"/>
-              </w:rPr>
               <w:t>Start Date</w:t>
             </w:r>
           </w:p>
@@ -4219,14 +4079,8 @@
           <w:p>
             <w:pPr>
               <w:spacing w:line="360" w:lineRule="auto"/>
-              <w:rPr>
-                <w:lang w:val="en-US"/>
-              </w:rPr>
             </w:pPr>
             <w:r>
-              <w:rPr>
-                <w:lang w:val="en-US"/>
-              </w:rPr>
               <w:t>Finish Date</w:t>
             </w:r>
           </w:p>
@@ -4240,14 +4094,8 @@
           <w:p>
             <w:pPr>
               <w:spacing w:line="360" w:lineRule="auto"/>
-              <w:rPr>
-                <w:lang w:val="en-US"/>
-              </w:rPr>
             </w:pPr>
             <w:r>
-              <w:rPr>
-                <w:lang w:val="en-US"/>
-              </w:rPr>
               <w:t>1</w:t>
             </w:r>
           </w:p>
@@ -4259,14 +4107,8 @@
           <w:p>
             <w:pPr>
               <w:spacing w:line="360" w:lineRule="auto"/>
-              <w:rPr>
-                <w:lang w:val="en-US"/>
-              </w:rPr>
             </w:pPr>
             <w:r>
-              <w:rPr>
-                <w:lang w:val="en-US"/>
-              </w:rPr>
               <w:t>12/11/2021</w:t>
             </w:r>
           </w:p>
@@ -4278,27 +4120,15 @@
           <w:p>
             <w:pPr>
               <w:spacing w:line="360" w:lineRule="auto"/>
-              <w:rPr>
-                <w:lang w:val="en-US"/>
-              </w:rPr>
             </w:pPr>
             <w:r>
-              <w:rPr>
-                <w:lang w:val="en-US"/>
-              </w:rPr>
-              <w:t>19/11/2021</w:t>
+              <w:t>12/11/2021</w:t>
             </w:r>
           </w:p>
         </w:tc>
       </w:tr>
     </w:tbl>
-    <w:p>
-      <w:pPr>
-        <w:rPr>
-          <w:lang w:val="en-US"/>
-        </w:rPr>
-      </w:pPr>
-    </w:p>
+    <w:p/>
     <w:tbl>
       <w:tblPr>
         <w:tblStyle w:val="TableGrid"/>
@@ -4318,14 +4148,8 @@
           <w:p>
             <w:pPr>
               <w:spacing w:line="360" w:lineRule="auto"/>
-              <w:rPr>
-                <w:lang w:val="en-US"/>
-              </w:rPr>
             </w:pPr>
             <w:r>
-              <w:rPr>
-                <w:lang w:val="en-US"/>
-              </w:rPr>
               <w:t>Task Number</w:t>
             </w:r>
           </w:p>
@@ -4337,14 +4161,8 @@
           <w:p>
             <w:pPr>
               <w:spacing w:line="360" w:lineRule="auto"/>
-              <w:rPr>
-                <w:lang w:val="en-US"/>
-              </w:rPr>
             </w:pPr>
             <w:r>
-              <w:rPr>
-                <w:lang w:val="en-US"/>
-              </w:rPr>
               <w:t>Details</w:t>
             </w:r>
           </w:p>
@@ -4356,14 +4174,8 @@
           <w:p>
             <w:pPr>
               <w:spacing w:line="360" w:lineRule="auto"/>
-              <w:rPr>
-                <w:lang w:val="en-US"/>
-              </w:rPr>
             </w:pPr>
             <w:r>
-              <w:rPr>
-                <w:lang w:val="en-US"/>
-              </w:rPr>
               <w:t>Status</w:t>
             </w:r>
           </w:p>
@@ -4377,14 +4189,8 @@
           <w:p>
             <w:pPr>
               <w:spacing w:line="360" w:lineRule="auto"/>
-              <w:rPr>
-                <w:lang w:val="en-US"/>
-              </w:rPr>
             </w:pPr>
             <w:r>
-              <w:rPr>
-                <w:lang w:val="en-US"/>
-              </w:rPr>
               <w:t>1</w:t>
             </w:r>
           </w:p>
@@ -4396,14 +4202,8 @@
           <w:p>
             <w:pPr>
               <w:spacing w:line="360" w:lineRule="auto"/>
-              <w:rPr>
-                <w:lang w:val="en-US"/>
-              </w:rPr>
             </w:pPr>
             <w:r>
-              <w:rPr>
-                <w:lang w:val="en-US"/>
-              </w:rPr>
               <w:t>Setup Android emulator</w:t>
             </w:r>
           </w:p>
@@ -4415,14 +4215,8 @@
           <w:p>
             <w:pPr>
               <w:spacing w:line="360" w:lineRule="auto"/>
-              <w:rPr>
-                <w:lang w:val="en-US"/>
-              </w:rPr>
             </w:pPr>
             <w:r>
-              <w:rPr>
-                <w:lang w:val="en-US"/>
-              </w:rPr>
               <w:t>Complete</w:t>
             </w:r>
           </w:p>
@@ -4436,14 +4230,8 @@
           <w:p>
             <w:pPr>
               <w:spacing w:line="360" w:lineRule="auto"/>
-              <w:rPr>
-                <w:lang w:val="en-US"/>
-              </w:rPr>
             </w:pPr>
             <w:r>
-              <w:rPr>
-                <w:lang w:val="en-US"/>
-              </w:rPr>
               <w:t>2</w:t>
             </w:r>
           </w:p>
@@ -4455,20 +4243,11 @@
           <w:p>
             <w:pPr>
               <w:spacing w:line="360" w:lineRule="auto"/>
-              <w:rPr>
-                <w:lang w:val="en-US"/>
-              </w:rPr>
             </w:pPr>
             <w:r>
-              <w:rPr>
-                <w:lang w:val="en-US"/>
-              </w:rPr>
               <w:t>Create Fate/Grand Order profile</w:t>
             </w:r>
             <w:r>
-              <w:rPr>
-                <w:lang w:val="en-US"/>
-              </w:rPr>
               <w:t>.</w:t>
             </w:r>
           </w:p>
@@ -4480,15 +4259,160 @@
           <w:p>
             <w:pPr>
               <w:spacing w:line="360" w:lineRule="auto"/>
-              <w:rPr>
-                <w:lang w:val="en-US"/>
-              </w:rPr>
             </w:pPr>
             <w:r>
-              <w:rPr>
-                <w:lang w:val="en-US"/>
-              </w:rPr>
               <w:t>Complete</w:t>
+            </w:r>
+          </w:p>
+        </w:tc>
+      </w:tr>
+    </w:tbl>
+    <w:p/>
+    <w:p/>
+    <w:tbl>
+      <w:tblPr>
+        <w:tblStyle w:val="TableGrid"/>
+        <w:tblW w:w="0" w:type="auto"/>
+        <w:tblLook w:val="04A0" w:firstRow="1" w:lastRow="0" w:firstColumn="1" w:lastColumn="0" w:noHBand="0" w:noVBand="1"/>
+      </w:tblPr>
+      <w:tblGrid>
+        <w:gridCol w:w="3005"/>
+        <w:gridCol w:w="3005"/>
+        <w:gridCol w:w="3006"/>
+      </w:tblGrid>
+      <w:tr>
+        <w:tc>
+          <w:tcPr>
+            <w:tcW w:w="3005" w:type="dxa"/>
+          </w:tcPr>
+          <w:p>
+            <w:pPr>
+              <w:spacing w:line="360" w:lineRule="auto"/>
+            </w:pPr>
+            <w:r>
+              <w:lastRenderedPageBreak/>
+              <w:t>Prototype</w:t>
+            </w:r>
+          </w:p>
+        </w:tc>
+        <w:tc>
+          <w:tcPr>
+            <w:tcW w:w="3005" w:type="dxa"/>
+          </w:tcPr>
+          <w:p>
+            <w:pPr>
+              <w:spacing w:line="360" w:lineRule="auto"/>
+            </w:pPr>
+            <w:r>
+              <w:t>Start Date</w:t>
+            </w:r>
+          </w:p>
+        </w:tc>
+        <w:tc>
+          <w:tcPr>
+            <w:tcW w:w="3006" w:type="dxa"/>
+          </w:tcPr>
+          <w:p>
+            <w:pPr>
+              <w:spacing w:line="360" w:lineRule="auto"/>
+            </w:pPr>
+            <w:r>
+              <w:t>Finish Date</w:t>
+            </w:r>
+          </w:p>
+        </w:tc>
+      </w:tr>
+      <w:tr>
+        <w:tc>
+          <w:tcPr>
+            <w:tcW w:w="3005" w:type="dxa"/>
+          </w:tcPr>
+          <w:p>
+            <w:pPr>
+              <w:spacing w:line="360" w:lineRule="auto"/>
+            </w:pPr>
+            <w:r>
+              <w:t>2</w:t>
+            </w:r>
+          </w:p>
+        </w:tc>
+        <w:tc>
+          <w:tcPr>
+            <w:tcW w:w="3005" w:type="dxa"/>
+          </w:tcPr>
+          <w:p>
+            <w:pPr>
+              <w:spacing w:line="360" w:lineRule="auto"/>
+            </w:pPr>
+            <w:r>
+              <w:t>12/11/2021</w:t>
+            </w:r>
+          </w:p>
+        </w:tc>
+        <w:tc>
+          <w:tcPr>
+            <w:tcW w:w="3006" w:type="dxa"/>
+          </w:tcPr>
+          <w:p>
+            <w:pPr>
+              <w:spacing w:line="360" w:lineRule="auto"/>
+            </w:pPr>
+            <w:r>
+              <w:t>//2022</w:t>
+            </w:r>
+          </w:p>
+        </w:tc>
+      </w:tr>
+    </w:tbl>
+    <w:p/>
+    <w:tbl>
+      <w:tblPr>
+        <w:tblStyle w:val="TableGrid"/>
+        <w:tblW w:w="9067" w:type="dxa"/>
+        <w:tblLook w:val="04A0" w:firstRow="1" w:lastRow="0" w:firstColumn="1" w:lastColumn="0" w:noHBand="0" w:noVBand="1"/>
+      </w:tblPr>
+      <w:tblGrid>
+        <w:gridCol w:w="2972"/>
+        <w:gridCol w:w="3119"/>
+        <w:gridCol w:w="2976"/>
+      </w:tblGrid>
+      <w:tr>
+        <w:tc>
+          <w:tcPr>
+            <w:tcW w:w="2972" w:type="dxa"/>
+          </w:tcPr>
+          <w:p>
+            <w:pPr>
+              <w:spacing w:line="360" w:lineRule="auto"/>
+            </w:pPr>
+            <w:r>
+              <w:t>Task Number</w:t>
+            </w:r>
+          </w:p>
+        </w:tc>
+        <w:tc>
+          <w:tcPr>
+            <w:tcW w:w="3119" w:type="dxa"/>
+          </w:tcPr>
+          <w:p>
+            <w:pPr>
+              <w:spacing w:line="360" w:lineRule="auto"/>
+            </w:pPr>
+            <w:r>
+              <w:t>Details</w:t>
+            </w:r>
+          </w:p>
+        </w:tc>
+        <w:tc>
+          <w:tcPr>
+            <w:tcW w:w="2976" w:type="dxa"/>
+          </w:tcPr>
+          <w:p>
+            <w:pPr>
+              <w:spacing w:line="360" w:lineRule="auto"/>
+            </w:pPr>
+            <w:r>
+              <w:t>Status</w:t>
             </w:r>
           </w:p>
         </w:tc>
@@ -4501,15 +4425,9 @@
           <w:p>
             <w:pPr>
               <w:spacing w:line="360" w:lineRule="auto"/>
-              <w:rPr>
-                <w:lang w:val="en-US"/>
-              </w:rPr>
             </w:pPr>
             <w:r>
-              <w:rPr>
-                <w:lang w:val="en-US"/>
-              </w:rPr>
-              <w:t>3</w:t>
+              <w:t>1</w:t>
             </w:r>
           </w:p>
         </w:tc>
@@ -4520,21 +4438,9 @@
           <w:p>
             <w:pPr>
               <w:spacing w:line="360" w:lineRule="auto"/>
-              <w:rPr>
-                <w:lang w:val="en-US"/>
-              </w:rPr>
             </w:pPr>
             <w:r>
-              <w:rPr>
-                <w:lang w:val="en-US"/>
-              </w:rPr>
-              <w:t>Setup Python</w:t>
-            </w:r>
-            <w:r>
-              <w:rPr>
-                <w:lang w:val="en-US"/>
-              </w:rPr>
-              <w:t>.</w:t>
+              <w:t>Setup Python Environment</w:t>
             </w:r>
           </w:p>
         </w:tc>
@@ -4545,14 +4451,8 @@
           <w:p>
             <w:pPr>
               <w:spacing w:line="360" w:lineRule="auto"/>
-              <w:rPr>
-                <w:lang w:val="en-US"/>
-              </w:rPr>
             </w:pPr>
             <w:r>
-              <w:rPr>
-                <w:lang w:val="en-US"/>
-              </w:rPr>
               <w:t>Complete</w:t>
             </w:r>
           </w:p>
@@ -4566,15 +4466,9 @@
           <w:p>
             <w:pPr>
               <w:spacing w:line="360" w:lineRule="auto"/>
-              <w:rPr>
-                <w:lang w:val="en-US"/>
-              </w:rPr>
             </w:pPr>
             <w:r>
-              <w:rPr>
-                <w:lang w:val="en-US"/>
-              </w:rPr>
-              <w:t>4</w:t>
+              <w:t>2</w:t>
             </w:r>
           </w:p>
         </w:tc>
@@ -4585,27 +4479,9 @@
           <w:p>
             <w:pPr>
               <w:spacing w:line="360" w:lineRule="auto"/>
-              <w:rPr>
-                <w:lang w:val="en-US"/>
-              </w:rPr>
             </w:pPr>
             <w:r>
-              <w:rPr>
-                <w:lang w:val="en-US"/>
-              </w:rPr>
-              <w:t>Create representation of Fate/Grand Order’s board</w:t>
-            </w:r>
-            <w:r>
-              <w:rPr>
-                <w:lang w:val="en-US"/>
-              </w:rPr>
-              <w:t xml:space="preserve"> using python</w:t>
-            </w:r>
-            <w:r>
-              <w:rPr>
-                <w:lang w:val="en-US"/>
-              </w:rPr>
-              <w:t>.</w:t>
+              <w:t>Create representation of Fate/Grand Order’s board using python.</w:t>
             </w:r>
           </w:p>
         </w:tc>
@@ -4616,14 +4492,8 @@
           <w:p>
             <w:pPr>
               <w:spacing w:line="360" w:lineRule="auto"/>
-              <w:rPr>
-                <w:lang w:val="en-US"/>
-              </w:rPr>
             </w:pPr>
             <w:r>
-              <w:rPr>
-                <w:lang w:val="en-US"/>
-              </w:rPr>
               <w:t>Complete</w:t>
             </w:r>
           </w:p>
@@ -4637,15 +4507,9 @@
           <w:p>
             <w:pPr>
               <w:spacing w:line="360" w:lineRule="auto"/>
-              <w:rPr>
-                <w:lang w:val="en-US"/>
-              </w:rPr>
             </w:pPr>
             <w:r>
-              <w:rPr>
-                <w:lang w:val="en-US"/>
-              </w:rPr>
-              <w:t>5</w:t>
+              <w:t>3</w:t>
             </w:r>
           </w:p>
         </w:tc>
@@ -4656,27 +4520,9 @@
           <w:p>
             <w:pPr>
               <w:spacing w:line="360" w:lineRule="auto"/>
-              <w:rPr>
-                <w:lang w:val="en-US"/>
-              </w:rPr>
             </w:pPr>
             <w:r>
-              <w:rPr>
-                <w:lang w:val="en-US"/>
-              </w:rPr>
-              <w:t xml:space="preserve">Create an example of </w:t>
-            </w:r>
-            <w:r>
-              <w:rPr>
-                <w:lang w:val="en-US"/>
-              </w:rPr>
-              <w:t xml:space="preserve">Decision Tree being used </w:t>
-            </w:r>
-            <w:r>
-              <w:rPr>
-                <w:lang w:val="en-US"/>
-              </w:rPr>
-              <w:t>with the game.</w:t>
+              <w:t xml:space="preserve">Create </w:t>
             </w:r>
           </w:p>
         </w:tc>
@@ -4687,41 +4533,113 @@
           <w:p>
             <w:pPr>
               <w:spacing w:line="360" w:lineRule="auto"/>
-              <w:rPr>
-                <w:lang w:val="en-US"/>
-              </w:rPr>
             </w:pPr>
             <w:r>
-              <w:rPr>
-                <w:lang w:val="en-US"/>
-              </w:rPr>
+              <w:t>Complete</w:t>
+            </w:r>
+          </w:p>
+        </w:tc>
+      </w:tr>
+      <w:tr>
+        <w:tc>
+          <w:tcPr>
+            <w:tcW w:w="2972" w:type="dxa"/>
+          </w:tcPr>
+          <w:p>
+            <w:pPr>
+              <w:spacing w:line="360" w:lineRule="auto"/>
+            </w:pPr>
+            <w:r>
+              <w:t>4</w:t>
+            </w:r>
+          </w:p>
+        </w:tc>
+        <w:tc>
+          <w:tcPr>
+            <w:tcW w:w="3119" w:type="dxa"/>
+          </w:tcPr>
+          <w:p>
+            <w:pPr>
+              <w:spacing w:line="360" w:lineRule="auto"/>
+            </w:pPr>
+            <w:r>
+              <w:t>Create representation of Fate/Grand Order’s b</w:t>
+            </w:r>
+            <w:r>
+              <w:t>attle system</w:t>
+            </w:r>
+            <w:r>
+              <w:t xml:space="preserve"> using python.</w:t>
+            </w:r>
+          </w:p>
+        </w:tc>
+        <w:tc>
+          <w:tcPr>
+            <w:tcW w:w="2976" w:type="dxa"/>
+          </w:tcPr>
+          <w:p>
+            <w:pPr>
+              <w:spacing w:line="360" w:lineRule="auto"/>
+            </w:pPr>
+            <w:r>
+              <w:t>Complete</w:t>
+            </w:r>
+          </w:p>
+        </w:tc>
+      </w:tr>
+      <w:tr>
+        <w:tc>
+          <w:tcPr>
+            <w:tcW w:w="2972" w:type="dxa"/>
+          </w:tcPr>
+          <w:p>
+            <w:pPr>
+              <w:spacing w:line="360" w:lineRule="auto"/>
+            </w:pPr>
+            <w:r>
+              <w:t>5</w:t>
+            </w:r>
+          </w:p>
+        </w:tc>
+        <w:tc>
+          <w:tcPr>
+            <w:tcW w:w="3119" w:type="dxa"/>
+          </w:tcPr>
+          <w:p>
+            <w:pPr>
+              <w:spacing w:line="360" w:lineRule="auto"/>
+            </w:pPr>
+            <w:r>
+              <w:t>Create a</w:t>
+            </w:r>
+            <w:r>
+              <w:t xml:space="preserve"> Decision tree prototype</w:t>
+            </w:r>
+          </w:p>
+        </w:tc>
+        <w:tc>
+          <w:tcPr>
+            <w:tcW w:w="2976" w:type="dxa"/>
+          </w:tcPr>
+          <w:p>
+            <w:pPr>
+              <w:spacing w:line="360" w:lineRule="auto"/>
+            </w:pPr>
+            <w:r>
               <w:t>In progress</w:t>
             </w:r>
           </w:p>
         </w:tc>
       </w:tr>
     </w:tbl>
-    <w:p>
-      <w:pPr>
-        <w:rPr>
-          <w:lang w:val="en-US"/>
-        </w:rPr>
-      </w:pPr>
-    </w:p>
+    <w:p/>
     <w:p>
       <w:pPr>
         <w:pStyle w:val="Heading1"/>
-        <w:rPr>
-          <w:lang w:val="en-US"/>
-        </w:rPr>
       </w:pPr>
       <w:bookmarkStart w:id="28" w:name="_Toc85064417"/>
       <w:bookmarkStart w:id="29" w:name="_Toc88614980"/>
       <w:r>
-        <w:rPr>
-          <w:lang w:val="en-US"/>
-        </w:rPr>
-        <w:lastRenderedPageBreak/>
         <w:t>Implementation</w:t>
       </w:r>
       <w:bookmarkEnd w:id="28"/>
@@ -4730,15 +4648,9 @@
     <w:p>
       <w:pPr>
         <w:pStyle w:val="Heading2"/>
-        <w:rPr>
-          <w:lang w:val="en-US"/>
-        </w:rPr>
       </w:pPr>
       <w:bookmarkStart w:id="30" w:name="_Toc88614981"/>
       <w:r>
-        <w:rPr>
-          <w:lang w:val="en-US"/>
-        </w:rPr>
         <w:t>Sprints</w:t>
       </w:r>
       <w:bookmarkEnd w:id="30"/>
@@ -4746,15 +4658,9 @@
     <w:p>
       <w:pPr>
         <w:pStyle w:val="Heading3"/>
-        <w:rPr>
-          <w:lang w:val="en-US"/>
-        </w:rPr>
       </w:pPr>
       <w:bookmarkStart w:id="31" w:name="_Toc88614982"/>
       <w:r>
-        <w:rPr>
-          <w:lang w:val="en-US"/>
-        </w:rPr>
         <w:t>Sprint 1</w:t>
       </w:r>
       <w:bookmarkEnd w:id="31"/>
@@ -4779,14 +4685,8 @@
           <w:p>
             <w:pPr>
               <w:spacing w:line="360" w:lineRule="auto"/>
-              <w:rPr>
-                <w:lang w:val="en-US"/>
-              </w:rPr>
             </w:pPr>
             <w:r>
-              <w:rPr>
-                <w:lang w:val="en-US"/>
-              </w:rPr>
               <w:t>Sprint Number</w:t>
             </w:r>
           </w:p>
@@ -4798,14 +4698,8 @@
           <w:p>
             <w:pPr>
               <w:spacing w:line="360" w:lineRule="auto"/>
-              <w:rPr>
-                <w:lang w:val="en-US"/>
-              </w:rPr>
             </w:pPr>
             <w:r>
-              <w:rPr>
-                <w:lang w:val="en-US"/>
-              </w:rPr>
               <w:t>Sprint Name</w:t>
             </w:r>
           </w:p>
@@ -4817,14 +4711,8 @@
           <w:p>
             <w:pPr>
               <w:spacing w:line="360" w:lineRule="auto"/>
-              <w:rPr>
-                <w:lang w:val="en-US"/>
-              </w:rPr>
             </w:pPr>
             <w:r>
-              <w:rPr>
-                <w:lang w:val="en-US"/>
-              </w:rPr>
               <w:t>Start Date</w:t>
             </w:r>
           </w:p>
@@ -4836,14 +4724,8 @@
           <w:p>
             <w:pPr>
               <w:spacing w:line="360" w:lineRule="auto"/>
-              <w:rPr>
-                <w:lang w:val="en-US"/>
-              </w:rPr>
             </w:pPr>
             <w:r>
-              <w:rPr>
-                <w:lang w:val="en-US"/>
-              </w:rPr>
               <w:t>Finish Date</w:t>
             </w:r>
           </w:p>
@@ -4857,14 +4739,8 @@
           <w:p>
             <w:pPr>
               <w:spacing w:line="360" w:lineRule="auto"/>
-              <w:rPr>
-                <w:lang w:val="en-US"/>
-              </w:rPr>
             </w:pPr>
             <w:r>
-              <w:rPr>
-                <w:lang w:val="en-US"/>
-              </w:rPr>
               <w:t>1</w:t>
             </w:r>
           </w:p>
@@ -4876,9 +4752,6 @@
           <w:p>
             <w:pPr>
               <w:spacing w:line="360" w:lineRule="auto"/>
-              <w:rPr>
-                <w:lang w:val="en-US"/>
-              </w:rPr>
             </w:pPr>
           </w:p>
         </w:tc>
@@ -4889,9 +4762,6 @@
           <w:p>
             <w:pPr>
               <w:spacing w:line="360" w:lineRule="auto"/>
-              <w:rPr>
-                <w:lang w:val="en-US"/>
-              </w:rPr>
             </w:pPr>
           </w:p>
         </w:tc>
@@ -4902,21 +4772,12 @@
           <w:p>
             <w:pPr>
               <w:spacing w:line="360" w:lineRule="auto"/>
-              <w:rPr>
-                <w:lang w:val="en-US"/>
-              </w:rPr>
             </w:pPr>
           </w:p>
         </w:tc>
       </w:tr>
     </w:tbl>
-    <w:p>
-      <w:pPr>
-        <w:rPr>
-          <w:lang w:val="en-US"/>
-        </w:rPr>
-      </w:pPr>
-    </w:p>
+    <w:p/>
     <w:tbl>
       <w:tblPr>
         <w:tblStyle w:val="TableGrid"/>
@@ -4936,14 +4797,8 @@
           <w:p>
             <w:pPr>
               <w:spacing w:line="360" w:lineRule="auto"/>
-              <w:rPr>
-                <w:lang w:val="en-US"/>
-              </w:rPr>
             </w:pPr>
             <w:r>
-              <w:rPr>
-                <w:lang w:val="en-US"/>
-              </w:rPr>
               <w:t>Task Number</w:t>
             </w:r>
           </w:p>
@@ -4955,14 +4810,8 @@
           <w:p>
             <w:pPr>
               <w:spacing w:line="360" w:lineRule="auto"/>
-              <w:rPr>
-                <w:lang w:val="en-US"/>
-              </w:rPr>
             </w:pPr>
             <w:r>
-              <w:rPr>
-                <w:lang w:val="en-US"/>
-              </w:rPr>
               <w:t>Details</w:t>
             </w:r>
           </w:p>
@@ -4974,14 +4823,8 @@
           <w:p>
             <w:pPr>
               <w:spacing w:line="360" w:lineRule="auto"/>
-              <w:rPr>
-                <w:lang w:val="en-US"/>
-              </w:rPr>
             </w:pPr>
             <w:r>
-              <w:rPr>
-                <w:lang w:val="en-US"/>
-              </w:rPr>
               <w:t>Status</w:t>
             </w:r>
           </w:p>
@@ -4995,14 +4838,8 @@
           <w:p>
             <w:pPr>
               <w:spacing w:line="360" w:lineRule="auto"/>
-              <w:rPr>
-                <w:lang w:val="en-US"/>
-              </w:rPr>
             </w:pPr>
             <w:r>
-              <w:rPr>
-                <w:lang w:val="en-US"/>
-              </w:rPr>
               <w:t>1</w:t>
             </w:r>
           </w:p>
@@ -5014,9 +4851,6 @@
           <w:p>
             <w:pPr>
               <w:spacing w:line="360" w:lineRule="auto"/>
-              <w:rPr>
-                <w:lang w:val="en-US"/>
-              </w:rPr>
             </w:pPr>
           </w:p>
         </w:tc>
@@ -5027,41 +4861,21 @@
           <w:p>
             <w:pPr>
               <w:spacing w:line="360" w:lineRule="auto"/>
-              <w:rPr>
-                <w:lang w:val="en-US"/>
-              </w:rPr>
             </w:pPr>
           </w:p>
         </w:tc>
       </w:tr>
     </w:tbl>
-    <w:p>
-      <w:pPr>
-        <w:rPr>
-          <w:lang w:val="en-US"/>
-        </w:rPr>
-      </w:pPr>
-    </w:p>
-    <w:p>
-      <w:pPr>
-        <w:rPr>
-          <w:lang w:val="en-US"/>
-        </w:rPr>
-      </w:pPr>
-    </w:p>
+    <w:p/>
+    <w:p/>
     <w:p>
       <w:pPr>
         <w:pStyle w:val="Heading1"/>
-        <w:rPr>
-          <w:lang w:val="en-US"/>
-        </w:rPr>
       </w:pPr>
       <w:bookmarkStart w:id="32" w:name="_Toc85064418"/>
       <w:bookmarkStart w:id="33" w:name="_Toc88614983"/>
       <w:r>
-        <w:rPr>
-          <w:lang w:val="en-US"/>
-        </w:rPr>
+        <w:lastRenderedPageBreak/>
         <w:t>Findings &amp; Conclusions</w:t>
       </w:r>
       <w:bookmarkEnd w:id="32"/>
@@ -5070,16 +4884,10 @@
     <w:p>
       <w:pPr>
         <w:pStyle w:val="Heading1"/>
-        <w:rPr>
-          <w:lang w:val="en-US"/>
-        </w:rPr>
       </w:pPr>
       <w:bookmarkStart w:id="34" w:name="_Toc85064419"/>
       <w:bookmarkStart w:id="35" w:name="_Toc88614984"/>
       <w:r>
-        <w:rPr>
-          <w:lang w:val="en-US"/>
-        </w:rPr>
         <w:t>References</w:t>
       </w:r>
       <w:bookmarkEnd w:id="34"/>
@@ -5087,9 +4895,6 @@
     </w:p>
     <w:sdt>
       <w:sdtPr>
-        <w:rPr>
-          <w:lang w:val="en-US"/>
-        </w:rPr>
         <w:tag w:val="MENDELEY_BIBLIOGRAPHY"/>
         <w:id w:val="208458423"/>
         <w:placeholder>
@@ -5134,11 +4939,19 @@
               <w:rFonts w:eastAsia="Times New Roman"/>
             </w:rPr>
           </w:pPr>
+          <w:proofErr w:type="spellStart"/>
           <w:r>
             <w:rPr>
               <w:rFonts w:eastAsia="Times New Roman"/>
             </w:rPr>
-            <w:t xml:space="preserve">Bluestacks, 2021. </w:t>
+            <w:t>Bluestacks</w:t>
+          </w:r>
+          <w:proofErr w:type="spellEnd"/>
+          <w:r>
+            <w:rPr>
+              <w:rFonts w:eastAsia="Times New Roman"/>
+            </w:rPr>
+            <w:t xml:space="preserve">, 2021. </w:t>
           </w:r>
           <w:r>
             <w:rPr>
@@ -5146,7 +4959,25 @@
               <w:i/>
               <w:iCs/>
             </w:rPr>
-            <w:t>What is Bluestacks?</w:t>
+            <w:t xml:space="preserve">What is </w:t>
+          </w:r>
+          <w:proofErr w:type="spellStart"/>
+          <w:r>
+            <w:rPr>
+              <w:rFonts w:eastAsia="Times New Roman"/>
+              <w:i/>
+              <w:iCs/>
+            </w:rPr>
+            <w:t>Bluestacks</w:t>
+          </w:r>
+          <w:proofErr w:type="spellEnd"/>
+          <w:r>
+            <w:rPr>
+              <w:rFonts w:eastAsia="Times New Roman"/>
+              <w:i/>
+              <w:iCs/>
+            </w:rPr>
+            <w:t>?</w:t>
           </w:r>
           <w:r>
             <w:rPr>
@@ -5162,20 +4993,84 @@
               <w:rFonts w:eastAsia="Times New Roman"/>
             </w:rPr>
           </w:pPr>
+          <w:proofErr w:type="spellStart"/>
           <w:r>
             <w:rPr>
               <w:rFonts w:eastAsia="Times New Roman"/>
             </w:rPr>
-            <w:t xml:space="preserve">Blustacks, 2021. </w:t>
-          </w:r>
+            <w:t>Blustacks</w:t>
+          </w:r>
+          <w:proofErr w:type="spellEnd"/>
+          <w:r>
+            <w:rPr>
+              <w:rFonts w:eastAsia="Times New Roman"/>
+            </w:rPr>
+            <w:t xml:space="preserve">, 2021. </w:t>
+          </w:r>
+          <w:proofErr w:type="spellStart"/>
           <w:r>
             <w:rPr>
               <w:rFonts w:eastAsia="Times New Roman"/>
               <w:i/>
               <w:iCs/>
             </w:rPr>
-            <w:t>BlueStacks App Player vs. LDPlayer vs. Memu vs. Nox</w:t>
-          </w:r>
+            <w:t>BlueStacks</w:t>
+          </w:r>
+          <w:proofErr w:type="spellEnd"/>
+          <w:r>
+            <w:rPr>
+              <w:rFonts w:eastAsia="Times New Roman"/>
+              <w:i/>
+              <w:iCs/>
+            </w:rPr>
+            <w:t xml:space="preserve"> App Player vs. </w:t>
+          </w:r>
+          <w:proofErr w:type="spellStart"/>
+          <w:r>
+            <w:rPr>
+              <w:rFonts w:eastAsia="Times New Roman"/>
+              <w:i/>
+              <w:iCs/>
+            </w:rPr>
+            <w:t>LDPlayer</w:t>
+          </w:r>
+          <w:proofErr w:type="spellEnd"/>
+          <w:r>
+            <w:rPr>
+              <w:rFonts w:eastAsia="Times New Roman"/>
+              <w:i/>
+              <w:iCs/>
+            </w:rPr>
+            <w:t xml:space="preserve"> vs. </w:t>
+          </w:r>
+          <w:proofErr w:type="spellStart"/>
+          <w:r>
+            <w:rPr>
+              <w:rFonts w:eastAsia="Times New Roman"/>
+              <w:i/>
+              <w:iCs/>
+            </w:rPr>
+            <w:t>Memu</w:t>
+          </w:r>
+          <w:proofErr w:type="spellEnd"/>
+          <w:r>
+            <w:rPr>
+              <w:rFonts w:eastAsia="Times New Roman"/>
+              <w:i/>
+              <w:iCs/>
+            </w:rPr>
+            <w:t xml:space="preserve"> vs. </w:t>
+          </w:r>
+          <w:proofErr w:type="spellStart"/>
+          <w:r>
+            <w:rPr>
+              <w:rFonts w:eastAsia="Times New Roman"/>
+              <w:i/>
+              <w:iCs/>
+            </w:rPr>
+            <w:t>Nox</w:t>
+          </w:r>
+          <w:proofErr w:type="spellEnd"/>
           <w:r>
             <w:rPr>
               <w:rFonts w:eastAsia="Times New Roman"/>
@@ -5222,7 +5117,6 @@
             <w:rPr>
               <w:rFonts w:eastAsia="Times New Roman"/>
             </w:rPr>
-            <w:lastRenderedPageBreak/>
             <w:t xml:space="preserve">Hillier, W., 2021. </w:t>
           </w:r>
           <w:r>
@@ -5247,19 +5141,37 @@
               <w:rFonts w:eastAsia="Times New Roman"/>
             </w:rPr>
           </w:pPr>
+          <w:proofErr w:type="spellStart"/>
           <w:r>
             <w:rPr>
               <w:rFonts w:eastAsia="Times New Roman"/>
             </w:rPr>
-            <w:t xml:space="preserve">LDPlayer, 2021. </w:t>
-          </w:r>
+            <w:t>LDPlayer</w:t>
+          </w:r>
+          <w:proofErr w:type="spellEnd"/>
+          <w:r>
+            <w:rPr>
+              <w:rFonts w:eastAsia="Times New Roman"/>
+            </w:rPr>
+            <w:t xml:space="preserve">, 2021. </w:t>
+          </w:r>
+          <w:proofErr w:type="spellStart"/>
           <w:r>
             <w:rPr>
               <w:rFonts w:eastAsia="Times New Roman"/>
               <w:i/>
               <w:iCs/>
             </w:rPr>
-            <w:t>LDPlayer - Lightweight &amp; Fast Android Emulator for PC</w:t>
+            <w:t>LDPlayer</w:t>
+          </w:r>
+          <w:proofErr w:type="spellEnd"/>
+          <w:r>
+            <w:rPr>
+              <w:rFonts w:eastAsia="Times New Roman"/>
+              <w:i/>
+              <w:iCs/>
+            </w:rPr>
+            <w:t xml:space="preserve"> - Lightweight &amp; Fast Android Emulator for PC</w:t>
           </w:r>
           <w:r>
             <w:rPr>
@@ -5275,11 +5187,19 @@
               <w:rFonts w:eastAsia="Times New Roman"/>
             </w:rPr>
           </w:pPr>
+          <w:proofErr w:type="spellStart"/>
           <w:r>
             <w:rPr>
               <w:rFonts w:eastAsia="Times New Roman"/>
             </w:rPr>
-            <w:t xml:space="preserve">Mccarthy, J., 2004. </w:t>
+            <w:t>Mccarthy</w:t>
+          </w:r>
+          <w:proofErr w:type="spellEnd"/>
+          <w:r>
+            <w:rPr>
+              <w:rFonts w:eastAsia="Times New Roman"/>
+            </w:rPr>
+            <w:t xml:space="preserve">, J., 2004. </w:t>
           </w:r>
           <w:r>
             <w:rPr>
@@ -5303,11 +5223,19 @@
               <w:rFonts w:eastAsia="Times New Roman"/>
             </w:rPr>
           </w:pPr>
+          <w:proofErr w:type="spellStart"/>
           <w:r>
             <w:rPr>
               <w:rFonts w:eastAsia="Times New Roman"/>
             </w:rPr>
-            <w:t xml:space="preserve">Microvirt, 2021a. </w:t>
+            <w:t>Microvirt</w:t>
+          </w:r>
+          <w:proofErr w:type="spellEnd"/>
+          <w:r>
+            <w:rPr>
+              <w:rFonts w:eastAsia="Times New Roman"/>
+            </w:rPr>
+            <w:t xml:space="preserve">, 2021a. </w:t>
           </w:r>
           <w:r>
             <w:rPr>
@@ -5315,7 +5243,25 @@
               <w:i/>
               <w:iCs/>
             </w:rPr>
-            <w:t>About Us - MEmu Blog</w:t>
+            <w:t xml:space="preserve">About Us - </w:t>
+          </w:r>
+          <w:proofErr w:type="spellStart"/>
+          <w:r>
+            <w:rPr>
+              <w:rFonts w:eastAsia="Times New Roman"/>
+              <w:i/>
+              <w:iCs/>
+            </w:rPr>
+            <w:t>MEmu</w:t>
+          </w:r>
+          <w:proofErr w:type="spellEnd"/>
+          <w:r>
+            <w:rPr>
+              <w:rFonts w:eastAsia="Times New Roman"/>
+              <w:i/>
+              <w:iCs/>
+            </w:rPr>
+            <w:t xml:space="preserve"> Blog</w:t>
           </w:r>
           <w:r>
             <w:rPr>
@@ -5331,19 +5277,37 @@
               <w:rFonts w:eastAsia="Times New Roman"/>
             </w:rPr>
           </w:pPr>
+          <w:proofErr w:type="spellStart"/>
           <w:r>
             <w:rPr>
               <w:rFonts w:eastAsia="Times New Roman"/>
             </w:rPr>
-            <w:t xml:space="preserve">Microvirt, 2021b. </w:t>
-          </w:r>
+            <w:t>Microvirt</w:t>
+          </w:r>
+          <w:proofErr w:type="spellEnd"/>
+          <w:r>
+            <w:rPr>
+              <w:rFonts w:eastAsia="Times New Roman"/>
+            </w:rPr>
+            <w:t xml:space="preserve">, 2021b. </w:t>
+          </w:r>
+          <w:proofErr w:type="spellStart"/>
           <w:r>
             <w:rPr>
               <w:rFonts w:eastAsia="Times New Roman"/>
               <w:i/>
               <w:iCs/>
             </w:rPr>
-            <w:t>MEmu - The Best Android Emulator for PC - Free Download</w:t>
+            <w:t>MEmu</w:t>
+          </w:r>
+          <w:proofErr w:type="spellEnd"/>
+          <w:r>
+            <w:rPr>
+              <w:rFonts w:eastAsia="Times New Roman"/>
+              <w:i/>
+              <w:iCs/>
+            </w:rPr>
+            <w:t xml:space="preserve"> - The Best Android Emulator for PC - Free Download</w:t>
           </w:r>
           <w:r>
             <w:rPr>
@@ -5359,19 +5323,37 @@
               <w:rFonts w:eastAsia="Times New Roman"/>
             </w:rPr>
           </w:pPr>
+          <w:proofErr w:type="spellStart"/>
           <w:r>
             <w:rPr>
               <w:rFonts w:eastAsia="Times New Roman"/>
             </w:rPr>
-            <w:t xml:space="preserve">NoxPlayer, 2021. </w:t>
-          </w:r>
+            <w:t>NoxPlayer</w:t>
+          </w:r>
+          <w:proofErr w:type="spellEnd"/>
+          <w:r>
+            <w:rPr>
+              <w:rFonts w:eastAsia="Times New Roman"/>
+            </w:rPr>
+            <w:t xml:space="preserve">, 2021. </w:t>
+          </w:r>
+          <w:proofErr w:type="spellStart"/>
           <w:r>
             <w:rPr>
               <w:rFonts w:eastAsia="Times New Roman"/>
               <w:i/>
               <w:iCs/>
             </w:rPr>
-            <w:t>Noxplayer – Fastest and Smoothest Android Emulator for PC &amp; Mac – Free and Safe</w:t>
+            <w:t>Noxplayer</w:t>
+          </w:r>
+          <w:proofErr w:type="spellEnd"/>
+          <w:r>
+            <w:rPr>
+              <w:rFonts w:eastAsia="Times New Roman"/>
+              <w:i/>
+              <w:iCs/>
+            </w:rPr>
+            <w:t xml:space="preserve"> – Fastest and Smoothest Android Emulator for PC &amp; Mac – Free and Safe</w:t>
           </w:r>
           <w:r>
             <w:rPr>
@@ -5391,6 +5373,7 @@
             <w:rPr>
               <w:rFonts w:eastAsia="Times New Roman"/>
             </w:rPr>
+            <w:lastRenderedPageBreak/>
             <w:t xml:space="preserve">Stanek, M., 2021. </w:t>
           </w:r>
           <w:r>
@@ -5471,19 +5454,18 @@
             </w:rPr>
             <w:t>Computing Machinery and Intelligence. Mind</w:t>
           </w:r>
+          <w:proofErr w:type="gramStart"/>
           <w:r>
             <w:rPr>
               <w:rFonts w:eastAsia="Times New Roman"/>
             </w:rPr>
             <w:t>, .</w:t>
           </w:r>
+          <w:proofErr w:type="gramEnd"/>
         </w:p>
         <w:p>
           <w:pPr>
             <w:divId w:val="1590239959"/>
-            <w:rPr>
-              <w:lang w:val="en-US"/>
-            </w:rPr>
           </w:pPr>
           <w:r>
             <w:rPr>
@@ -5969,6 +5951,119 @@
     </w:lvl>
   </w:abstractNum>
   <w:abstractNum w:abstractNumId="4" w15:restartNumberingAfterBreak="0">
+    <w:nsid w:val="503079A8"/>
+    <w:multiLevelType w:val="hybridMultilevel"/>
+    <w:tmpl w:val="FEDA73B2"/>
+    <w:lvl w:ilvl="0" w:tplc="08090001">
+      <w:start w:val="1"/>
+      <w:numFmt w:val="bullet"/>
+      <w:lvlText w:val=""/>
+      <w:lvlJc w:val="left"/>
+      <w:pPr>
+        <w:ind w:left="720" w:hanging="360"/>
+      </w:pPr>
+      <w:rPr>
+        <w:rFonts w:ascii="Symbol" w:hAnsi="Symbol" w:hint="default"/>
+      </w:rPr>
+    </w:lvl>
+    <w:lvl w:ilvl="1" w:tplc="08090003" w:tentative="1">
+      <w:start w:val="1"/>
+      <w:numFmt w:val="bullet"/>
+      <w:lvlText w:val="o"/>
+      <w:lvlJc w:val="left"/>
+      <w:pPr>
+        <w:ind w:left="1440" w:hanging="360"/>
+      </w:pPr>
+      <w:rPr>
+        <w:rFonts w:ascii="Courier New" w:hAnsi="Courier New" w:cs="Courier New" w:hint="default"/>
+      </w:rPr>
+    </w:lvl>
+    <w:lvl w:ilvl="2" w:tplc="08090005" w:tentative="1">
+      <w:start w:val="1"/>
+      <w:numFmt w:val="bullet"/>
+      <w:lvlText w:val=""/>
+      <w:lvlJc w:val="left"/>
+      <w:pPr>
+        <w:ind w:left="2160" w:hanging="360"/>
+      </w:pPr>
+      <w:rPr>
+        <w:rFonts w:ascii="Wingdings" w:hAnsi="Wingdings" w:hint="default"/>
+      </w:rPr>
+    </w:lvl>
+    <w:lvl w:ilvl="3" w:tplc="08090001" w:tentative="1">
+      <w:start w:val="1"/>
+      <w:numFmt w:val="bullet"/>
+      <w:lvlText w:val=""/>
+      <w:lvlJc w:val="left"/>
+      <w:pPr>
+        <w:ind w:left="2880" w:hanging="360"/>
+      </w:pPr>
+      <w:rPr>
+        <w:rFonts w:ascii="Symbol" w:hAnsi="Symbol" w:hint="default"/>
+      </w:rPr>
+    </w:lvl>
+    <w:lvl w:ilvl="4" w:tplc="08090003" w:tentative="1">
+      <w:start w:val="1"/>
+      <w:numFmt w:val="bullet"/>
+      <w:lvlText w:val="o"/>
+      <w:lvlJc w:val="left"/>
+      <w:pPr>
+        <w:ind w:left="3600" w:hanging="360"/>
+      </w:pPr>
+      <w:rPr>
+        <w:rFonts w:ascii="Courier New" w:hAnsi="Courier New" w:cs="Courier New" w:hint="default"/>
+      </w:rPr>
+    </w:lvl>
+    <w:lvl w:ilvl="5" w:tplc="08090005" w:tentative="1">
+      <w:start w:val="1"/>
+      <w:numFmt w:val="bullet"/>
+      <w:lvlText w:val=""/>
+      <w:lvlJc w:val="left"/>
+      <w:pPr>
+        <w:ind w:left="4320" w:hanging="360"/>
+      </w:pPr>
+      <w:rPr>
+        <w:rFonts w:ascii="Wingdings" w:hAnsi="Wingdings" w:hint="default"/>
+      </w:rPr>
+    </w:lvl>
+    <w:lvl w:ilvl="6" w:tplc="08090001" w:tentative="1">
+      <w:start w:val="1"/>
+      <w:numFmt w:val="bullet"/>
+      <w:lvlText w:val=""/>
+      <w:lvlJc w:val="left"/>
+      <w:pPr>
+        <w:ind w:left="5040" w:hanging="360"/>
+      </w:pPr>
+      <w:rPr>
+        <w:rFonts w:ascii="Symbol" w:hAnsi="Symbol" w:hint="default"/>
+      </w:rPr>
+    </w:lvl>
+    <w:lvl w:ilvl="7" w:tplc="08090003" w:tentative="1">
+      <w:start w:val="1"/>
+      <w:numFmt w:val="bullet"/>
+      <w:lvlText w:val="o"/>
+      <w:lvlJc w:val="left"/>
+      <w:pPr>
+        <w:ind w:left="5760" w:hanging="360"/>
+      </w:pPr>
+      <w:rPr>
+        <w:rFonts w:ascii="Courier New" w:hAnsi="Courier New" w:cs="Courier New" w:hint="default"/>
+      </w:rPr>
+    </w:lvl>
+    <w:lvl w:ilvl="8" w:tplc="08090005" w:tentative="1">
+      <w:start w:val="1"/>
+      <w:numFmt w:val="bullet"/>
+      <w:lvlText w:val=""/>
+      <w:lvlJc w:val="left"/>
+      <w:pPr>
+        <w:ind w:left="6480" w:hanging="360"/>
+      </w:pPr>
+      <w:rPr>
+        <w:rFonts w:ascii="Wingdings" w:hAnsi="Wingdings" w:hint="default"/>
+      </w:rPr>
+    </w:lvl>
+  </w:abstractNum>
+  <w:abstractNum w:abstractNumId="5" w15:restartNumberingAfterBreak="0">
     <w:nsid w:val="7B6F2DEA"/>
     <w:multiLevelType w:val="hybridMultilevel"/>
     <w:tmpl w:val="26D066C2"/>
@@ -6061,13 +6156,16 @@
     <w:abstractNumId w:val="3"/>
   </w:num>
   <w:num w:numId="3">
-    <w:abstractNumId w:val="4"/>
+    <w:abstractNumId w:val="5"/>
   </w:num>
   <w:num w:numId="4">
     <w:abstractNumId w:val="2"/>
   </w:num>
   <w:num w:numId="5">
     <w:abstractNumId w:val="1"/>
+  </w:num>
+  <w:num w:numId="6">
+    <w:abstractNumId w:val="4"/>
   </w:num>
 </w:numbering>
 </file>
@@ -6473,6 +6571,7 @@
     <w:rsid w:val="006523F8"/>
     <w:rPr>
       <w:sz w:val="24"/>
+      <w:lang w:val="en-IE"/>
     </w:rPr>
   </w:style>
   <w:style w:type="paragraph" w:styleId="Heading1">
@@ -7142,6 +7241,7 @@
   </w:compat>
   <w:rsids>
     <w:rsidRoot w:val="008A41BB"/>
+    <w:rsid w:val="001663C6"/>
     <w:rsid w:val="001C36EA"/>
     <w:rsid w:val="003B43C3"/>
     <w:rsid w:val="004E0D3E"/>

</xml_diff>

<commit_message>
Atari and Nintendo doc
</commit_message>
<xml_diff>
--- a/Player Emulation in Video Games using Artificial Intelligence.docx
+++ b/Player Emulation in Video Games using Artificial Intelligence.docx
@@ -86,15 +86,7 @@
         <w:jc w:val="center"/>
       </w:pPr>
       <w:r>
-        <w:t xml:space="preserve">Munster Technological University, </w:t>
-      </w:r>
-      <w:proofErr w:type="spellStart"/>
-      <w:r>
-        <w:t>Dromthacker</w:t>
-      </w:r>
-      <w:proofErr w:type="spellEnd"/>
-      <w:r>
-        <w:t>, Tralee, Co. Kerry</w:t>
+        <w:t>Munster Technological University, Dromthacker, Tralee, Co. Kerry</w:t>
       </w:r>
     </w:p>
     <w:p>
@@ -2588,21 +2580,7 @@
             <w:rPr>
               <w:color w:val="000000"/>
             </w:rPr>
-            <w:t>(</w:t>
-          </w:r>
-          <w:proofErr w:type="spellStart"/>
-          <w:r>
-            <w:rPr>
-              <w:color w:val="000000"/>
-            </w:rPr>
-            <w:t>Mccarthy</w:t>
-          </w:r>
-          <w:proofErr w:type="spellEnd"/>
-          <w:r>
-            <w:rPr>
-              <w:color w:val="000000"/>
-            </w:rPr>
-            <w:t>, 2004)</w:t>
+            <w:t>(Mccarthy, 2004)</w:t>
           </w:r>
         </w:sdtContent>
       </w:sdt>
@@ -2805,11 +2783,9 @@
       <w:r>
         <w:t xml:space="preserve">. They react to an input with an output, giving the same output </w:t>
       </w:r>
-      <w:proofErr w:type="gramStart"/>
       <w:r>
         <w:t>every time</w:t>
       </w:r>
-      <w:proofErr w:type="gramEnd"/>
       <w:r>
         <w:t xml:space="preserve"> they are given the same input. These stor</w:t>
       </w:r>
@@ -2859,6 +2835,7 @@
             <w:docPart w:val="DefaultPlaceholder_-1854013440"/>
           </w:placeholder>
         </w:sdtPr>
+        <w:sdtEndPr/>
         <w:sdtContent>
           <w:r>
             <w:rPr>
@@ -3409,6 +3386,7 @@
           <w:docPart w:val="DefaultPlaceholder_-1854013440"/>
         </w:placeholder>
       </w:sdtPr>
+      <w:sdtEndPr/>
       <w:sdtContent>
         <w:p>
           <w:pPr>
@@ -3580,6 +3558,22 @@
         <w:t xml:space="preserve"> of Neural Networks</w:t>
       </w:r>
     </w:p>
+    <w:p>
+      <w:pPr>
+        <w:pStyle w:val="Heading2"/>
+      </w:pPr>
+      <w:r>
+        <w:t>Template Matching</w:t>
+      </w:r>
+    </w:p>
+    <w:p>
+      <w:r>
+        <w:t>Template matching is a digital image processing technique to find a section within an image that is similar to a given template image. This is done through comparing pixel values of the source image one by one to the template image.</w:t>
+      </w:r>
+      <w:r>
+        <w:t xml:space="preserve"> Images are often converted to greyscale to speed up the process as it won’t need to compare colours of the source and template images.</w:t>
+      </w:r>
+    </w:p>
     <w:p/>
     <w:p/>
     <w:p/>
@@ -3600,8 +3594,15 @@
         <w:pStyle w:val="Heading1"/>
       </w:pPr>
       <w:r>
-        <w:lastRenderedPageBreak/>
         <w:t>Video Games</w:t>
+      </w:r>
+    </w:p>
+    <w:p>
+      <w:pPr>
+        <w:pStyle w:val="Heading2"/>
+      </w:pPr>
+      <w:r>
+        <w:t>Brief History of Video Games</w:t>
       </w:r>
     </w:p>
     <w:p>
@@ -3613,11 +3614,9 @@
       <w:r>
         <w:t xml:space="preserve">The earliest video games date back to the 1950’s with William </w:t>
       </w:r>
-      <w:proofErr w:type="spellStart"/>
-      <w:r>
-        <w:t>Higinbotham’s</w:t>
-      </w:r>
-      <w:proofErr w:type="spellEnd"/>
+      <w:r>
+        <w:t>Higginbotham’s</w:t>
+      </w:r>
       <w:r>
         <w:t xml:space="preserve"> Tennis for Two.</w:t>
       </w:r>
@@ -3638,6 +3637,7 @@
             <w:docPart w:val="DefaultPlaceholder_-1854013440"/>
           </w:placeholder>
         </w:sdtPr>
+        <w:sdtEndPr/>
         <w:sdtContent>
           <w:r>
             <w:rPr>
@@ -3660,19 +3660,17 @@
         </w:rPr>
         <w:t xml:space="preserve">The first widely available commercial game was Pong released in 1972 by Atari. Pong, </w:t>
       </w:r>
-      <w:proofErr w:type="gramStart"/>
       <w:r>
         <w:rPr>
           <w:color w:val="000000"/>
         </w:rPr>
-        <w:t>similarly</w:t>
-      </w:r>
-      <w:proofErr w:type="gramEnd"/>
+        <w:t xml:space="preserve">similarly </w:t>
+      </w:r>
       <w:r>
         <w:rPr>
           <w:color w:val="000000"/>
         </w:rPr>
-        <w:t xml:space="preserve"> to Tennis for Two, was based on tennis, more specifically table tennis</w:t>
+        <w:t>to Tennis for Two, was based on tennis, more specifically table tennis</w:t>
       </w:r>
       <w:r>
         <w:rPr>
@@ -3691,6 +3689,7 @@
             <w:docPart w:val="DefaultPlaceholder_-1854013440"/>
           </w:placeholder>
         </w:sdtPr>
+        <w:sdtEndPr/>
         <w:sdtContent>
           <w:r>
             <w:rPr>
@@ -3701,12 +3700,76 @@
         </w:sdtContent>
       </w:sdt>
     </w:p>
+    <w:p>
+      <w:pPr>
+        <w:rPr>
+          <w:color w:val="000000"/>
+        </w:rPr>
+      </w:pPr>
+      <w:r>
+        <w:rPr>
+          <w:color w:val="000000"/>
+        </w:rPr>
+        <w:t>In the 1980’s many popular games were created such as Pac-Man, Donkey Kong and Tetris</w:t>
+      </w:r>
+      <w:r>
+        <w:rPr>
+          <w:color w:val="000000"/>
+        </w:rPr>
+        <w:t>. Despite these well-known popular hits being released at the time the early 80s saw a massive crash in the industry. The number of games being produced vastly outpaced the market demand</w:t>
+      </w:r>
+      <w:r>
+        <w:rPr>
+          <w:color w:val="000000"/>
+        </w:rPr>
+        <w:t>. Many low-quality games were being developed, which in turn lowered demand even further. This crash in the market saw industry giants crippled such as Atari who lost $356 million. While this crash greatly affected North American companies, Japanese companies</w:t>
+      </w:r>
+      <w:r>
+        <w:rPr>
+          <w:color w:val="000000"/>
+        </w:rPr>
+        <w:t>, such as Nintendo, Sega and Sony,</w:t>
+      </w:r>
+      <w:r>
+        <w:rPr>
+          <w:color w:val="000000"/>
+        </w:rPr>
+        <w:t xml:space="preserve"> were largely unaffected. </w:t>
+      </w:r>
+      <w:r>
+        <w:rPr>
+          <w:color w:val="000000"/>
+        </w:rPr>
+        <w:t>In 1985 the Nintendo Entertainment System</w:t>
+      </w:r>
+      <w:r>
+        <w:rPr>
+          <w:color w:val="000000"/>
+        </w:rPr>
+        <w:t xml:space="preserve"> (NES)</w:t>
+      </w:r>
+      <w:r>
+        <w:rPr>
+          <w:color w:val="000000"/>
+        </w:rPr>
+        <w:t xml:space="preserve"> was released in western nations and with it a renewed interest in the console market which continued to build over time. Many of these companies remain major players in the current video game market, particularly Nintendo and Sony.</w:t>
+      </w:r>
+    </w:p>
+    <w:p>
+      <w:pPr>
+        <w:pStyle w:val="Heading2"/>
+      </w:pPr>
+      <w:r>
+        <w:t>Video Game Emulation</w:t>
+      </w:r>
+    </w:p>
     <w:p/>
     <w:p>
       <w:pPr>
         <w:pStyle w:val="Heading1"/>
       </w:pPr>
       <w:r>
+        <w:lastRenderedPageBreak/>
         <w:t>Android Emulators</w:t>
       </w:r>
     </w:p>
@@ -3726,11 +3789,9 @@
           <w:numId w:val="6"/>
         </w:numPr>
       </w:pPr>
-      <w:proofErr w:type="spellStart"/>
       <w:r>
         <w:t>Bluestacks</w:t>
       </w:r>
-      <w:proofErr w:type="spellEnd"/>
     </w:p>
     <w:p>
       <w:pPr>
@@ -3740,11 +3801,9 @@
           <w:numId w:val="6"/>
         </w:numPr>
       </w:pPr>
-      <w:proofErr w:type="spellStart"/>
       <w:r>
         <w:t>LDPlayer</w:t>
       </w:r>
-      <w:proofErr w:type="spellEnd"/>
     </w:p>
     <w:p>
       <w:pPr>
@@ -3754,11 +3813,9 @@
           <w:numId w:val="6"/>
         </w:numPr>
       </w:pPr>
-      <w:proofErr w:type="spellStart"/>
       <w:r>
         <w:t>NoxPLayer</w:t>
       </w:r>
-      <w:proofErr w:type="spellEnd"/>
     </w:p>
     <w:p>
       <w:pPr>
@@ -3768,13 +3825,8 @@
           <w:numId w:val="6"/>
         </w:numPr>
       </w:pPr>
-      <w:proofErr w:type="spellStart"/>
-      <w:r>
-        <w:t>MEmu</w:t>
-      </w:r>
-      <w:proofErr w:type="spellEnd"/>
-      <w:r>
-        <w:t xml:space="preserve"> Play</w:t>
+      <w:r>
+        <w:t>MEmu Play</w:t>
       </w:r>
     </w:p>
     <w:p/>
@@ -3783,12 +3835,10 @@
         <w:pStyle w:val="Heading2"/>
       </w:pPr>
       <w:bookmarkStart w:id="13" w:name="_Toc88614969"/>
-      <w:proofErr w:type="spellStart"/>
       <w:r>
         <w:t>Bluestacks</w:t>
       </w:r>
       <w:bookmarkEnd w:id="13"/>
-      <w:proofErr w:type="spellEnd"/>
     </w:p>
     <w:p>
       <w:pPr>
@@ -3796,13 +3846,8 @@
           <w:color w:val="000000"/>
         </w:rPr>
       </w:pPr>
-      <w:proofErr w:type="spellStart"/>
-      <w:r>
-        <w:t>Bluestacks</w:t>
-      </w:r>
-      <w:proofErr w:type="spellEnd"/>
-      <w:r>
-        <w:t xml:space="preserve"> is </w:t>
+      <w:r>
+        <w:t xml:space="preserve">Bluestacks is </w:t>
       </w:r>
       <w:r>
         <w:t>among the most popular</w:t>
@@ -3839,21 +3884,7 @@
             <w:rPr>
               <w:color w:val="000000"/>
             </w:rPr>
-            <w:t>(</w:t>
-          </w:r>
-          <w:proofErr w:type="spellStart"/>
-          <w:r>
-            <w:rPr>
-              <w:color w:val="000000"/>
-            </w:rPr>
-            <w:t>Bluestacks</w:t>
-          </w:r>
-          <w:proofErr w:type="spellEnd"/>
-          <w:r>
-            <w:rPr>
-              <w:color w:val="000000"/>
-            </w:rPr>
-            <w:t>, 2021)</w:t>
+            <w:t>(Bluestacks, 2021)</w:t>
           </w:r>
         </w:sdtContent>
       </w:sdt>
@@ -3871,13 +3902,10 @@
         <w:pStyle w:val="Heading2"/>
       </w:pPr>
       <w:bookmarkStart w:id="14" w:name="_Toc88614970"/>
-      <w:proofErr w:type="spellStart"/>
-      <w:r>
-        <w:lastRenderedPageBreak/>
+      <w:r>
         <w:t>LDPlayer</w:t>
       </w:r>
       <w:bookmarkEnd w:id="14"/>
-      <w:proofErr w:type="spellEnd"/>
     </w:p>
     <w:p>
       <w:pPr>
@@ -3885,13 +3913,8 @@
           <w:color w:val="000000"/>
         </w:rPr>
       </w:pPr>
-      <w:proofErr w:type="spellStart"/>
-      <w:r>
-        <w:t>LDPlayer</w:t>
-      </w:r>
-      <w:proofErr w:type="spellEnd"/>
-      <w:r>
-        <w:t xml:space="preserve"> is a popular Android emulator with more than 4 million daily users. It claims to support more than 1 million games</w:t>
+      <w:r>
+        <w:t>LDPlayer is a popular Android emulator with more than 4 million daily users. It claims to support more than 1 million games</w:t>
       </w:r>
       <w:r>
         <w:t>. It supports features custom keyboard controls and multi-instance allowing the same app to be opened and used at the same time.</w:t>
@@ -3913,21 +3936,7 @@
             <w:rPr>
               <w:color w:val="000000"/>
             </w:rPr>
-            <w:t>(</w:t>
-          </w:r>
-          <w:proofErr w:type="spellStart"/>
-          <w:r>
-            <w:rPr>
-              <w:color w:val="000000"/>
-            </w:rPr>
-            <w:t>LDPlayer</w:t>
-          </w:r>
-          <w:proofErr w:type="spellEnd"/>
-          <w:r>
-            <w:rPr>
-              <w:color w:val="000000"/>
-            </w:rPr>
-            <w:t>, 2021)</w:t>
+            <w:t>(LDPlayer, 2021)</w:t>
           </w:r>
         </w:sdtContent>
       </w:sdt>
@@ -3938,7 +3947,6 @@
         <w:pStyle w:val="Heading2"/>
       </w:pPr>
       <w:bookmarkStart w:id="15" w:name="_Toc88614971"/>
-      <w:proofErr w:type="spellStart"/>
       <w:r>
         <w:t>Nox</w:t>
       </w:r>
@@ -3946,7 +3954,6 @@
         <w:t>Player</w:t>
       </w:r>
       <w:bookmarkEnd w:id="15"/>
-      <w:proofErr w:type="spellEnd"/>
     </w:p>
     <w:p>
       <w:pPr>
@@ -3954,13 +3961,8 @@
           <w:color w:val="000000"/>
         </w:rPr>
       </w:pPr>
-      <w:proofErr w:type="spellStart"/>
-      <w:r>
-        <w:t>NoxPlayer</w:t>
-      </w:r>
-      <w:proofErr w:type="spellEnd"/>
-      <w:r>
-        <w:t xml:space="preserve"> is a popular Android emulator. Claiming to have over 150 million</w:t>
+      <w:r>
+        <w:t>NoxPlayer is a popular Android emulator. Claiming to have over 150 million</w:t>
       </w:r>
       <w:r>
         <w:t xml:space="preserve"> users across 150 countries. It supports common features such as keyboard control mapping and multi-instances of applications.</w:t>
@@ -3982,21 +3984,7 @@
             <w:rPr>
               <w:color w:val="000000"/>
             </w:rPr>
-            <w:t>(</w:t>
-          </w:r>
-          <w:proofErr w:type="spellStart"/>
-          <w:r>
-            <w:rPr>
-              <w:color w:val="000000"/>
-            </w:rPr>
-            <w:t>NoxPlayer</w:t>
-          </w:r>
-          <w:proofErr w:type="spellEnd"/>
-          <w:r>
-            <w:rPr>
-              <w:color w:val="000000"/>
-            </w:rPr>
-            <w:t>, 2021)</w:t>
+            <w:t>(NoxPlayer, 2021)</w:t>
           </w:r>
         </w:sdtContent>
       </w:sdt>
@@ -4012,13 +4000,9 @@
       <w:pPr>
         <w:pStyle w:val="Heading2"/>
       </w:pPr>
-      <w:proofErr w:type="spellStart"/>
-      <w:r>
-        <w:t>MEmu</w:t>
-      </w:r>
-      <w:proofErr w:type="spellEnd"/>
-      <w:r>
-        <w:t xml:space="preserve"> Play</w:t>
+      <w:r>
+        <w:lastRenderedPageBreak/>
+        <w:t>MEmu Play</w:t>
       </w:r>
     </w:p>
     <w:p>
@@ -4027,13 +4011,8 @@
           <w:color w:val="000000"/>
         </w:rPr>
       </w:pPr>
-      <w:proofErr w:type="spellStart"/>
-      <w:r>
-        <w:t>MEmu</w:t>
-      </w:r>
-      <w:proofErr w:type="spellEnd"/>
-      <w:r>
-        <w:t xml:space="preserve"> Play is another popular Android emulator. It reports over 100 million downloads and supports keyboard mapping and multi</w:t>
+      <w:r>
+        <w:t>MEmu Play is another popular Android emulator. It reports over 100 million downloads and supports keyboard mapping and multi</w:t>
       </w:r>
       <w:r>
         <w:t>ple instances.</w:t>
@@ -4055,21 +4034,7 @@
             <w:rPr>
               <w:color w:val="000000"/>
             </w:rPr>
-            <w:t>(</w:t>
-          </w:r>
-          <w:proofErr w:type="spellStart"/>
-          <w:r>
-            <w:rPr>
-              <w:color w:val="000000"/>
-            </w:rPr>
-            <w:t>Microvirt</w:t>
-          </w:r>
-          <w:proofErr w:type="spellEnd"/>
-          <w:r>
-            <w:rPr>
-              <w:color w:val="000000"/>
-            </w:rPr>
-            <w:t>, 2021b; 2021a)</w:t>
+            <w:t>(Microvirt, 2021b; 2021a)</w:t>
           </w:r>
         </w:sdtContent>
       </w:sdt>
@@ -4090,15 +4055,7 @@
         <w:t>These emulators</w:t>
       </w:r>
       <w:r>
-        <w:t xml:space="preserve"> are broadly similar in their abilities, </w:t>
-      </w:r>
-      <w:proofErr w:type="gramStart"/>
-      <w:r>
-        <w:t>making a decision</w:t>
-      </w:r>
-      <w:proofErr w:type="gramEnd"/>
-      <w:r>
-        <w:t xml:space="preserve"> between them difficult. However, benchmark test</w:t>
+        <w:t xml:space="preserve"> are broadly similar in their abilities, making a decision between them difficult. However, benchmark test</w:t>
       </w:r>
       <w:r>
         <w:t>s</w:t>
@@ -4109,73 +4066,50 @@
       <w:r>
         <w:t xml:space="preserve">done by </w:t>
       </w:r>
-      <w:proofErr w:type="spellStart"/>
       <w:r>
         <w:t>B</w:t>
       </w:r>
       <w:r>
         <w:t>luestacks</w:t>
       </w:r>
-      <w:proofErr w:type="spellEnd"/>
       <w:r>
         <w:t xml:space="preserve"> show</w:t>
       </w:r>
       <w:r>
+        <w:t xml:space="preserve"> a</w:t>
+      </w:r>
+      <w:r>
+        <w:t xml:space="preserve"> number</w:t>
+      </w:r>
+      <w:r>
+        <w:t xml:space="preserve"> of</w:t>
+      </w:r>
+      <w:r>
+        <w:t xml:space="preserve"> differences</w:t>
+      </w:r>
+      <w:r>
         <w:t xml:space="preserve"> </w:t>
       </w:r>
-      <w:proofErr w:type="gramStart"/>
-      <w:r>
-        <w:t>a</w:t>
-      </w:r>
-      <w:r>
-        <w:t xml:space="preserve"> number</w:t>
-      </w:r>
-      <w:r>
-        <w:t xml:space="preserve"> of</w:t>
-      </w:r>
-      <w:proofErr w:type="gramEnd"/>
-      <w:r>
-        <w:t xml:space="preserve"> differences</w:t>
+      <w:r>
+        <w:t>in how resource intensive these</w:t>
       </w:r>
       <w:r>
         <w:t xml:space="preserve"> </w:t>
       </w:r>
       <w:r>
-        <w:t>in how resource intensive these</w:t>
+        <w:t>emulators</w:t>
+      </w:r>
+      <w:r>
+        <w:t xml:space="preserve"> are</w:t>
+      </w:r>
+      <w:r>
+        <w:t xml:space="preserve"> compared to their peers.</w:t>
       </w:r>
       <w:r>
         <w:t xml:space="preserve"> </w:t>
       </w:r>
       <w:r>
-        <w:t>emulators</w:t>
-      </w:r>
-      <w:r>
-        <w:t xml:space="preserve"> are</w:t>
-      </w:r>
-      <w:r>
-        <w:t xml:space="preserve"> compared to their peers.</w:t>
-      </w:r>
-      <w:r>
-        <w:t xml:space="preserve"> </w:t>
-      </w:r>
-      <w:r>
-        <w:t xml:space="preserve">As these benchmark tests are done by </w:t>
-      </w:r>
-      <w:proofErr w:type="spellStart"/>
-      <w:r>
-        <w:t>Bluestacks</w:t>
-      </w:r>
-      <w:proofErr w:type="spellEnd"/>
-      <w:r>
-        <w:t xml:space="preserve"> themselves it is possible they are not entirely reliable. These benchmarks show </w:t>
-      </w:r>
-      <w:proofErr w:type="spellStart"/>
-      <w:r>
-        <w:t>Bluestacks</w:t>
-      </w:r>
-      <w:proofErr w:type="spellEnd"/>
-      <w:r>
-        <w:t xml:space="preserve"> as being the least resources intensive when compared to other common emulators.</w:t>
+        <w:t>As these benchmark tests are done by Bluestacks themselves it is possible they are not entirely reliable. These benchmarks show Bluestacks as being the least resources intensive when compared to other common emulators.</w:t>
       </w:r>
     </w:p>
     <w:p/>
@@ -4191,7 +4125,6 @@
       <w:bookmarkStart w:id="17" w:name="_Toc85064416"/>
       <w:bookmarkStart w:id="18" w:name="_Toc88614974"/>
       <w:r>
-        <w:lastRenderedPageBreak/>
         <w:t>Methodology</w:t>
       </w:r>
       <w:bookmarkEnd w:id="17"/>
@@ -4245,6 +4178,7 @@
       </w:pPr>
       <w:bookmarkStart w:id="21" w:name="_Toc88614977"/>
       <w:r>
+        <w:lastRenderedPageBreak/>
         <w:t>Proposed Project Implementation</w:t>
       </w:r>
       <w:bookmarkEnd w:id="21"/>
@@ -4263,15 +4197,7 @@
         <w:t xml:space="preserve">a mobile game, Fate/Grand Order. </w:t>
       </w:r>
       <w:r>
-        <w:t xml:space="preserve">This will be done using a decision tree algorithm in Python and an android emulator in the form of </w:t>
-      </w:r>
-      <w:proofErr w:type="spellStart"/>
-      <w:r>
-        <w:t>Bluestacks</w:t>
-      </w:r>
-      <w:proofErr w:type="spellEnd"/>
-      <w:r>
-        <w:t>. This is intended to investigate possible ways to automate aspects of games, replacing human input.</w:t>
+        <w:t>This will be done using a decision tree algorithm in Python and an android emulator in the form of Bluestacks. This is intended to investigate possible ways to automate aspects of games, replacing human input.</w:t>
       </w:r>
     </w:p>
     <w:p>
@@ -4304,7 +4230,6 @@
       </w:pPr>
       <w:bookmarkStart w:id="22" w:name="_Toc88614979"/>
       <w:r>
-        <w:lastRenderedPageBreak/>
         <w:t>Prototype</w:t>
       </w:r>
       <w:bookmarkEnd w:id="22"/>
@@ -4507,6 +4432,7 @@
               <w:spacing w:line="360" w:lineRule="auto"/>
             </w:pPr>
             <w:r>
+              <w:lastRenderedPageBreak/>
               <w:t>2</w:t>
             </w:r>
           </w:p>
@@ -4917,7 +4843,6 @@
       <w:bookmarkStart w:id="23" w:name="_Toc85064417"/>
       <w:bookmarkStart w:id="24" w:name="_Toc88614980"/>
       <w:r>
-        <w:lastRenderedPageBreak/>
         <w:t>Implementation</w:t>
       </w:r>
       <w:bookmarkEnd w:id="23"/>
@@ -5095,6 +5020,7 @@
               <w:spacing w:line="360" w:lineRule="auto"/>
             </w:pPr>
             <w:r>
+              <w:lastRenderedPageBreak/>
               <w:t>Task Number</w:t>
             </w:r>
           </w:p>
@@ -5143,15 +5069,7 @@
           </w:tcPr>
           <w:p>
             <w:r>
-              <w:t xml:space="preserve">Setup Google </w:t>
-            </w:r>
-            <w:proofErr w:type="spellStart"/>
-            <w:r>
-              <w:t>Colab</w:t>
-            </w:r>
-            <w:proofErr w:type="spellEnd"/>
-            <w:r>
-              <w:t xml:space="preserve"> notebook</w:t>
+              <w:t>Setup Google Colab notebook</w:t>
             </w:r>
           </w:p>
         </w:tc>
@@ -5307,23 +5225,7 @@
     <w:p/>
     <w:p>
       <w:r>
-        <w:t xml:space="preserve">A Google </w:t>
-      </w:r>
-      <w:proofErr w:type="spellStart"/>
-      <w:r>
-        <w:t>Colab</w:t>
-      </w:r>
-      <w:proofErr w:type="spellEnd"/>
-      <w:r>
-        <w:t>/</w:t>
-      </w:r>
-      <w:proofErr w:type="spellStart"/>
-      <w:r>
-        <w:t>Jupyter</w:t>
-      </w:r>
-      <w:proofErr w:type="spellEnd"/>
-      <w:r>
-        <w:t xml:space="preserve"> notebook was </w:t>
+        <w:t xml:space="preserve">A Google Colab/Jupyter notebook was </w:t>
       </w:r>
       <w:r>
         <w:t>created. Classes were then created to mimic player and non-player characters from the game, Fate/Grand Order. A class was created to represent the player character owned attack cards. Finally, a Board class was created to represent the in-game board, storing current player and non-player characters</w:t>
@@ -5343,7 +5245,6 @@
         <w:pStyle w:val="Heading3"/>
       </w:pPr>
       <w:r>
-        <w:lastRenderedPageBreak/>
         <w:t>Sprint 2</w:t>
       </w:r>
     </w:p>
@@ -5572,6 +5473,7 @@
           </w:tcPr>
           <w:p>
             <w:r>
+              <w:lastRenderedPageBreak/>
               <w:t>3</w:t>
             </w:r>
           </w:p>
@@ -5645,22 +5547,17 @@
     <w:p/>
     <w:p/>
     <w:p/>
+    <w:p/>
     <w:p>
       <w:pPr>
         <w:pStyle w:val="Heading3"/>
       </w:pPr>
       <w:r>
-        <w:lastRenderedPageBreak/>
         <w:t xml:space="preserve">Sprint </w:t>
       </w:r>
       <w:r>
         <w:t>3</w:t>
       </w:r>
-    </w:p>
-    <w:p>
-      <w:pPr>
-        <w:pStyle w:val="Heading3"/>
-      </w:pPr>
     </w:p>
     <w:tbl>
       <w:tblPr>
@@ -5751,42 +5648,42 @@
               <w:spacing w:line="360" w:lineRule="auto"/>
             </w:pPr>
             <w:r>
-              <w:t xml:space="preserve">Prepare </w:t>
-            </w:r>
-            <w:r>
-              <w:t>Decision Algorithm</w:t>
-            </w:r>
-          </w:p>
-        </w:tc>
-        <w:tc>
-          <w:tcPr>
-            <w:tcW w:w="2254" w:type="dxa"/>
-          </w:tcPr>
-          <w:p>
-            <w:pPr>
-              <w:spacing w:line="360" w:lineRule="auto"/>
-            </w:pPr>
-            <w:r>
-              <w:t>07</w:t>
-            </w:r>
-            <w:r>
-              <w:t>/01/22</w:t>
-            </w:r>
-          </w:p>
-        </w:tc>
-        <w:tc>
-          <w:tcPr>
-            <w:tcW w:w="2254" w:type="dxa"/>
-          </w:tcPr>
-          <w:p>
-            <w:pPr>
-              <w:spacing w:line="360" w:lineRule="auto"/>
-            </w:pPr>
-            <w:r>
-              <w:t>26</w:t>
-            </w:r>
-            <w:r>
-              <w:t>/02/22</w:t>
+              <w:t>Prepare Decision Algorithm</w:t>
+            </w:r>
+          </w:p>
+        </w:tc>
+        <w:tc>
+          <w:tcPr>
+            <w:tcW w:w="2254" w:type="dxa"/>
+          </w:tcPr>
+          <w:p>
+            <w:pPr>
+              <w:spacing w:line="360" w:lineRule="auto"/>
+            </w:pPr>
+            <w:r>
+              <w:t>07/01/22</w:t>
+            </w:r>
+          </w:p>
+        </w:tc>
+        <w:tc>
+          <w:tcPr>
+            <w:tcW w:w="2254" w:type="dxa"/>
+          </w:tcPr>
+          <w:p>
+            <w:pPr>
+              <w:spacing w:line="360" w:lineRule="auto"/>
+            </w:pPr>
+            <w:r>
+              <w:t>04</w:t>
+            </w:r>
+            <w:r>
+              <w:t>/0</w:t>
+            </w:r>
+            <w:r>
+              <w:t>3</w:t>
+            </w:r>
+            <w:r>
+              <w:t>/22</w:t>
             </w:r>
           </w:p>
         </w:tc>
@@ -5855,6 +5752,7 @@
               <w:spacing w:line="360" w:lineRule="auto"/>
             </w:pPr>
             <w:r>
+              <w:lastRenderedPageBreak/>
               <w:t>1</w:t>
             </w:r>
           </w:p>
@@ -5953,7 +5851,20 @@
     </w:tbl>
     <w:p/>
     <w:p/>
-    <w:p/>
+    <w:p>
+      <w:r>
+        <w:t xml:space="preserve">This algorithm searches through the cards for the </w:t>
+      </w:r>
+      <w:r>
+        <w:t>combination of cards which will deal the maximum damage to the opponent. This is achieved by creating every possible combination of cards. These cards are then evaluated by</w:t>
+      </w:r>
+      <w:r>
+        <w:t xml:space="preserve"> the total damage the combination would do against the opponent. The sets are then sorted from most to least damage</w:t>
+      </w:r>
+      <w:r>
+        <w:t>. Finally the set with the highest damage is selected.</w:t>
+      </w:r>
+    </w:p>
     <w:p/>
     <w:p/>
     <w:p/>
@@ -5967,17 +5878,8 @@
         <w:pStyle w:val="Heading3"/>
       </w:pPr>
       <w:r>
-        <w:lastRenderedPageBreak/>
-        <w:t xml:space="preserve">Sprint </w:t>
-      </w:r>
-      <w:r>
-        <w:t>4</w:t>
-      </w:r>
-    </w:p>
-    <w:p>
-      <w:pPr>
-        <w:pStyle w:val="Heading3"/>
-      </w:pPr>
+        <w:t>Sprint 4</w:t>
+      </w:r>
     </w:p>
     <w:tbl>
       <w:tblPr>
@@ -6067,26 +5969,53 @@
             <w:pPr>
               <w:spacing w:line="360" w:lineRule="auto"/>
             </w:pPr>
-          </w:p>
-        </w:tc>
-        <w:tc>
-          <w:tcPr>
-            <w:tcW w:w="2254" w:type="dxa"/>
-          </w:tcPr>
-          <w:p>
-            <w:pPr>
-              <w:spacing w:line="360" w:lineRule="auto"/>
-            </w:pPr>
-          </w:p>
-        </w:tc>
-        <w:tc>
-          <w:tcPr>
-            <w:tcW w:w="2254" w:type="dxa"/>
-          </w:tcPr>
-          <w:p>
-            <w:pPr>
-              <w:spacing w:line="360" w:lineRule="auto"/>
-            </w:pPr>
+            <w:r>
+              <w:t>Template Matching Test</w:t>
+            </w:r>
+          </w:p>
+        </w:tc>
+        <w:tc>
+          <w:tcPr>
+            <w:tcW w:w="2254" w:type="dxa"/>
+          </w:tcPr>
+          <w:p>
+            <w:pPr>
+              <w:spacing w:line="360" w:lineRule="auto"/>
+            </w:pPr>
+            <w:r>
+              <w:t>07</w:t>
+            </w:r>
+            <w:r>
+              <w:t>/0</w:t>
+            </w:r>
+            <w:r>
+              <w:t>3</w:t>
+            </w:r>
+            <w:r>
+              <w:t>/22</w:t>
+            </w:r>
+          </w:p>
+        </w:tc>
+        <w:tc>
+          <w:tcPr>
+            <w:tcW w:w="2254" w:type="dxa"/>
+          </w:tcPr>
+          <w:p>
+            <w:pPr>
+              <w:spacing w:line="360" w:lineRule="auto"/>
+            </w:pPr>
+            <w:r>
+              <w:t>19</w:t>
+            </w:r>
+            <w:r>
+              <w:t>/0</w:t>
+            </w:r>
+            <w:r>
+              <w:t>3</w:t>
+            </w:r>
+            <w:r>
+              <w:t>/22</w:t>
+            </w:r>
           </w:p>
         </w:tc>
       </w:tr>
@@ -6113,6 +6042,7 @@
               <w:spacing w:line="360" w:lineRule="auto"/>
             </w:pPr>
             <w:r>
+              <w:lastRenderedPageBreak/>
               <w:t>Task Number</w:t>
             </w:r>
           </w:p>
@@ -6150,29 +6080,29 @@
             <w:tcW w:w="2254" w:type="dxa"/>
           </w:tcPr>
           <w:p>
-            <w:pPr>
-              <w:spacing w:line="360" w:lineRule="auto"/>
-            </w:pPr>
-          </w:p>
-        </w:tc>
-        <w:tc>
-          <w:tcPr>
-            <w:tcW w:w="2254" w:type="dxa"/>
-          </w:tcPr>
-          <w:p>
-            <w:pPr>
-              <w:spacing w:line="360" w:lineRule="auto"/>
-            </w:pPr>
-          </w:p>
-        </w:tc>
-        <w:tc>
-          <w:tcPr>
-            <w:tcW w:w="2254" w:type="dxa"/>
-          </w:tcPr>
-          <w:p>
-            <w:pPr>
-              <w:spacing w:line="360" w:lineRule="auto"/>
-            </w:pPr>
+            <w:r>
+              <w:t>1</w:t>
+            </w:r>
+          </w:p>
+        </w:tc>
+        <w:tc>
+          <w:tcPr>
+            <w:tcW w:w="2254" w:type="dxa"/>
+          </w:tcPr>
+          <w:p>
+            <w:r>
+              <w:t>Import opencv2</w:t>
+            </w:r>
+          </w:p>
+        </w:tc>
+        <w:tc>
+          <w:tcPr>
+            <w:tcW w:w="2254" w:type="dxa"/>
+          </w:tcPr>
+          <w:p>
+            <w:r>
+              <w:t>Completed</w:t>
+            </w:r>
           </w:p>
         </w:tc>
       </w:tr>
@@ -6181,19 +6111,40 @@
           <w:tcPr>
             <w:tcW w:w="2254" w:type="dxa"/>
           </w:tcPr>
-          <w:p/>
-        </w:tc>
-        <w:tc>
-          <w:tcPr>
-            <w:tcW w:w="2254" w:type="dxa"/>
-          </w:tcPr>
-          <w:p/>
-        </w:tc>
-        <w:tc>
-          <w:tcPr>
-            <w:tcW w:w="2254" w:type="dxa"/>
-          </w:tcPr>
-          <w:p/>
+          <w:p>
+            <w:pPr>
+              <w:spacing w:line="360" w:lineRule="auto"/>
+            </w:pPr>
+            <w:r>
+              <w:t>2</w:t>
+            </w:r>
+          </w:p>
+        </w:tc>
+        <w:tc>
+          <w:tcPr>
+            <w:tcW w:w="2254" w:type="dxa"/>
+          </w:tcPr>
+          <w:p>
+            <w:pPr>
+              <w:spacing w:line="360" w:lineRule="auto"/>
+            </w:pPr>
+            <w:r>
+              <w:t>Choose images to test template matching methods</w:t>
+            </w:r>
+          </w:p>
+        </w:tc>
+        <w:tc>
+          <w:tcPr>
+            <w:tcW w:w="2254" w:type="dxa"/>
+          </w:tcPr>
+          <w:p>
+            <w:pPr>
+              <w:spacing w:line="360" w:lineRule="auto"/>
+            </w:pPr>
+            <w:r>
+              <w:t>Completed</w:t>
+            </w:r>
+          </w:p>
         </w:tc>
       </w:tr>
       <w:tr>
@@ -6201,24 +6152,630 @@
           <w:tcPr>
             <w:tcW w:w="2254" w:type="dxa"/>
           </w:tcPr>
-          <w:p/>
-        </w:tc>
-        <w:tc>
-          <w:tcPr>
-            <w:tcW w:w="2254" w:type="dxa"/>
-          </w:tcPr>
-          <w:p/>
-        </w:tc>
-        <w:tc>
-          <w:tcPr>
-            <w:tcW w:w="2254" w:type="dxa"/>
-          </w:tcPr>
-          <w:p/>
+          <w:p>
+            <w:pPr>
+              <w:spacing w:line="360" w:lineRule="auto"/>
+            </w:pPr>
+            <w:r>
+              <w:t>3</w:t>
+            </w:r>
+          </w:p>
+        </w:tc>
+        <w:tc>
+          <w:tcPr>
+            <w:tcW w:w="2254" w:type="dxa"/>
+          </w:tcPr>
+          <w:p>
+            <w:pPr>
+              <w:spacing w:line="360" w:lineRule="auto"/>
+            </w:pPr>
+            <w:r>
+              <w:t>Create template images from selected images</w:t>
+            </w:r>
+          </w:p>
+        </w:tc>
+        <w:tc>
+          <w:tcPr>
+            <w:tcW w:w="2254" w:type="dxa"/>
+          </w:tcPr>
+          <w:p>
+            <w:pPr>
+              <w:spacing w:line="360" w:lineRule="auto"/>
+            </w:pPr>
+            <w:r>
+              <w:t>Completed</w:t>
+            </w:r>
+          </w:p>
+        </w:tc>
+      </w:tr>
+      <w:tr>
+        <w:tc>
+          <w:tcPr>
+            <w:tcW w:w="2254" w:type="dxa"/>
+          </w:tcPr>
+          <w:p>
+            <w:pPr>
+              <w:spacing w:line="360" w:lineRule="auto"/>
+            </w:pPr>
+            <w:r>
+              <w:t>4</w:t>
+            </w:r>
+          </w:p>
+        </w:tc>
+        <w:tc>
+          <w:tcPr>
+            <w:tcW w:w="2254" w:type="dxa"/>
+          </w:tcPr>
+          <w:p>
+            <w:pPr>
+              <w:spacing w:line="360" w:lineRule="auto"/>
+            </w:pPr>
+            <w:r>
+              <w:t>Perform template matching with all methods</w:t>
+            </w:r>
+          </w:p>
+        </w:tc>
+        <w:tc>
+          <w:tcPr>
+            <w:tcW w:w="2254" w:type="dxa"/>
+          </w:tcPr>
+          <w:p>
+            <w:pPr>
+              <w:spacing w:line="360" w:lineRule="auto"/>
+            </w:pPr>
+            <w:r>
+              <w:t>Completed</w:t>
+            </w:r>
+          </w:p>
+        </w:tc>
+      </w:tr>
+      <w:tr>
+        <w:tc>
+          <w:tcPr>
+            <w:tcW w:w="2254" w:type="dxa"/>
+          </w:tcPr>
+          <w:p>
+            <w:r>
+              <w:t>5</w:t>
+            </w:r>
+          </w:p>
+        </w:tc>
+        <w:tc>
+          <w:tcPr>
+            <w:tcW w:w="2254" w:type="dxa"/>
+          </w:tcPr>
+          <w:p>
+            <w:r>
+              <w:t>Select method which gives the most consistent and accurate results</w:t>
+            </w:r>
+          </w:p>
+        </w:tc>
+        <w:tc>
+          <w:tcPr>
+            <w:tcW w:w="2254" w:type="dxa"/>
+          </w:tcPr>
+          <w:p>
+            <w:r>
+              <w:t>Completed</w:t>
+            </w:r>
+          </w:p>
         </w:tc>
       </w:tr>
     </w:tbl>
     <w:p/>
     <w:p/>
+    <w:p>
+      <w:r>
+        <w:t>A set of images is selected. For each image a small section is copied, such as a face or other recognisable feature, into its own separate image. This image is then compared against the previous larger image it was taken from. This is done using all methods available in the opencv2 library to assess which method is the most accurate.</w:t>
+      </w:r>
+    </w:p>
+    <w:p/>
+    <w:p/>
+    <w:p/>
+    <w:p/>
+    <w:p/>
+    <w:p/>
+    <w:p/>
+    <w:p/>
+    <w:p>
+      <w:pPr>
+        <w:pStyle w:val="Heading3"/>
+      </w:pPr>
+      <w:r>
+        <w:lastRenderedPageBreak/>
+        <w:t xml:space="preserve">Sprint </w:t>
+      </w:r>
+      <w:r>
+        <w:t>5</w:t>
+      </w:r>
+    </w:p>
+    <w:tbl>
+      <w:tblPr>
+        <w:tblStyle w:val="TableGrid"/>
+        <w:tblW w:w="0" w:type="auto"/>
+        <w:tblLook w:val="04A0" w:firstRow="1" w:lastRow="0" w:firstColumn="1" w:lastColumn="0" w:noHBand="0" w:noVBand="1"/>
+      </w:tblPr>
+      <w:tblGrid>
+        <w:gridCol w:w="1696"/>
+        <w:gridCol w:w="2812"/>
+        <w:gridCol w:w="2254"/>
+        <w:gridCol w:w="2254"/>
+      </w:tblGrid>
+      <w:tr>
+        <w:tc>
+          <w:tcPr>
+            <w:tcW w:w="1696" w:type="dxa"/>
+          </w:tcPr>
+          <w:p>
+            <w:pPr>
+              <w:spacing w:line="360" w:lineRule="auto"/>
+            </w:pPr>
+            <w:r>
+              <w:t>Sprint Number</w:t>
+            </w:r>
+          </w:p>
+        </w:tc>
+        <w:tc>
+          <w:tcPr>
+            <w:tcW w:w="2812" w:type="dxa"/>
+          </w:tcPr>
+          <w:p>
+            <w:pPr>
+              <w:spacing w:line="360" w:lineRule="auto"/>
+            </w:pPr>
+            <w:r>
+              <w:t>Sprint Name</w:t>
+            </w:r>
+          </w:p>
+        </w:tc>
+        <w:tc>
+          <w:tcPr>
+            <w:tcW w:w="2254" w:type="dxa"/>
+          </w:tcPr>
+          <w:p>
+            <w:pPr>
+              <w:spacing w:line="360" w:lineRule="auto"/>
+            </w:pPr>
+            <w:r>
+              <w:t>Start Date</w:t>
+            </w:r>
+          </w:p>
+        </w:tc>
+        <w:tc>
+          <w:tcPr>
+            <w:tcW w:w="2254" w:type="dxa"/>
+          </w:tcPr>
+          <w:p>
+            <w:pPr>
+              <w:spacing w:line="360" w:lineRule="auto"/>
+            </w:pPr>
+            <w:r>
+              <w:t>Finish Date</w:t>
+            </w:r>
+          </w:p>
+        </w:tc>
+      </w:tr>
+      <w:tr>
+        <w:tc>
+          <w:tcPr>
+            <w:tcW w:w="1696" w:type="dxa"/>
+          </w:tcPr>
+          <w:p>
+            <w:pPr>
+              <w:spacing w:line="360" w:lineRule="auto"/>
+            </w:pPr>
+            <w:r>
+              <w:t>5</w:t>
+            </w:r>
+          </w:p>
+        </w:tc>
+        <w:tc>
+          <w:tcPr>
+            <w:tcW w:w="2812" w:type="dxa"/>
+          </w:tcPr>
+          <w:p>
+            <w:pPr>
+              <w:spacing w:line="360" w:lineRule="auto"/>
+            </w:pPr>
+          </w:p>
+        </w:tc>
+        <w:tc>
+          <w:tcPr>
+            <w:tcW w:w="2254" w:type="dxa"/>
+          </w:tcPr>
+          <w:p>
+            <w:pPr>
+              <w:spacing w:line="360" w:lineRule="auto"/>
+            </w:pPr>
+          </w:p>
+        </w:tc>
+        <w:tc>
+          <w:tcPr>
+            <w:tcW w:w="2254" w:type="dxa"/>
+          </w:tcPr>
+          <w:p>
+            <w:pPr>
+              <w:spacing w:line="360" w:lineRule="auto"/>
+            </w:pPr>
+          </w:p>
+        </w:tc>
+      </w:tr>
+    </w:tbl>
+    <w:p/>
+    <w:tbl>
+      <w:tblPr>
+        <w:tblStyle w:val="TableGrid"/>
+        <w:tblW w:w="0" w:type="auto"/>
+        <w:tblLook w:val="04A0" w:firstRow="1" w:lastRow="0" w:firstColumn="1" w:lastColumn="0" w:noHBand="0" w:noVBand="1"/>
+      </w:tblPr>
+      <w:tblGrid>
+        <w:gridCol w:w="2254"/>
+        <w:gridCol w:w="2254"/>
+        <w:gridCol w:w="2254"/>
+      </w:tblGrid>
+      <w:tr>
+        <w:tc>
+          <w:tcPr>
+            <w:tcW w:w="2254" w:type="dxa"/>
+          </w:tcPr>
+          <w:p>
+            <w:pPr>
+              <w:spacing w:line="360" w:lineRule="auto"/>
+            </w:pPr>
+            <w:r>
+              <w:t>Task Number</w:t>
+            </w:r>
+          </w:p>
+        </w:tc>
+        <w:tc>
+          <w:tcPr>
+            <w:tcW w:w="2254" w:type="dxa"/>
+          </w:tcPr>
+          <w:p>
+            <w:pPr>
+              <w:spacing w:line="360" w:lineRule="auto"/>
+            </w:pPr>
+            <w:r>
+              <w:t>Details</w:t>
+            </w:r>
+          </w:p>
+        </w:tc>
+        <w:tc>
+          <w:tcPr>
+            <w:tcW w:w="2254" w:type="dxa"/>
+          </w:tcPr>
+          <w:p>
+            <w:pPr>
+              <w:spacing w:line="360" w:lineRule="auto"/>
+            </w:pPr>
+            <w:r>
+              <w:t>Status</w:t>
+            </w:r>
+          </w:p>
+        </w:tc>
+      </w:tr>
+      <w:tr>
+        <w:tc>
+          <w:tcPr>
+            <w:tcW w:w="2254" w:type="dxa"/>
+          </w:tcPr>
+          <w:p>
+            <w:pPr>
+              <w:spacing w:line="360" w:lineRule="auto"/>
+            </w:pPr>
+          </w:p>
+        </w:tc>
+        <w:tc>
+          <w:tcPr>
+            <w:tcW w:w="2254" w:type="dxa"/>
+          </w:tcPr>
+          <w:p>
+            <w:pPr>
+              <w:spacing w:line="360" w:lineRule="auto"/>
+            </w:pPr>
+          </w:p>
+        </w:tc>
+        <w:tc>
+          <w:tcPr>
+            <w:tcW w:w="2254" w:type="dxa"/>
+          </w:tcPr>
+          <w:p>
+            <w:pPr>
+              <w:spacing w:line="360" w:lineRule="auto"/>
+            </w:pPr>
+          </w:p>
+        </w:tc>
+      </w:tr>
+      <w:tr>
+        <w:tc>
+          <w:tcPr>
+            <w:tcW w:w="2254" w:type="dxa"/>
+          </w:tcPr>
+          <w:p/>
+        </w:tc>
+        <w:tc>
+          <w:tcPr>
+            <w:tcW w:w="2254" w:type="dxa"/>
+          </w:tcPr>
+          <w:p/>
+        </w:tc>
+        <w:tc>
+          <w:tcPr>
+            <w:tcW w:w="2254" w:type="dxa"/>
+          </w:tcPr>
+          <w:p/>
+        </w:tc>
+      </w:tr>
+      <w:tr>
+        <w:tc>
+          <w:tcPr>
+            <w:tcW w:w="2254" w:type="dxa"/>
+          </w:tcPr>
+          <w:p/>
+        </w:tc>
+        <w:tc>
+          <w:tcPr>
+            <w:tcW w:w="2254" w:type="dxa"/>
+          </w:tcPr>
+          <w:p/>
+        </w:tc>
+        <w:tc>
+          <w:tcPr>
+            <w:tcW w:w="2254" w:type="dxa"/>
+          </w:tcPr>
+          <w:p/>
+        </w:tc>
+      </w:tr>
+    </w:tbl>
+    <w:p/>
+    <w:p>
+      <w:pPr>
+        <w:pStyle w:val="Heading3"/>
+      </w:pPr>
+      <w:r>
+        <w:t>Sprint 6</w:t>
+      </w:r>
+    </w:p>
+    <w:tbl>
+      <w:tblPr>
+        <w:tblStyle w:val="TableGrid"/>
+        <w:tblW w:w="0" w:type="auto"/>
+        <w:tblLook w:val="04A0" w:firstRow="1" w:lastRow="0" w:firstColumn="1" w:lastColumn="0" w:noHBand="0" w:noVBand="1"/>
+      </w:tblPr>
+      <w:tblGrid>
+        <w:gridCol w:w="1696"/>
+        <w:gridCol w:w="2812"/>
+        <w:gridCol w:w="2254"/>
+        <w:gridCol w:w="2254"/>
+      </w:tblGrid>
+      <w:tr>
+        <w:tc>
+          <w:tcPr>
+            <w:tcW w:w="1696" w:type="dxa"/>
+          </w:tcPr>
+          <w:p>
+            <w:pPr>
+              <w:spacing w:line="360" w:lineRule="auto"/>
+            </w:pPr>
+            <w:r>
+              <w:t>Sprint Number</w:t>
+            </w:r>
+          </w:p>
+        </w:tc>
+        <w:tc>
+          <w:tcPr>
+            <w:tcW w:w="2812" w:type="dxa"/>
+          </w:tcPr>
+          <w:p>
+            <w:pPr>
+              <w:spacing w:line="360" w:lineRule="auto"/>
+            </w:pPr>
+            <w:r>
+              <w:t>Sprint Name</w:t>
+            </w:r>
+          </w:p>
+        </w:tc>
+        <w:tc>
+          <w:tcPr>
+            <w:tcW w:w="2254" w:type="dxa"/>
+          </w:tcPr>
+          <w:p>
+            <w:pPr>
+              <w:spacing w:line="360" w:lineRule="auto"/>
+            </w:pPr>
+            <w:r>
+              <w:t>Start Date</w:t>
+            </w:r>
+          </w:p>
+        </w:tc>
+        <w:tc>
+          <w:tcPr>
+            <w:tcW w:w="2254" w:type="dxa"/>
+          </w:tcPr>
+          <w:p>
+            <w:pPr>
+              <w:spacing w:line="360" w:lineRule="auto"/>
+            </w:pPr>
+            <w:r>
+              <w:t>Finish Date</w:t>
+            </w:r>
+          </w:p>
+        </w:tc>
+      </w:tr>
+      <w:tr>
+        <w:tc>
+          <w:tcPr>
+            <w:tcW w:w="1696" w:type="dxa"/>
+          </w:tcPr>
+          <w:p>
+            <w:pPr>
+              <w:spacing w:line="360" w:lineRule="auto"/>
+            </w:pPr>
+            <w:r>
+              <w:t>6</w:t>
+            </w:r>
+          </w:p>
+        </w:tc>
+        <w:tc>
+          <w:tcPr>
+            <w:tcW w:w="2812" w:type="dxa"/>
+          </w:tcPr>
+          <w:p>
+            <w:pPr>
+              <w:spacing w:line="360" w:lineRule="auto"/>
+            </w:pPr>
+          </w:p>
+        </w:tc>
+        <w:tc>
+          <w:tcPr>
+            <w:tcW w:w="2254" w:type="dxa"/>
+          </w:tcPr>
+          <w:p>
+            <w:pPr>
+              <w:spacing w:line="360" w:lineRule="auto"/>
+            </w:pPr>
+          </w:p>
+        </w:tc>
+        <w:tc>
+          <w:tcPr>
+            <w:tcW w:w="2254" w:type="dxa"/>
+          </w:tcPr>
+          <w:p>
+            <w:pPr>
+              <w:spacing w:line="360" w:lineRule="auto"/>
+            </w:pPr>
+          </w:p>
+        </w:tc>
+      </w:tr>
+    </w:tbl>
+    <w:p/>
+    <w:tbl>
+      <w:tblPr>
+        <w:tblStyle w:val="TableGrid"/>
+        <w:tblW w:w="0" w:type="auto"/>
+        <w:tblLook w:val="04A0" w:firstRow="1" w:lastRow="0" w:firstColumn="1" w:lastColumn="0" w:noHBand="0" w:noVBand="1"/>
+      </w:tblPr>
+      <w:tblGrid>
+        <w:gridCol w:w="2254"/>
+        <w:gridCol w:w="2254"/>
+        <w:gridCol w:w="2254"/>
+      </w:tblGrid>
+      <w:tr>
+        <w:tc>
+          <w:tcPr>
+            <w:tcW w:w="2254" w:type="dxa"/>
+          </w:tcPr>
+          <w:p>
+            <w:pPr>
+              <w:spacing w:line="360" w:lineRule="auto"/>
+            </w:pPr>
+            <w:r>
+              <w:t>Task Number</w:t>
+            </w:r>
+          </w:p>
+        </w:tc>
+        <w:tc>
+          <w:tcPr>
+            <w:tcW w:w="2254" w:type="dxa"/>
+          </w:tcPr>
+          <w:p>
+            <w:pPr>
+              <w:spacing w:line="360" w:lineRule="auto"/>
+            </w:pPr>
+            <w:r>
+              <w:t>Details</w:t>
+            </w:r>
+          </w:p>
+        </w:tc>
+        <w:tc>
+          <w:tcPr>
+            <w:tcW w:w="2254" w:type="dxa"/>
+          </w:tcPr>
+          <w:p>
+            <w:pPr>
+              <w:spacing w:line="360" w:lineRule="auto"/>
+            </w:pPr>
+            <w:r>
+              <w:t>Status</w:t>
+            </w:r>
+          </w:p>
+        </w:tc>
+      </w:tr>
+      <w:tr>
+        <w:tc>
+          <w:tcPr>
+            <w:tcW w:w="2254" w:type="dxa"/>
+          </w:tcPr>
+          <w:p>
+            <w:pPr>
+              <w:spacing w:line="360" w:lineRule="auto"/>
+            </w:pPr>
+          </w:p>
+        </w:tc>
+        <w:tc>
+          <w:tcPr>
+            <w:tcW w:w="2254" w:type="dxa"/>
+          </w:tcPr>
+          <w:p>
+            <w:pPr>
+              <w:spacing w:line="360" w:lineRule="auto"/>
+            </w:pPr>
+          </w:p>
+        </w:tc>
+        <w:tc>
+          <w:tcPr>
+            <w:tcW w:w="2254" w:type="dxa"/>
+          </w:tcPr>
+          <w:p>
+            <w:pPr>
+              <w:spacing w:line="360" w:lineRule="auto"/>
+            </w:pPr>
+          </w:p>
+        </w:tc>
+      </w:tr>
+      <w:tr>
+        <w:tc>
+          <w:tcPr>
+            <w:tcW w:w="2254" w:type="dxa"/>
+          </w:tcPr>
+          <w:p/>
+        </w:tc>
+        <w:tc>
+          <w:tcPr>
+            <w:tcW w:w="2254" w:type="dxa"/>
+          </w:tcPr>
+          <w:p/>
+        </w:tc>
+        <w:tc>
+          <w:tcPr>
+            <w:tcW w:w="2254" w:type="dxa"/>
+          </w:tcPr>
+          <w:p/>
+        </w:tc>
+      </w:tr>
+      <w:tr>
+        <w:tc>
+          <w:tcPr>
+            <w:tcW w:w="2254" w:type="dxa"/>
+          </w:tcPr>
+          <w:p/>
+        </w:tc>
+        <w:tc>
+          <w:tcPr>
+            <w:tcW w:w="2254" w:type="dxa"/>
+          </w:tcPr>
+          <w:p/>
+        </w:tc>
+        <w:tc>
+          <w:tcPr>
+            <w:tcW w:w="2254" w:type="dxa"/>
+          </w:tcPr>
+          <w:p/>
+        </w:tc>
+      </w:tr>
+    </w:tbl>
+    <w:p/>
+    <w:p/>
     <w:p/>
     <w:p/>
     <w:p/>
@@ -6241,7 +6798,6 @@
       <w:bookmarkStart w:id="27" w:name="_Toc85064418"/>
       <w:bookmarkStart w:id="28" w:name="_Toc88614983"/>
       <w:r>
-        <w:lastRenderedPageBreak/>
         <w:t>Findings &amp; Conclusions</w:t>
       </w:r>
       <w:bookmarkEnd w:id="27"/>
@@ -6274,7 +6830,6 @@
       <w:bookmarkStart w:id="29" w:name="_Toc85064419"/>
       <w:bookmarkStart w:id="30" w:name="_Toc88614984"/>
       <w:r>
-        <w:lastRenderedPageBreak/>
         <w:t>References</w:t>
       </w:r>
       <w:bookmarkEnd w:id="29"/>
@@ -6354,19 +6909,11 @@
               <w:rFonts w:eastAsia="Times New Roman"/>
             </w:rPr>
           </w:pPr>
-          <w:proofErr w:type="spellStart"/>
           <w:r>
             <w:rPr>
               <w:rFonts w:eastAsia="Times New Roman"/>
             </w:rPr>
-            <w:t>Bluestacks</w:t>
-          </w:r>
-          <w:proofErr w:type="spellEnd"/>
-          <w:r>
-            <w:rPr>
-              <w:rFonts w:eastAsia="Times New Roman"/>
-            </w:rPr>
-            <w:t xml:space="preserve">, 2021. </w:t>
+            <w:t xml:space="preserve">Bluestacks, 2021. </w:t>
           </w:r>
           <w:r>
             <w:rPr>
@@ -6374,25 +6921,7 @@
               <w:i/>
               <w:iCs/>
             </w:rPr>
-            <w:t xml:space="preserve">What is </w:t>
-          </w:r>
-          <w:proofErr w:type="spellStart"/>
-          <w:r>
-            <w:rPr>
-              <w:rFonts w:eastAsia="Times New Roman"/>
-              <w:i/>
-              <w:iCs/>
-            </w:rPr>
-            <w:t>Bluestacks</w:t>
-          </w:r>
-          <w:proofErr w:type="spellEnd"/>
-          <w:r>
-            <w:rPr>
-              <w:rFonts w:eastAsia="Times New Roman"/>
-              <w:i/>
-              <w:iCs/>
-            </w:rPr>
-            <w:t>?</w:t>
+            <w:t>What is Bluestacks?</w:t>
           </w:r>
           <w:r>
             <w:rPr>
@@ -6476,27 +7005,7 @@
               <w:i/>
               <w:iCs/>
             </w:rPr>
-            <w:t xml:space="preserve">BNL | </w:t>
-          </w:r>
-          <w:proofErr w:type="spellStart"/>
-          <w:proofErr w:type="gramStart"/>
-          <w:r>
-            <w:rPr>
-              <w:rFonts w:eastAsia="Times New Roman"/>
-              <w:i/>
-              <w:iCs/>
-            </w:rPr>
-            <w:t>History:The</w:t>
-          </w:r>
-          <w:proofErr w:type="spellEnd"/>
-          <w:proofErr w:type="gramEnd"/>
-          <w:r>
-            <w:rPr>
-              <w:rFonts w:eastAsia="Times New Roman"/>
-              <w:i/>
-              <w:iCs/>
-            </w:rPr>
-            <w:t xml:space="preserve"> First Video Game?</w:t>
+            <w:t>BNL | History:The First Video Game?</w:t>
           </w:r>
           <w:r>
             <w:rPr>
@@ -6596,37 +7105,19 @@
               <w:rFonts w:eastAsia="Times New Roman"/>
             </w:rPr>
           </w:pPr>
-          <w:proofErr w:type="spellStart"/>
           <w:r>
             <w:rPr>
               <w:rFonts w:eastAsia="Times New Roman"/>
             </w:rPr>
-            <w:t>LDPlayer</w:t>
+            <w:t xml:space="preserve">LDPlayer, 2021. </w:t>
           </w:r>
-          <w:proofErr w:type="spellEnd"/>
-          <w:r>
-            <w:rPr>
-              <w:rFonts w:eastAsia="Times New Roman"/>
-            </w:rPr>
-            <w:t xml:space="preserve">, 2021. </w:t>
-          </w:r>
-          <w:proofErr w:type="spellStart"/>
           <w:r>
             <w:rPr>
               <w:rFonts w:eastAsia="Times New Roman"/>
               <w:i/>
               <w:iCs/>
             </w:rPr>
-            <w:t>LDPlayer</w:t>
-          </w:r>
-          <w:proofErr w:type="spellEnd"/>
-          <w:r>
-            <w:rPr>
-              <w:rFonts w:eastAsia="Times New Roman"/>
-              <w:i/>
-              <w:iCs/>
-            </w:rPr>
-            <w:t xml:space="preserve"> - Lightweight &amp; Fast Android Emulator for PC</w:t>
+            <w:t>LDPlayer - Lightweight &amp; Fast Android Emulator for PC</w:t>
           </w:r>
           <w:r>
             <w:rPr>
@@ -6642,19 +7133,11 @@
               <w:rFonts w:eastAsia="Times New Roman"/>
             </w:rPr>
           </w:pPr>
-          <w:proofErr w:type="spellStart"/>
           <w:r>
             <w:rPr>
               <w:rFonts w:eastAsia="Times New Roman"/>
             </w:rPr>
-            <w:t>Mccarthy</w:t>
-          </w:r>
-          <w:proofErr w:type="spellEnd"/>
-          <w:r>
-            <w:rPr>
-              <w:rFonts w:eastAsia="Times New Roman"/>
-            </w:rPr>
-            <w:t xml:space="preserve">, J., 2004. </w:t>
+            <w:t xml:space="preserve">Mccarthy, J., 2004. </w:t>
           </w:r>
           <w:r>
             <w:rPr>
@@ -6678,20 +7161,12 @@
               <w:rFonts w:eastAsia="Times New Roman"/>
             </w:rPr>
           </w:pPr>
-          <w:proofErr w:type="spellStart"/>
           <w:r>
             <w:rPr>
               <w:rFonts w:eastAsia="Times New Roman"/>
             </w:rPr>
             <w:lastRenderedPageBreak/>
-            <w:t>Microvirt</w:t>
-          </w:r>
-          <w:proofErr w:type="spellEnd"/>
-          <w:r>
-            <w:rPr>
-              <w:rFonts w:eastAsia="Times New Roman"/>
-            </w:rPr>
-            <w:t xml:space="preserve">, 2021a. </w:t>
+            <w:t xml:space="preserve">Microvirt, 2021a. </w:t>
           </w:r>
           <w:r>
             <w:rPr>
@@ -6699,25 +7174,7 @@
               <w:i/>
               <w:iCs/>
             </w:rPr>
-            <w:t xml:space="preserve">About Us - </w:t>
-          </w:r>
-          <w:proofErr w:type="spellStart"/>
-          <w:r>
-            <w:rPr>
-              <w:rFonts w:eastAsia="Times New Roman"/>
-              <w:i/>
-              <w:iCs/>
-            </w:rPr>
-            <w:t>MEmu</w:t>
-          </w:r>
-          <w:proofErr w:type="spellEnd"/>
-          <w:r>
-            <w:rPr>
-              <w:rFonts w:eastAsia="Times New Roman"/>
-              <w:i/>
-              <w:iCs/>
-            </w:rPr>
-            <w:t xml:space="preserve"> Blog</w:t>
+            <w:t>About Us - MEmu Blog</w:t>
           </w:r>
           <w:r>
             <w:rPr>
@@ -6733,37 +7190,19 @@
               <w:rFonts w:eastAsia="Times New Roman"/>
             </w:rPr>
           </w:pPr>
-          <w:proofErr w:type="spellStart"/>
           <w:r>
             <w:rPr>
               <w:rFonts w:eastAsia="Times New Roman"/>
             </w:rPr>
-            <w:t>Microvirt</w:t>
+            <w:t xml:space="preserve">Microvirt, 2021b. </w:t>
           </w:r>
-          <w:proofErr w:type="spellEnd"/>
-          <w:r>
-            <w:rPr>
-              <w:rFonts w:eastAsia="Times New Roman"/>
-            </w:rPr>
-            <w:t xml:space="preserve">, 2021b. </w:t>
-          </w:r>
-          <w:proofErr w:type="spellStart"/>
           <w:r>
             <w:rPr>
               <w:rFonts w:eastAsia="Times New Roman"/>
               <w:i/>
               <w:iCs/>
             </w:rPr>
-            <w:t>MEmu</w:t>
-          </w:r>
-          <w:proofErr w:type="spellEnd"/>
-          <w:r>
-            <w:rPr>
-              <w:rFonts w:eastAsia="Times New Roman"/>
-              <w:i/>
-              <w:iCs/>
-            </w:rPr>
-            <w:t xml:space="preserve"> - The Best Android Emulator for PC - Free Download</w:t>
+            <w:t>MEmu - The Best Android Emulator for PC - Free Download</w:t>
           </w:r>
           <w:r>
             <w:rPr>
@@ -6779,37 +7218,19 @@
               <w:rFonts w:eastAsia="Times New Roman"/>
             </w:rPr>
           </w:pPr>
-          <w:proofErr w:type="spellStart"/>
           <w:r>
             <w:rPr>
               <w:rFonts w:eastAsia="Times New Roman"/>
             </w:rPr>
-            <w:t>NoxPlayer</w:t>
+            <w:t xml:space="preserve">NoxPlayer, 2021. </w:t>
           </w:r>
-          <w:proofErr w:type="spellEnd"/>
-          <w:r>
-            <w:rPr>
-              <w:rFonts w:eastAsia="Times New Roman"/>
-            </w:rPr>
-            <w:t xml:space="preserve">, 2021. </w:t>
-          </w:r>
-          <w:proofErr w:type="spellStart"/>
           <w:r>
             <w:rPr>
               <w:rFonts w:eastAsia="Times New Roman"/>
               <w:i/>
               <w:iCs/>
             </w:rPr>
-            <w:t>Noxplayer</w:t>
-          </w:r>
-          <w:proofErr w:type="spellEnd"/>
-          <w:r>
-            <w:rPr>
-              <w:rFonts w:eastAsia="Times New Roman"/>
-              <w:i/>
-              <w:iCs/>
-            </w:rPr>
-            <w:t xml:space="preserve"> – Fastest and Smoothest Android Emulator for PC &amp; Mac – Free and Safe</w:t>
+            <w:t>Noxplayer – Fastest and Smoothest Android Emulator for PC &amp; Mac – Free and Safe</w:t>
           </w:r>
           <w:r>
             <w:rPr>
@@ -6909,14 +7330,12 @@
             </w:rPr>
             <w:t>Computing Machinery and Intelligence. Mind</w:t>
           </w:r>
-          <w:proofErr w:type="gramStart"/>
           <w:r>
             <w:rPr>
               <w:rFonts w:eastAsia="Times New Roman"/>
             </w:rPr>
             <w:t>, .</w:t>
           </w:r>
-          <w:proofErr w:type="gramEnd"/>
         </w:p>
         <w:p>
           <w:pPr>
@@ -8901,7 +9320,7 @@
     <w:rPr>
       <w:i/>
       <w:iCs/>
-      <w:color w:val="44546A" w:themeColor="text2"/>
+      <w:color w:val="454545" w:themeColor="text2"/>
       <w:sz w:val="18"/>
       <w:szCs w:val="18"/>
     </w:rPr>
@@ -9027,6 +9446,13 @@
     <w:pitch w:val="variable"/>
     <w:sig w:usb0="E4002EFF" w:usb1="C000247B" w:usb2="00000009" w:usb3="00000000" w:csb0="000001FF" w:csb1="00000000"/>
   </w:font>
+  <w:font w:name="Century Gothic">
+    <w:panose1 w:val="020B0502020202020204"/>
+    <w:charset w:val="00"/>
+    <w:family w:val="swiss"/>
+    <w:pitch w:val="variable"/>
+    <w:sig w:usb0="00000287" w:usb1="00000000" w:usb2="00000000" w:usb3="00000000" w:csb0="0000009F" w:csb1="00000000"/>
+  </w:font>
 </w:fonts>
 </file>
 
@@ -9050,9 +9476,11 @@
     <w:rsid w:val="001C36EA"/>
     <w:rsid w:val="003201D5"/>
     <w:rsid w:val="003B43C3"/>
+    <w:rsid w:val="00441EAA"/>
     <w:rsid w:val="004D07D3"/>
     <w:rsid w:val="004E0D3E"/>
     <w:rsid w:val="005E1781"/>
+    <w:rsid w:val="00624167"/>
     <w:rsid w:val="008A41BB"/>
     <w:rsid w:val="008F1E7A"/>
     <w:rsid w:val="008F7326"/>
@@ -9535,9 +9963,9 @@
 </file>
 
 <file path=word/theme/theme1.xml><?xml version="1.0" encoding="utf-8"?>
-<a:theme xmlns:a="http://schemas.openxmlformats.org/drawingml/2006/main" name="Office Theme">
+<a:theme xmlns:a="http://schemas.openxmlformats.org/drawingml/2006/main" name="Vapor Trail">
   <a:themeElements>
-    <a:clrScheme name="Office">
+    <a:clrScheme name="Vapor Trail">
       <a:dk1>
         <a:sysClr val="windowText" lastClr="000000"/>
       </a:dk1>
@@ -9545,44 +9973,44 @@
         <a:sysClr val="window" lastClr="FFFFFF"/>
       </a:lt1>
       <a:dk2>
-        <a:srgbClr val="44546A"/>
+        <a:srgbClr val="454545"/>
       </a:dk2>
       <a:lt2>
-        <a:srgbClr val="E7E6E6"/>
+        <a:srgbClr val="DADADA"/>
       </a:lt2>
       <a:accent1>
-        <a:srgbClr val="4472C4"/>
+        <a:srgbClr val="DF2E28"/>
       </a:accent1>
       <a:accent2>
-        <a:srgbClr val="ED7D31"/>
+        <a:srgbClr val="FE801A"/>
       </a:accent2>
       <a:accent3>
-        <a:srgbClr val="A5A5A5"/>
+        <a:srgbClr val="E9BF35"/>
       </a:accent3>
       <a:accent4>
-        <a:srgbClr val="FFC000"/>
+        <a:srgbClr val="81BB42"/>
       </a:accent4>
       <a:accent5>
-        <a:srgbClr val="5B9BD5"/>
+        <a:srgbClr val="32C7A9"/>
       </a:accent5>
       <a:accent6>
-        <a:srgbClr val="70AD47"/>
+        <a:srgbClr val="4A9BDC"/>
       </a:accent6>
       <a:hlink>
-        <a:srgbClr val="0563C1"/>
+        <a:srgbClr val="F0532B"/>
       </a:hlink>
       <a:folHlink>
-        <a:srgbClr val="954F72"/>
+        <a:srgbClr val="F38B53"/>
       </a:folHlink>
     </a:clrScheme>
-    <a:fontScheme name="Office">
+    <a:fontScheme name="Vapor Trail">
       <a:majorFont>
-        <a:latin typeface="Calibri Light" panose="020F0302020204030204"/>
+        <a:latin typeface="Century Gothic" panose="020B0502020202020204"/>
         <a:ea typeface=""/>
         <a:cs typeface=""/>
-        <a:font script="Jpan" typeface="游ゴシック Light"/>
+        <a:font script="Jpan" typeface="ＭＳ Ｐゴシック"/>
         <a:font script="Hang" typeface="맑은 고딕"/>
-        <a:font script="Hans" typeface="等线 Light"/>
+        <a:font script="Hans" typeface="宋体"/>
         <a:font script="Hant" typeface="新細明體"/>
         <a:font script="Arab" typeface="Times New Roman"/>
         <a:font script="Hebr" typeface="Times New Roman"/>
@@ -9610,31 +10038,14 @@
         <a:font script="Viet" typeface="Times New Roman"/>
         <a:font script="Uigh" typeface="Microsoft Uighur"/>
         <a:font script="Geor" typeface="Sylfaen"/>
-        <a:font script="Armn" typeface="Arial"/>
-        <a:font script="Bugi" typeface="Leelawadee UI"/>
-        <a:font script="Bopo" typeface="Microsoft JhengHei"/>
-        <a:font script="Java" typeface="Javanese Text"/>
-        <a:font script="Lisu" typeface="Segoe UI"/>
-        <a:font script="Mymr" typeface="Myanmar Text"/>
-        <a:font script="Nkoo" typeface="Ebrima"/>
-        <a:font script="Olck" typeface="Nirmala UI"/>
-        <a:font script="Osma" typeface="Ebrima"/>
-        <a:font script="Phag" typeface="Phagspa"/>
-        <a:font script="Syrn" typeface="Estrangelo Edessa"/>
-        <a:font script="Syrj" typeface="Estrangelo Edessa"/>
-        <a:font script="Syre" typeface="Estrangelo Edessa"/>
-        <a:font script="Sora" typeface="Nirmala UI"/>
-        <a:font script="Tale" typeface="Microsoft Tai Le"/>
-        <a:font script="Talu" typeface="Microsoft New Tai Lue"/>
-        <a:font script="Tfng" typeface="Ebrima"/>
       </a:majorFont>
       <a:minorFont>
-        <a:latin typeface="Calibri" panose="020F0502020204030204"/>
+        <a:latin typeface="Century Gothic" panose="020B0502020202020204"/>
         <a:ea typeface=""/>
         <a:cs typeface=""/>
-        <a:font script="Jpan" typeface="游明朝"/>
+        <a:font script="Jpan" typeface="ＭＳ Ｐゴシック"/>
         <a:font script="Hang" typeface="맑은 고딕"/>
-        <a:font script="Hans" typeface="等线"/>
+        <a:font script="Hans" typeface="宋体"/>
         <a:font script="Hant" typeface="新細明體"/>
         <a:font script="Arab" typeface="Arial"/>
         <a:font script="Hebr" typeface="Arial"/>
@@ -9662,26 +10073,9 @@
         <a:font script="Viet" typeface="Arial"/>
         <a:font script="Uigh" typeface="Microsoft Uighur"/>
         <a:font script="Geor" typeface="Sylfaen"/>
-        <a:font script="Armn" typeface="Arial"/>
-        <a:font script="Bugi" typeface="Leelawadee UI"/>
-        <a:font script="Bopo" typeface="Microsoft JhengHei"/>
-        <a:font script="Java" typeface="Javanese Text"/>
-        <a:font script="Lisu" typeface="Segoe UI"/>
-        <a:font script="Mymr" typeface="Myanmar Text"/>
-        <a:font script="Nkoo" typeface="Ebrima"/>
-        <a:font script="Olck" typeface="Nirmala UI"/>
-        <a:font script="Osma" typeface="Ebrima"/>
-        <a:font script="Phag" typeface="Phagspa"/>
-        <a:font script="Syrn" typeface="Estrangelo Edessa"/>
-        <a:font script="Syrj" typeface="Estrangelo Edessa"/>
-        <a:font script="Syre" typeface="Estrangelo Edessa"/>
-        <a:font script="Sora" typeface="Nirmala UI"/>
-        <a:font script="Tale" typeface="Microsoft Tai Le"/>
-        <a:font script="Talu" typeface="Microsoft New Tai Lue"/>
-        <a:font script="Tfng" typeface="Ebrima"/>
       </a:minorFont>
     </a:fontScheme>
-    <a:fmtScheme name="Office">
+    <a:fmtScheme name="Vapor Trail">
       <a:fillStyleLst>
         <a:solidFill>
           <a:schemeClr val="phClr"/>
@@ -9690,23 +10084,24 @@
           <a:gsLst>
             <a:gs pos="0">
               <a:schemeClr val="phClr">
+                <a:tint val="69000"/>
+                <a:alpha val="100000"/>
+                <a:satMod val="109000"/>
                 <a:lumMod val="110000"/>
-                <a:satMod val="105000"/>
-                <a:tint val="67000"/>
               </a:schemeClr>
             </a:gs>
-            <a:gs pos="50000">
+            <a:gs pos="52000">
               <a:schemeClr val="phClr">
-                <a:lumMod val="105000"/>
-                <a:satMod val="103000"/>
-                <a:tint val="73000"/>
+                <a:tint val="74000"/>
+                <a:satMod val="100000"/>
+                <a:lumMod val="104000"/>
               </a:schemeClr>
             </a:gs>
             <a:gs pos="100000">
               <a:schemeClr val="phClr">
-                <a:lumMod val="105000"/>
-                <a:satMod val="109000"/>
-                <a:tint val="81000"/>
+                <a:tint val="78000"/>
+                <a:satMod val="100000"/>
+                <a:lumMod val="100000"/>
               </a:schemeClr>
             </a:gs>
           </a:gsLst>
@@ -9716,23 +10111,16 @@
           <a:gsLst>
             <a:gs pos="0">
               <a:schemeClr val="phClr">
-                <a:satMod val="103000"/>
-                <a:lumMod val="102000"/>
-                <a:tint val="94000"/>
+                <a:tint val="96000"/>
+                <a:satMod val="100000"/>
+                <a:lumMod val="104000"/>
               </a:schemeClr>
             </a:gs>
-            <a:gs pos="50000">
+            <a:gs pos="78000">
               <a:schemeClr val="phClr">
+                <a:shade val="100000"/>
                 <a:satMod val="110000"/>
                 <a:lumMod val="100000"/>
-                <a:shade val="100000"/>
-              </a:schemeClr>
-            </a:gs>
-            <a:gs pos="100000">
-              <a:schemeClr val="phClr">
-                <a:lumMod val="99000"/>
-                <a:satMod val="120000"/>
-                <a:shade val="78000"/>
               </a:schemeClr>
             </a:gs>
           </a:gsLst>
@@ -9740,26 +10128,23 @@
         </a:gradFill>
       </a:fillStyleLst>
       <a:lnStyleLst>
-        <a:ln w="6350" cap="flat" cmpd="sng" algn="ctr">
+        <a:ln w="9525" cap="flat" cmpd="sng" algn="ctr">
           <a:solidFill>
             <a:schemeClr val="phClr"/>
           </a:solidFill>
           <a:prstDash val="solid"/>
-          <a:miter lim="800000"/>
         </a:ln>
         <a:ln w="12700" cap="flat" cmpd="sng" algn="ctr">
           <a:solidFill>
             <a:schemeClr val="phClr"/>
           </a:solidFill>
           <a:prstDash val="solid"/>
-          <a:miter lim="800000"/>
         </a:ln>
         <a:ln w="19050" cap="flat" cmpd="sng" algn="ctr">
           <a:solidFill>
             <a:schemeClr val="phClr"/>
           </a:solidFill>
           <a:prstDash val="solid"/>
-          <a:miter lim="800000"/>
         </a:ln>
       </a:lnStyleLst>
       <a:effectStyleLst>
@@ -9768,15 +10153,33 @@
         </a:effectStyle>
         <a:effectStyle>
           <a:effectLst/>
+          <a:scene3d>
+            <a:camera prst="orthographicFront">
+              <a:rot lat="0" lon="0" rev="0"/>
+            </a:camera>
+            <a:lightRig rig="threePt" dir="t"/>
+          </a:scene3d>
+          <a:sp3d>
+            <a:bevelT w="25400" h="12700"/>
+          </a:sp3d>
         </a:effectStyle>
         <a:effectStyle>
           <a:effectLst>
             <a:outerShdw blurRad="57150" dist="19050" dir="5400000" algn="ctr" rotWithShape="0">
               <a:srgbClr val="000000">
-                <a:alpha val="63000"/>
+                <a:alpha val="48000"/>
               </a:srgbClr>
             </a:outerShdw>
           </a:effectLst>
+          <a:scene3d>
+            <a:camera prst="orthographicFront">
+              <a:rot lat="0" lon="0" rev="0"/>
+            </a:camera>
+            <a:lightRig rig="threePt" dir="t"/>
+          </a:scene3d>
+          <a:sp3d>
+            <a:bevelT w="50800" h="25400"/>
+          </a:sp3d>
         </a:effectStyle>
       </a:effectStyleLst>
       <a:bgFillStyleLst>
@@ -9794,16 +10197,16 @@
             <a:gs pos="0">
               <a:schemeClr val="phClr">
                 <a:tint val="93000"/>
+                <a:shade val="98000"/>
                 <a:satMod val="150000"/>
-                <a:shade val="98000"/>
                 <a:lumMod val="102000"/>
               </a:schemeClr>
             </a:gs>
             <a:gs pos="50000">
               <a:schemeClr val="phClr">
                 <a:tint val="98000"/>
+                <a:shade val="90000"/>
                 <a:satMod val="130000"/>
-                <a:shade val="90000"/>
                 <a:lumMod val="103000"/>
               </a:schemeClr>
             </a:gs>
@@ -9823,7 +10226,7 @@
   <a:extraClrSchemeLst/>
   <a:extLst>
     <a:ext uri="{05A4C25C-085E-4340-85A3-A5531E510DB2}">
-      <thm15:themeFamily xmlns:thm15="http://schemas.microsoft.com/office/thememl/2012/main" name="Office Theme" id="{62F939B6-93AF-4DB8-9C6B-D6C7DFDC589F}" vid="{4A3C46E8-61CC-4603-A589-7422A47A8E4A}"/>
+      <thm15:themeFamily xmlns:thm15="http://schemas.microsoft.com/office/thememl/2012/main" name="Vapor Trail" id="{4FDF2955-7D9C-493C-B9F9-C205151B46CD}" vid="{8F31A783-2159-4870-BC29-2BA7D038EA44}"/>
     </a:ext>
   </a:extLst>
 </a:theme>

</xml_diff>

<commit_message>
Doc updates and powerpoint
</commit_message>
<xml_diff>
--- a/Player Emulation in Video Games using Artificial Intelligence.docx
+++ b/Player Emulation in Video Games using Artificial Intelligence.docx
@@ -141,13 +141,27 @@
       <w:bookmarkEnd w:id="0"/>
       <w:bookmarkEnd w:id="1"/>
     </w:p>
-    <w:p/>
-    <w:p/>
-    <w:p/>
-    <w:p/>
-    <w:p/>
-    <w:p/>
-    <w:p/>
+    <w:p>
+      <w:r>
+        <w:t>Artificial intelligences are computer systems designed to replicate human interaction. They are widely used in video games to control non-player characters and as a way of automating more difficult but repetitive tasks in many technical areas. The aim of this project is to create an artificial intelligence to replace human interaction in a video</w:t>
+      </w:r>
+      <w:r>
+        <w:t xml:space="preserve"> game.</w:t>
+      </w:r>
+    </w:p>
+    <w:p>
+      <w:r>
+        <w:t>The game chosen for this was a Japanese mobile game name Fate/Grand Order. The artificial intelligence model that was chosen was a decision tree using template matching to read the game screen.</w:t>
+      </w:r>
+    </w:p>
+    <w:p>
+      <w:r>
+        <w:t xml:space="preserve">The decision tree proved mostly capable of creating simple </w:t>
+      </w:r>
+      <w:r>
+        <w:t>strategies to win battles in the game. However, the template matching was unable to accurately find objects on screen.</w:t>
+      </w:r>
+    </w:p>
     <w:p/>
     <w:p/>
     <w:p/>
@@ -2510,12 +2524,22 @@
       <w:bookmarkEnd w:id="3"/>
       <w:bookmarkEnd w:id="4"/>
     </w:p>
-    <w:p/>
-    <w:p/>
-    <w:p/>
-    <w:p/>
-    <w:p/>
-    <w:p/>
+    <w:p>
+      <w:r>
+        <w:t>Artificial intelligence is a field of computing which is focused on replicating human interaction with computer programming. Artificial intelligence (AI) is widely used in many areas such as video games</w:t>
+      </w:r>
+      <w:r>
+        <w:t>, virtual assistants, image analysis, data analysis, search engines and robots.</w:t>
+      </w:r>
+    </w:p>
+    <w:p>
+      <w:r>
+        <w:t xml:space="preserve">AI is used to lessen the burden of human resources where possible. While it would be highly impractical for a human of sift </w:t>
+      </w:r>
+      <w:r>
+        <w:t>through large amounts of data as it would take a great deal of time. An AI can potentially do this in a fraction of the time.</w:t>
+      </w:r>
+    </w:p>
     <w:p/>
     <w:p/>
     <w:p/>
@@ -3871,25 +3895,40 @@
     </w:p>
     <w:p>
       <w:pPr>
-        <w:rPr>
-          <w:color w:val="000000"/>
-        </w:rPr>
-      </w:pPr>
-    </w:p>
-    <w:p>
-      <w:pPr>
         <w:pStyle w:val="Heading2"/>
       </w:pPr>
       <w:r>
         <w:t>Video Game Emulation</w:t>
       </w:r>
     </w:p>
-    <w:p/>
+    <w:p>
+      <w:r>
+        <w:t xml:space="preserve">Video game emulators are software which attempts to allow for computer to emulate the software of various devices such as consoles </w:t>
+      </w:r>
+      <w:r>
+        <w:t xml:space="preserve">or mobile devices allowing for games previously only available on these systems. These emulators are often used to play games for consoles which are no longer produced such as PlayStation 2, old Nintendo systems and many more. Emulators for mobile devices have also been created, such as </w:t>
+      </w:r>
+      <w:proofErr w:type="spellStart"/>
+      <w:r>
+        <w:t>Bluestacks</w:t>
+      </w:r>
+      <w:proofErr w:type="spellEnd"/>
+      <w:r>
+        <w:t xml:space="preserve"> for Android</w:t>
+      </w:r>
+      <w:r>
+        <w:t>, allowing mobile applications and games to be run on personal computers.</w:t>
+      </w:r>
+      <w:r>
+        <w:t xml:space="preserve"> While these systems in themselves are usually legal and playing officially purchased games on them is legal they are often used to play illegal pirated games.</w:t>
+      </w:r>
+    </w:p>
     <w:p>
       <w:pPr>
         <w:pStyle w:val="Heading1"/>
       </w:pPr>
       <w:r>
+        <w:lastRenderedPageBreak/>
         <w:t>Android Emulators</w:t>
       </w:r>
     </w:p>
@@ -3911,7 +3950,6 @@
       </w:pPr>
       <w:proofErr w:type="spellStart"/>
       <w:r>
-        <w:lastRenderedPageBreak/>
         <w:t>Bluestacks</w:t>
       </w:r>
       <w:proofErr w:type="spellEnd"/>
@@ -4197,6 +4235,7 @@
       </w:pPr>
       <w:proofErr w:type="spellStart"/>
       <w:r>
+        <w:lastRenderedPageBreak/>
         <w:t>MEmu</w:t>
       </w:r>
       <w:proofErr w:type="spellEnd"/>
@@ -4264,7 +4303,6 @@
       </w:pPr>
       <w:bookmarkStart w:id="16" w:name="_Toc88614972"/>
       <w:r>
-        <w:lastRenderedPageBreak/>
         <w:t>Evaluation of Android Emulators</w:t>
       </w:r>
       <w:bookmarkEnd w:id="16"/>
@@ -4362,6 +4400,13 @@
         <w:t xml:space="preserve"> as being the least resources intensive when compared to other common emulators.</w:t>
       </w:r>
     </w:p>
+    <w:p/>
+    <w:p/>
+    <w:p/>
+    <w:p/>
+    <w:p/>
+    <w:p/>
+    <w:p/>
     <w:p/>
     <w:p/>
     <w:p/>
@@ -4375,6 +4420,7 @@
       <w:bookmarkStart w:id="17" w:name="_Toc85064416"/>
       <w:bookmarkStart w:id="18" w:name="_Toc88614974"/>
       <w:r>
+        <w:lastRenderedPageBreak/>
         <w:t>Methodology</w:t>
       </w:r>
       <w:bookmarkEnd w:id="17"/>
@@ -4457,16 +4503,19 @@
         <w:t>. This is intended to investigate possible ways to automate aspects of games, replacing human input.</w:t>
       </w:r>
     </w:p>
-    <w:p>
-      <w:pPr>
-        <w:pStyle w:val="Heading2"/>
-        <w:numPr>
-          <w:ilvl w:val="0"/>
-          <w:numId w:val="0"/>
-        </w:numPr>
-        <w:ind w:left="576" w:hanging="576"/>
-      </w:pPr>
-    </w:p>
+    <w:p/>
+    <w:p/>
+    <w:p/>
+    <w:p/>
+    <w:p/>
+    <w:p/>
+    <w:p/>
+    <w:p/>
+    <w:p/>
+    <w:p/>
+    <w:p/>
+    <w:p/>
+    <w:p/>
     <w:p/>
     <w:p>
       <w:pPr>
@@ -4991,6 +5040,7 @@
     <w:p/>
     <w:p/>
     <w:p/>
+    <w:p/>
     <w:p>
       <w:pPr>
         <w:pStyle w:val="Heading1"/>
@@ -4998,6 +5048,7 @@
       <w:bookmarkStart w:id="23" w:name="_Toc85064417"/>
       <w:bookmarkStart w:id="24" w:name="_Toc88614980"/>
       <w:r>
+        <w:lastRenderedPageBreak/>
         <w:t>Implementation</w:t>
       </w:r>
       <w:bookmarkEnd w:id="23"/>
@@ -5084,7 +5135,6 @@
           </w:tcPr>
           <w:p>
             <w:r>
-              <w:lastRenderedPageBreak/>
               <w:t>1</w:t>
             </w:r>
           </w:p>
@@ -5379,8 +5429,6 @@
         <w:t>created. Classes were then created to mimic player and non-player characters from the game, Fate/Grand Order. A class was created to represent the player character owned attack cards. Finally, a Board class was created to represent the in-game board, storing current player and non-player characters</w:t>
       </w:r>
     </w:p>
-    <w:p/>
-    <w:p/>
     <w:p/>
     <w:p/>
     <w:p/>
@@ -6405,6 +6453,9 @@
             <w:pPr>
               <w:spacing w:line="360" w:lineRule="auto"/>
             </w:pPr>
+            <w:r>
+              <w:t>Template Matching accuracy Improvement</w:t>
+            </w:r>
           </w:p>
         </w:tc>
         <w:tc>
@@ -6415,6 +6466,9 @@
             <w:pPr>
               <w:spacing w:line="360" w:lineRule="auto"/>
             </w:pPr>
+            <w:r>
+              <w:t>14/03/2022</w:t>
+            </w:r>
           </w:p>
         </w:tc>
         <w:tc>
@@ -6425,6 +6479,9 @@
             <w:pPr>
               <w:spacing w:line="360" w:lineRule="auto"/>
             </w:pPr>
+            <w:r>
+              <w:t>--</w:t>
+            </w:r>
           </w:p>
         </w:tc>
       </w:tr>
@@ -6491,6 +6548,9 @@
             <w:pPr>
               <w:spacing w:line="360" w:lineRule="auto"/>
             </w:pPr>
+            <w:r>
+              <w:t>1</w:t>
+            </w:r>
           </w:p>
         </w:tc>
         <w:tc>
@@ -6501,6 +6561,9 @@
             <w:pPr>
               <w:spacing w:line="360" w:lineRule="auto"/>
             </w:pPr>
+            <w:r>
+              <w:t>Test template matching using multiple images taken from the game</w:t>
+            </w:r>
           </w:p>
         </w:tc>
         <w:tc>
@@ -6511,6 +6574,9 @@
             <w:pPr>
               <w:spacing w:line="360" w:lineRule="auto"/>
             </w:pPr>
+            <w:r>
+              <w:t>Completed</w:t>
+            </w:r>
           </w:p>
         </w:tc>
       </w:tr>
@@ -6519,19 +6585,31 @@
           <w:tcPr>
             <w:tcW w:w="2254" w:type="dxa"/>
           </w:tcPr>
-          <w:p/>
+          <w:p>
+            <w:r>
+              <w:t>2</w:t>
+            </w:r>
+          </w:p>
         </w:tc>
         <w:tc>
           <w:tcPr>
             <w:tcW w:w="2254" w:type="dxa"/>
           </w:tcPr>
-          <w:p/>
+          <w:p>
+            <w:r>
+              <w:t>Test using threshold values to increase accuracy with template matching method</w:t>
+            </w:r>
+          </w:p>
         </w:tc>
         <w:tc>
           <w:tcPr>
             <w:tcW w:w="2254" w:type="dxa"/>
           </w:tcPr>
-          <w:p/>
+          <w:p>
+            <w:r>
+              <w:t>Completed</w:t>
+            </w:r>
+          </w:p>
         </w:tc>
       </w:tr>
       <w:tr>
@@ -6539,19 +6617,31 @@
           <w:tcPr>
             <w:tcW w:w="2254" w:type="dxa"/>
           </w:tcPr>
-          <w:p/>
+          <w:p>
+            <w:r>
+              <w:t>3</w:t>
+            </w:r>
+          </w:p>
         </w:tc>
         <w:tc>
           <w:tcPr>
             <w:tcW w:w="2254" w:type="dxa"/>
           </w:tcPr>
-          <w:p/>
+          <w:p>
+            <w:r>
+              <w:t>Find other methods of increasing accuracy</w:t>
+            </w:r>
+          </w:p>
         </w:tc>
         <w:tc>
           <w:tcPr>
             <w:tcW w:w="2254" w:type="dxa"/>
           </w:tcPr>
-          <w:p/>
+          <w:p>
+            <w:r>
+              <w:t>Incomplete</w:t>
+            </w:r>
+          </w:p>
         </w:tc>
       </w:tr>
     </w:tbl>
@@ -6568,277 +6658,6 @@
     <w:p/>
     <w:p/>
     <w:p/>
-    <w:p/>
-    <w:p/>
-    <w:p/>
-    <w:p/>
-    <w:p/>
-    <w:p>
-      <w:pPr>
-        <w:pStyle w:val="Heading3"/>
-      </w:pPr>
-      <w:r>
-        <w:lastRenderedPageBreak/>
-        <w:t>Sprint 6</w:t>
-      </w:r>
-    </w:p>
-    <w:tbl>
-      <w:tblPr>
-        <w:tblStyle w:val="TableGrid"/>
-        <w:tblW w:w="0" w:type="auto"/>
-        <w:tblLook w:val="04A0" w:firstRow="1" w:lastRow="0" w:firstColumn="1" w:lastColumn="0" w:noHBand="0" w:noVBand="1"/>
-      </w:tblPr>
-      <w:tblGrid>
-        <w:gridCol w:w="1696"/>
-        <w:gridCol w:w="2812"/>
-        <w:gridCol w:w="2254"/>
-        <w:gridCol w:w="2254"/>
-      </w:tblGrid>
-      <w:tr>
-        <w:tc>
-          <w:tcPr>
-            <w:tcW w:w="1696" w:type="dxa"/>
-          </w:tcPr>
-          <w:p>
-            <w:pPr>
-              <w:spacing w:line="360" w:lineRule="auto"/>
-            </w:pPr>
-            <w:r>
-              <w:t>Sprint Number</w:t>
-            </w:r>
-          </w:p>
-        </w:tc>
-        <w:tc>
-          <w:tcPr>
-            <w:tcW w:w="2812" w:type="dxa"/>
-          </w:tcPr>
-          <w:p>
-            <w:pPr>
-              <w:spacing w:line="360" w:lineRule="auto"/>
-            </w:pPr>
-            <w:r>
-              <w:t>Sprint Name</w:t>
-            </w:r>
-          </w:p>
-        </w:tc>
-        <w:tc>
-          <w:tcPr>
-            <w:tcW w:w="2254" w:type="dxa"/>
-          </w:tcPr>
-          <w:p>
-            <w:pPr>
-              <w:spacing w:line="360" w:lineRule="auto"/>
-            </w:pPr>
-            <w:r>
-              <w:t>Start Date</w:t>
-            </w:r>
-          </w:p>
-        </w:tc>
-        <w:tc>
-          <w:tcPr>
-            <w:tcW w:w="2254" w:type="dxa"/>
-          </w:tcPr>
-          <w:p>
-            <w:pPr>
-              <w:spacing w:line="360" w:lineRule="auto"/>
-            </w:pPr>
-            <w:r>
-              <w:t>Finish Date</w:t>
-            </w:r>
-          </w:p>
-        </w:tc>
-      </w:tr>
-      <w:tr>
-        <w:tc>
-          <w:tcPr>
-            <w:tcW w:w="1696" w:type="dxa"/>
-          </w:tcPr>
-          <w:p>
-            <w:pPr>
-              <w:spacing w:line="360" w:lineRule="auto"/>
-            </w:pPr>
-            <w:r>
-              <w:t>6</w:t>
-            </w:r>
-          </w:p>
-        </w:tc>
-        <w:tc>
-          <w:tcPr>
-            <w:tcW w:w="2812" w:type="dxa"/>
-          </w:tcPr>
-          <w:p>
-            <w:pPr>
-              <w:spacing w:line="360" w:lineRule="auto"/>
-            </w:pPr>
-          </w:p>
-        </w:tc>
-        <w:tc>
-          <w:tcPr>
-            <w:tcW w:w="2254" w:type="dxa"/>
-          </w:tcPr>
-          <w:p>
-            <w:pPr>
-              <w:spacing w:line="360" w:lineRule="auto"/>
-            </w:pPr>
-          </w:p>
-        </w:tc>
-        <w:tc>
-          <w:tcPr>
-            <w:tcW w:w="2254" w:type="dxa"/>
-          </w:tcPr>
-          <w:p>
-            <w:pPr>
-              <w:spacing w:line="360" w:lineRule="auto"/>
-            </w:pPr>
-          </w:p>
-        </w:tc>
-      </w:tr>
-    </w:tbl>
-    <w:p/>
-    <w:tbl>
-      <w:tblPr>
-        <w:tblStyle w:val="TableGrid"/>
-        <w:tblW w:w="0" w:type="auto"/>
-        <w:tblLook w:val="04A0" w:firstRow="1" w:lastRow="0" w:firstColumn="1" w:lastColumn="0" w:noHBand="0" w:noVBand="1"/>
-      </w:tblPr>
-      <w:tblGrid>
-        <w:gridCol w:w="2254"/>
-        <w:gridCol w:w="2254"/>
-        <w:gridCol w:w="2254"/>
-      </w:tblGrid>
-      <w:tr>
-        <w:tc>
-          <w:tcPr>
-            <w:tcW w:w="2254" w:type="dxa"/>
-          </w:tcPr>
-          <w:p>
-            <w:pPr>
-              <w:spacing w:line="360" w:lineRule="auto"/>
-            </w:pPr>
-            <w:r>
-              <w:t>Task Number</w:t>
-            </w:r>
-          </w:p>
-        </w:tc>
-        <w:tc>
-          <w:tcPr>
-            <w:tcW w:w="2254" w:type="dxa"/>
-          </w:tcPr>
-          <w:p>
-            <w:pPr>
-              <w:spacing w:line="360" w:lineRule="auto"/>
-            </w:pPr>
-            <w:r>
-              <w:t>Details</w:t>
-            </w:r>
-          </w:p>
-        </w:tc>
-        <w:tc>
-          <w:tcPr>
-            <w:tcW w:w="2254" w:type="dxa"/>
-          </w:tcPr>
-          <w:p>
-            <w:pPr>
-              <w:spacing w:line="360" w:lineRule="auto"/>
-            </w:pPr>
-            <w:r>
-              <w:t>Status</w:t>
-            </w:r>
-          </w:p>
-        </w:tc>
-      </w:tr>
-      <w:tr>
-        <w:tc>
-          <w:tcPr>
-            <w:tcW w:w="2254" w:type="dxa"/>
-          </w:tcPr>
-          <w:p>
-            <w:pPr>
-              <w:spacing w:line="360" w:lineRule="auto"/>
-            </w:pPr>
-          </w:p>
-        </w:tc>
-        <w:tc>
-          <w:tcPr>
-            <w:tcW w:w="2254" w:type="dxa"/>
-          </w:tcPr>
-          <w:p>
-            <w:pPr>
-              <w:spacing w:line="360" w:lineRule="auto"/>
-            </w:pPr>
-          </w:p>
-        </w:tc>
-        <w:tc>
-          <w:tcPr>
-            <w:tcW w:w="2254" w:type="dxa"/>
-          </w:tcPr>
-          <w:p>
-            <w:pPr>
-              <w:spacing w:line="360" w:lineRule="auto"/>
-            </w:pPr>
-          </w:p>
-        </w:tc>
-      </w:tr>
-      <w:tr>
-        <w:tc>
-          <w:tcPr>
-            <w:tcW w:w="2254" w:type="dxa"/>
-          </w:tcPr>
-          <w:p/>
-        </w:tc>
-        <w:tc>
-          <w:tcPr>
-            <w:tcW w:w="2254" w:type="dxa"/>
-          </w:tcPr>
-          <w:p/>
-        </w:tc>
-        <w:tc>
-          <w:tcPr>
-            <w:tcW w:w="2254" w:type="dxa"/>
-          </w:tcPr>
-          <w:p/>
-        </w:tc>
-      </w:tr>
-      <w:tr>
-        <w:tc>
-          <w:tcPr>
-            <w:tcW w:w="2254" w:type="dxa"/>
-          </w:tcPr>
-          <w:p/>
-        </w:tc>
-        <w:tc>
-          <w:tcPr>
-            <w:tcW w:w="2254" w:type="dxa"/>
-          </w:tcPr>
-          <w:p/>
-        </w:tc>
-        <w:tc>
-          <w:tcPr>
-            <w:tcW w:w="2254" w:type="dxa"/>
-          </w:tcPr>
-          <w:p/>
-        </w:tc>
-      </w:tr>
-    </w:tbl>
-    <w:p/>
-    <w:p/>
-    <w:p/>
-    <w:p/>
-    <w:p/>
-    <w:p/>
-    <w:p/>
-    <w:p/>
-    <w:p/>
-    <w:p/>
-    <w:p/>
-    <w:p/>
-    <w:p/>
-    <w:p/>
-    <w:p/>
-    <w:p/>
-    <w:p/>
-    <w:p/>
-    <w:p/>
     <w:p>
       <w:pPr>
         <w:pStyle w:val="Heading1"/>
@@ -6852,7 +6671,14 @@
       <w:bookmarkEnd w:id="27"/>
       <w:bookmarkEnd w:id="28"/>
     </w:p>
-    <w:p/>
+    <w:p>
+      <w:r>
+        <w:t>The artificial intelligence proved successful in some ways and unsuccessful in others. The AI was able to find possible strategies using the decision tree</w:t>
+      </w:r>
+      <w:r>
+        <w:t>s which it could use to win easier battles in the game. The Ai was however unable to find attack cards on screen due to the low accuracy of the template matching. It often confused cards for other cards and other objects on screen.</w:t>
+      </w:r>
+    </w:p>
     <w:p/>
     <w:p/>
     <w:p/>
@@ -9818,6 +9644,8 @@
     <w:rsid w:val="004E445D"/>
     <w:rsid w:val="005E1781"/>
     <w:rsid w:val="00624167"/>
+    <w:rsid w:val="006C2FD0"/>
+    <w:rsid w:val="007817A8"/>
     <w:rsid w:val="008A41BB"/>
     <w:rsid w:val="008F1E7A"/>
     <w:rsid w:val="008F7326"/>

</xml_diff>